<commit_message>
V4: Engraved Percussion mm.156-end
Some issues in note values, and ambiguities in notation (pointed out for clarification in Errata form as well)
</commit_message>
<xml_diff>
--- a/2 Proof Reading and Review/CAHN In Ancient Temple Gardens - Errata List.docx
+++ b/2 Proof Reading and Review/CAHN In Ancient Temple Gardens - Errata List.docx
@@ -268,6 +268,14 @@
                 <w:bCs/>
               </w:rPr>
             </w:pPr>
+            <w:r>
+              <w:rPr>
+                <w:rFonts w:ascii="Times" w:hAnsi="Times"/>
+                <w:b/>
+                <w:bCs/>
+              </w:rPr>
+              <w:t>Percussion</w:t>
+            </w:r>
           </w:p>
         </w:tc>
         <w:tc>
@@ -283,6 +291,14 @@
                 <w:bCs/>
               </w:rPr>
             </w:pPr>
+            <w:r>
+              <w:rPr>
+                <w:rFonts w:ascii="Times" w:hAnsi="Times"/>
+                <w:b/>
+                <w:bCs/>
+              </w:rPr>
+              <w:t>150 (and others)</w:t>
+            </w:r>
           </w:p>
         </w:tc>
         <w:tc>
@@ -291,13 +307,20 @@
           </w:tcPr>
           <w:p>
             <w:pPr>
-              <w:jc w:val="center"/>
-              <w:rPr>
-                <w:rFonts w:ascii="Times" w:hAnsi="Times"/>
-                <w:b/>
-                <w:bCs/>
-              </w:rPr>
-            </w:pPr>
+              <w:rPr>
+                <w:rFonts w:ascii="Times" w:hAnsi="Times"/>
+                <w:b/>
+                <w:bCs/>
+              </w:rPr>
+            </w:pPr>
+            <w:r>
+              <w:rPr>
+                <w:rFonts w:ascii="Times" w:hAnsi="Times"/>
+                <w:b/>
+                <w:bCs/>
+              </w:rPr>
+              <w:t>Note values in the xylophone idea do not tally with metrical value of the bar – musical intent is ambiguous</w:t>
+            </w:r>
           </w:p>
         </w:tc>
         <w:tc>
@@ -330,6 +353,14 @@
                 <w:bCs/>
               </w:rPr>
             </w:pPr>
+            <w:r>
+              <w:rPr>
+                <w:rFonts w:ascii="Times" w:hAnsi="Times"/>
+                <w:b/>
+                <w:bCs/>
+              </w:rPr>
+              <w:t>Percussion</w:t>
+            </w:r>
           </w:p>
         </w:tc>
         <w:tc>
@@ -345,6 +376,14 @@
                 <w:bCs/>
               </w:rPr>
             </w:pPr>
+            <w:r>
+              <w:rPr>
+                <w:rFonts w:ascii="Times" w:hAnsi="Times"/>
+                <w:b/>
+                <w:bCs/>
+              </w:rPr>
+              <w:t>186</w:t>
+            </w:r>
           </w:p>
         </w:tc>
         <w:tc>
@@ -360,6 +399,24 @@
                 <w:bCs/>
               </w:rPr>
             </w:pPr>
+            <w:r>
+              <w:rPr>
+                <w:rFonts w:ascii="Times" w:hAnsi="Times"/>
+                <w:b/>
+                <w:bCs/>
+                <w:i/>
+                <w:iCs/>
+              </w:rPr>
+              <w:t>Poco a poco</w:t>
+            </w:r>
+            <w:r>
+              <w:rPr>
+                <w:rFonts w:ascii="Times" w:hAnsi="Times"/>
+                <w:b/>
+                <w:bCs/>
+              </w:rPr>
+              <w:t xml:space="preserve"> instruction is unclear – referring to tempo, dynamics? Decreasing or increasing?</w:t>
+            </w:r>
           </w:p>
         </w:tc>
         <w:tc>
@@ -392,6 +449,14 @@
                 <w:bCs/>
               </w:rPr>
             </w:pPr>
+            <w:r>
+              <w:rPr>
+                <w:rFonts w:ascii="Times" w:hAnsi="Times"/>
+                <w:b/>
+                <w:bCs/>
+              </w:rPr>
+              <w:t>Percussion</w:t>
+            </w:r>
           </w:p>
         </w:tc>
         <w:tc>
@@ -407,6 +472,14 @@
                 <w:bCs/>
               </w:rPr>
             </w:pPr>
+            <w:r>
+              <w:rPr>
+                <w:rFonts w:ascii="Times" w:hAnsi="Times"/>
+                <w:b/>
+                <w:bCs/>
+              </w:rPr>
+              <w:t>General</w:t>
+            </w:r>
           </w:p>
         </w:tc>
         <w:tc>
@@ -422,6 +495,50 @@
                 <w:bCs/>
               </w:rPr>
             </w:pPr>
+            <w:r>
+              <w:rPr>
+                <w:rFonts w:ascii="Times" w:hAnsi="Times"/>
+                <w:b/>
+                <w:bCs/>
+              </w:rPr>
+              <w:t xml:space="preserve">Standardisation of abbreviations: L.H or </w:t>
+            </w:r>
+            <w:proofErr w:type="spellStart"/>
+            <w:r>
+              <w:rPr>
+                <w:rFonts w:ascii="Times" w:hAnsi="Times"/>
+                <w:b/>
+                <w:bCs/>
+              </w:rPr>
+              <w:t>l.h</w:t>
+            </w:r>
+            <w:proofErr w:type="spellEnd"/>
+            <w:r>
+              <w:rPr>
+                <w:rFonts w:ascii="Times" w:hAnsi="Times"/>
+                <w:b/>
+                <w:bCs/>
+              </w:rPr>
+              <w:t xml:space="preserve">. or </w:t>
+            </w:r>
+            <w:proofErr w:type="spellStart"/>
+            <w:r>
+              <w:rPr>
+                <w:rFonts w:ascii="Times" w:hAnsi="Times"/>
+                <w:b/>
+                <w:bCs/>
+              </w:rPr>
+              <w:t>lh</w:t>
+            </w:r>
+            <w:proofErr w:type="spellEnd"/>
+            <w:r>
+              <w:rPr>
+                <w:rFonts w:ascii="Times" w:hAnsi="Times"/>
+                <w:b/>
+                <w:bCs/>
+              </w:rPr>
+              <w:t xml:space="preserve">? All three forms appear </w:t>
+            </w:r>
           </w:p>
         </w:tc>
         <w:tc>

</xml_diff>

<commit_message>
V5: Engraved Piano, mm.1-21
</commit_message>
<xml_diff>
--- a/2 Proof Reading and Review/CAHN In Ancient Temple Gardens - Errata List.docx
+++ b/2 Proof Reading and Review/CAHN In Ancient Temple Gardens - Errata List.docx
@@ -571,6 +571,14 @@
                 <w:bCs/>
               </w:rPr>
             </w:pPr>
+            <w:r>
+              <w:rPr>
+                <w:rFonts w:ascii="Times" w:hAnsi="Times"/>
+                <w:b/>
+                <w:bCs/>
+              </w:rPr>
+              <w:t>Piano</w:t>
+            </w:r>
           </w:p>
         </w:tc>
         <w:tc>
@@ -586,6 +594,14 @@
                 <w:bCs/>
               </w:rPr>
             </w:pPr>
+            <w:r>
+              <w:rPr>
+                <w:rFonts w:ascii="Times" w:hAnsi="Times"/>
+                <w:b/>
+                <w:bCs/>
+              </w:rPr>
+              <w:t>1</w:t>
+            </w:r>
           </w:p>
         </w:tc>
         <w:tc>
@@ -601,6 +617,24 @@
                 <w:bCs/>
               </w:rPr>
             </w:pPr>
+            <w:r>
+              <w:rPr>
+                <w:rFonts w:ascii="Times" w:hAnsi="Times"/>
+                <w:b/>
+                <w:bCs/>
+              </w:rPr>
+              <w:t xml:space="preserve">Forte dynamic in left hand necessary? Since both hands have the same dynamic and attack is </w:t>
+            </w:r>
+            <w:proofErr w:type="spellStart"/>
+            <w:r>
+              <w:rPr>
+                <w:rFonts w:ascii="Times" w:hAnsi="Times"/>
+                <w:b/>
+                <w:bCs/>
+              </w:rPr>
+              <w:t>simultanous</w:t>
+            </w:r>
+            <w:proofErr w:type="spellEnd"/>
           </w:p>
         </w:tc>
         <w:tc>
@@ -633,6 +667,14 @@
                 <w:bCs/>
               </w:rPr>
             </w:pPr>
+            <w:r>
+              <w:rPr>
+                <w:rFonts w:ascii="Times" w:hAnsi="Times"/>
+                <w:b/>
+                <w:bCs/>
+              </w:rPr>
+              <w:t>Piano</w:t>
+            </w:r>
           </w:p>
         </w:tc>
         <w:tc>
@@ -648,6 +690,14 @@
                 <w:bCs/>
               </w:rPr>
             </w:pPr>
+            <w:r>
+              <w:rPr>
+                <w:rFonts w:ascii="Times" w:hAnsi="Times"/>
+                <w:b/>
+                <w:bCs/>
+              </w:rPr>
+              <w:t>9-10</w:t>
+            </w:r>
           </w:p>
         </w:tc>
         <w:tc>
@@ -663,6 +713,22 @@
                 <w:bCs/>
               </w:rPr>
             </w:pPr>
+            <w:r>
+              <w:rPr>
+                <w:rFonts w:ascii="Times" w:hAnsi="Times"/>
+                <w:b/>
+                <w:bCs/>
+              </w:rPr>
+              <w:t xml:space="preserve">Two slurs are used with the octave grace notes; </w:t>
+            </w:r>
+            <w:r>
+              <w:rPr>
+                <w:rFonts w:ascii="Times" w:hAnsi="Times"/>
+                <w:b/>
+                <w:bCs/>
+              </w:rPr>
+              <w:t xml:space="preserve">is the bottom one necessary? </w:t>
+            </w:r>
           </w:p>
         </w:tc>
         <w:tc>
@@ -695,6 +761,14 @@
                 <w:bCs/>
               </w:rPr>
             </w:pPr>
+            <w:r>
+              <w:rPr>
+                <w:rFonts w:ascii="Times" w:hAnsi="Times"/>
+                <w:b/>
+                <w:bCs/>
+              </w:rPr>
+              <w:t>Piano</w:t>
+            </w:r>
           </w:p>
         </w:tc>
         <w:tc>
@@ -710,6 +784,14 @@
                 <w:bCs/>
               </w:rPr>
             </w:pPr>
+            <w:r>
+              <w:rPr>
+                <w:rFonts w:ascii="Times" w:hAnsi="Times"/>
+                <w:b/>
+                <w:bCs/>
+              </w:rPr>
+              <w:t>15</w:t>
+            </w:r>
           </w:p>
         </w:tc>
         <w:tc>
@@ -725,6 +807,14 @@
                 <w:bCs/>
               </w:rPr>
             </w:pPr>
+            <w:r>
+              <w:rPr>
+                <w:rFonts w:ascii="Times" w:hAnsi="Times"/>
+                <w:b/>
+                <w:bCs/>
+              </w:rPr>
+              <w:t>Should the dynamic markings apply to both hands, and thus be placed in the middle of the two staves?</w:t>
+            </w:r>
           </w:p>
         </w:tc>
         <w:tc>

</xml_diff>

<commit_message>
Updated the errata document
</commit_message>
<xml_diff>
--- a/2 Proof Reading and Review/CAHN In Ancient Temple Gardens - Errata List.docx
+++ b/2 Proof Reading and Review/CAHN In Ancient Temple Gardens - Errata List.docx
@@ -172,31 +172,13 @@
                 <w:bCs/>
               </w:rPr>
             </w:pPr>
-            <w:proofErr w:type="spellStart"/>
-            <w:r>
-              <w:rPr>
-                <w:rFonts w:ascii="Times" w:hAnsi="Times"/>
-                <w:b/>
-                <w:bCs/>
-              </w:rPr>
-              <w:t>Eg.</w:t>
-            </w:r>
-            <w:proofErr w:type="spellEnd"/>
-            <w:r>
-              <w:rPr>
-                <w:rFonts w:ascii="Times" w:hAnsi="Times"/>
-                <w:b/>
-                <w:bCs/>
-              </w:rPr>
-              <w:t xml:space="preserve"> </w:t>
-            </w:r>
-            <w:r>
-              <w:rPr>
-                <w:rFonts w:ascii="Times" w:hAnsi="Times"/>
-                <w:b/>
-                <w:bCs/>
-              </w:rPr>
-              <w:t>Harp</w:t>
+            <w:r>
+              <w:rPr>
+                <w:rFonts w:ascii="Times" w:hAnsi="Times"/>
+                <w:b/>
+                <w:bCs/>
+              </w:rPr>
+              <w:t>Percussion</w:t>
             </w:r>
           </w:p>
         </w:tc>
@@ -219,7 +201,7 @@
                 <w:b/>
                 <w:bCs/>
               </w:rPr>
-              <w:t>7 3+’</w:t>
+              <w:t>150 (and others)</w:t>
             </w:r>
           </w:p>
         </w:tc>
@@ -229,13 +211,20 @@
           </w:tcPr>
           <w:p>
             <w:pPr>
-              <w:jc w:val="center"/>
-              <w:rPr>
-                <w:rFonts w:ascii="Times" w:hAnsi="Times"/>
-                <w:b/>
-                <w:bCs/>
-              </w:rPr>
-            </w:pPr>
+              <w:rPr>
+                <w:rFonts w:ascii="Times" w:hAnsi="Times"/>
+                <w:b/>
+                <w:bCs/>
+              </w:rPr>
+            </w:pPr>
+            <w:r>
+              <w:rPr>
+                <w:rFonts w:ascii="Times" w:hAnsi="Times"/>
+                <w:b/>
+                <w:bCs/>
+              </w:rPr>
+              <w:t>Note values in the xylophone idea do not tally with metrical value of the bar – musical intent is ambiguous</w:t>
+            </w:r>
           </w:p>
         </w:tc>
         <w:tc>
@@ -268,14 +257,6 @@
                 <w:bCs/>
               </w:rPr>
             </w:pPr>
-            <w:r>
-              <w:rPr>
-                <w:rFonts w:ascii="Times" w:hAnsi="Times"/>
-                <w:b/>
-                <w:bCs/>
-              </w:rPr>
-              <w:t>Percussion</w:t>
-            </w:r>
           </w:p>
         </w:tc>
         <w:tc>
@@ -291,14 +272,6 @@
                 <w:bCs/>
               </w:rPr>
             </w:pPr>
-            <w:r>
-              <w:rPr>
-                <w:rFonts w:ascii="Times" w:hAnsi="Times"/>
-                <w:b/>
-                <w:bCs/>
-              </w:rPr>
-              <w:t>150 (and others)</w:t>
-            </w:r>
           </w:p>
         </w:tc>
         <w:tc>
@@ -307,20 +280,13 @@
           </w:tcPr>
           <w:p>
             <w:pPr>
-              <w:rPr>
-                <w:rFonts w:ascii="Times" w:hAnsi="Times"/>
-                <w:b/>
-                <w:bCs/>
-              </w:rPr>
-            </w:pPr>
-            <w:r>
-              <w:rPr>
-                <w:rFonts w:ascii="Times" w:hAnsi="Times"/>
-                <w:b/>
-                <w:bCs/>
-              </w:rPr>
-              <w:t>Note values in the xylophone idea do not tally with metrical value of the bar – musical intent is ambiguous</w:t>
-            </w:r>
+              <w:jc w:val="center"/>
+              <w:rPr>
+                <w:rFonts w:ascii="Times" w:hAnsi="Times"/>
+                <w:b/>
+                <w:bCs/>
+              </w:rPr>
+            </w:pPr>
           </w:p>
         </w:tc>
         <w:tc>
@@ -382,7 +348,7 @@
                 <w:b/>
                 <w:bCs/>
               </w:rPr>
-              <w:t>186</w:t>
+              <w:t>General</w:t>
             </w:r>
           </w:p>
         </w:tc>
@@ -404,18 +370,44 @@
                 <w:rFonts w:ascii="Times" w:hAnsi="Times"/>
                 <w:b/>
                 <w:bCs/>
-                <w:i/>
-                <w:iCs/>
-              </w:rPr>
-              <w:t>Poco a poco</w:t>
-            </w:r>
-            <w:r>
-              <w:rPr>
-                <w:rFonts w:ascii="Times" w:hAnsi="Times"/>
-                <w:b/>
-                <w:bCs/>
-              </w:rPr>
-              <w:t xml:space="preserve"> instruction is unclear – referring to tempo, dynamics? Decreasing or increasing?</w:t>
+              </w:rPr>
+              <w:t xml:space="preserve">Standardisation of abbreviations: L.H or </w:t>
+            </w:r>
+            <w:proofErr w:type="spellStart"/>
+            <w:r>
+              <w:rPr>
+                <w:rFonts w:ascii="Times" w:hAnsi="Times"/>
+                <w:b/>
+                <w:bCs/>
+              </w:rPr>
+              <w:t>l.h</w:t>
+            </w:r>
+            <w:proofErr w:type="spellEnd"/>
+            <w:r>
+              <w:rPr>
+                <w:rFonts w:ascii="Times" w:hAnsi="Times"/>
+                <w:b/>
+                <w:bCs/>
+              </w:rPr>
+              <w:t xml:space="preserve">. or </w:t>
+            </w:r>
+            <w:proofErr w:type="spellStart"/>
+            <w:r>
+              <w:rPr>
+                <w:rFonts w:ascii="Times" w:hAnsi="Times"/>
+                <w:b/>
+                <w:bCs/>
+              </w:rPr>
+              <w:t>lh</w:t>
+            </w:r>
+            <w:proofErr w:type="spellEnd"/>
+            <w:r>
+              <w:rPr>
+                <w:rFonts w:ascii="Times" w:hAnsi="Times"/>
+                <w:b/>
+                <w:bCs/>
+              </w:rPr>
+              <w:t xml:space="preserve">? All three forms appear </w:t>
             </w:r>
           </w:p>
         </w:tc>
@@ -436,111 +428,10 @@
         </w:tc>
       </w:tr>
       <w:tr>
-        <w:tc>
-          <w:tcPr>
-            <w:tcW w:w="2254" w:type="dxa"/>
-          </w:tcPr>
-          <w:p>
-            <w:pPr>
-              <w:jc w:val="center"/>
-              <w:rPr>
-                <w:rFonts w:ascii="Times" w:hAnsi="Times"/>
-                <w:b/>
-                <w:bCs/>
-              </w:rPr>
-            </w:pPr>
-            <w:r>
-              <w:rPr>
-                <w:rFonts w:ascii="Times" w:hAnsi="Times"/>
-                <w:b/>
-                <w:bCs/>
-              </w:rPr>
-              <w:t>Percussion</w:t>
-            </w:r>
-          </w:p>
-        </w:tc>
-        <w:tc>
-          <w:tcPr>
-            <w:tcW w:w="1285" w:type="dxa"/>
-          </w:tcPr>
-          <w:p>
-            <w:pPr>
-              <w:jc w:val="center"/>
-              <w:rPr>
-                <w:rFonts w:ascii="Times" w:hAnsi="Times"/>
-                <w:b/>
-                <w:bCs/>
-              </w:rPr>
-            </w:pPr>
-            <w:r>
-              <w:rPr>
-                <w:rFonts w:ascii="Times" w:hAnsi="Times"/>
-                <w:b/>
-                <w:bCs/>
-              </w:rPr>
-              <w:t>General</w:t>
-            </w:r>
-          </w:p>
-        </w:tc>
-        <w:tc>
-          <w:tcPr>
-            <w:tcW w:w="3223" w:type="dxa"/>
-          </w:tcPr>
-          <w:p>
-            <w:pPr>
-              <w:jc w:val="center"/>
-              <w:rPr>
-                <w:rFonts w:ascii="Times" w:hAnsi="Times"/>
-                <w:b/>
-                <w:bCs/>
-              </w:rPr>
-            </w:pPr>
-            <w:r>
-              <w:rPr>
-                <w:rFonts w:ascii="Times" w:hAnsi="Times"/>
-                <w:b/>
-                <w:bCs/>
-              </w:rPr>
-              <w:t xml:space="preserve">Standardisation of abbreviations: L.H or </w:t>
-            </w:r>
-            <w:proofErr w:type="spellStart"/>
-            <w:r>
-              <w:rPr>
-                <w:rFonts w:ascii="Times" w:hAnsi="Times"/>
-                <w:b/>
-                <w:bCs/>
-              </w:rPr>
-              <w:t>l.h</w:t>
-            </w:r>
-            <w:proofErr w:type="spellEnd"/>
-            <w:r>
-              <w:rPr>
-                <w:rFonts w:ascii="Times" w:hAnsi="Times"/>
-                <w:b/>
-                <w:bCs/>
-              </w:rPr>
-              <w:t xml:space="preserve">. or </w:t>
-            </w:r>
-            <w:proofErr w:type="spellStart"/>
-            <w:r>
-              <w:rPr>
-                <w:rFonts w:ascii="Times" w:hAnsi="Times"/>
-                <w:b/>
-                <w:bCs/>
-              </w:rPr>
-              <w:t>lh</w:t>
-            </w:r>
-            <w:proofErr w:type="spellEnd"/>
-            <w:r>
-              <w:rPr>
-                <w:rFonts w:ascii="Times" w:hAnsi="Times"/>
-                <w:b/>
-                <w:bCs/>
-              </w:rPr>
-              <w:t xml:space="preserve">? All three forms appear </w:t>
-            </w:r>
-          </w:p>
-        </w:tc>
+        <w:trPr>
+          <w:gridAfter w:val="3"/>
+          <w:wAfter w:w="6762" w:type="dxa"/>
+        </w:trPr>
         <w:tc>
           <w:tcPr>
             <w:tcW w:w="2254" w:type="dxa"/>
@@ -571,14 +462,6 @@
                 <w:bCs/>
               </w:rPr>
             </w:pPr>
-            <w:r>
-              <w:rPr>
-                <w:rFonts w:ascii="Times" w:hAnsi="Times"/>
-                <w:b/>
-                <w:bCs/>
-              </w:rPr>
-              <w:t>Piano</w:t>
-            </w:r>
           </w:p>
         </w:tc>
         <w:tc>
@@ -594,14 +477,6 @@
                 <w:bCs/>
               </w:rPr>
             </w:pPr>
-            <w:r>
-              <w:rPr>
-                <w:rFonts w:ascii="Times" w:hAnsi="Times"/>
-                <w:b/>
-                <w:bCs/>
-              </w:rPr>
-              <w:t>1</w:t>
-            </w:r>
           </w:p>
         </w:tc>
         <w:tc>
@@ -617,118 +492,6 @@
                 <w:bCs/>
               </w:rPr>
             </w:pPr>
-            <w:r>
-              <w:rPr>
-                <w:rFonts w:ascii="Times" w:hAnsi="Times"/>
-                <w:b/>
-                <w:bCs/>
-              </w:rPr>
-              <w:t xml:space="preserve">Forte dynamic in left hand necessary? Since both hands have the same dynamic and attack is </w:t>
-            </w:r>
-            <w:proofErr w:type="spellStart"/>
-            <w:r>
-              <w:rPr>
-                <w:rFonts w:ascii="Times" w:hAnsi="Times"/>
-                <w:b/>
-                <w:bCs/>
-              </w:rPr>
-              <w:t>simultanous</w:t>
-            </w:r>
-            <w:proofErr w:type="spellEnd"/>
-          </w:p>
-        </w:tc>
-        <w:tc>
-          <w:tcPr>
-            <w:tcW w:w="2254" w:type="dxa"/>
-          </w:tcPr>
-          <w:p>
-            <w:pPr>
-              <w:jc w:val="center"/>
-              <w:rPr>
-                <w:rFonts w:ascii="Times" w:hAnsi="Times"/>
-                <w:b/>
-                <w:bCs/>
-              </w:rPr>
-            </w:pPr>
-          </w:p>
-        </w:tc>
-      </w:tr>
-      <w:tr>
-        <w:tc>
-          <w:tcPr>
-            <w:tcW w:w="2254" w:type="dxa"/>
-          </w:tcPr>
-          <w:p>
-            <w:pPr>
-              <w:jc w:val="center"/>
-              <w:rPr>
-                <w:rFonts w:ascii="Times" w:hAnsi="Times"/>
-                <w:b/>
-                <w:bCs/>
-              </w:rPr>
-            </w:pPr>
-            <w:r>
-              <w:rPr>
-                <w:rFonts w:ascii="Times" w:hAnsi="Times"/>
-                <w:b/>
-                <w:bCs/>
-              </w:rPr>
-              <w:t>Piano</w:t>
-            </w:r>
-          </w:p>
-        </w:tc>
-        <w:tc>
-          <w:tcPr>
-            <w:tcW w:w="1285" w:type="dxa"/>
-          </w:tcPr>
-          <w:p>
-            <w:pPr>
-              <w:jc w:val="center"/>
-              <w:rPr>
-                <w:rFonts w:ascii="Times" w:hAnsi="Times"/>
-                <w:b/>
-                <w:bCs/>
-              </w:rPr>
-            </w:pPr>
-            <w:r>
-              <w:rPr>
-                <w:rFonts w:ascii="Times" w:hAnsi="Times"/>
-                <w:b/>
-                <w:bCs/>
-              </w:rPr>
-              <w:t>9-10</w:t>
-            </w:r>
-          </w:p>
-        </w:tc>
-        <w:tc>
-          <w:tcPr>
-            <w:tcW w:w="3223" w:type="dxa"/>
-          </w:tcPr>
-          <w:p>
-            <w:pPr>
-              <w:jc w:val="center"/>
-              <w:rPr>
-                <w:rFonts w:ascii="Times" w:hAnsi="Times"/>
-                <w:b/>
-                <w:bCs/>
-              </w:rPr>
-            </w:pPr>
-            <w:r>
-              <w:rPr>
-                <w:rFonts w:ascii="Times" w:hAnsi="Times"/>
-                <w:b/>
-                <w:bCs/>
-              </w:rPr>
-              <w:t xml:space="preserve">Two slurs are used with the octave grace notes; </w:t>
-            </w:r>
-            <w:r>
-              <w:rPr>
-                <w:rFonts w:ascii="Times" w:hAnsi="Times"/>
-                <w:b/>
-                <w:bCs/>
-              </w:rPr>
-              <w:t xml:space="preserve">is the bottom one necessary? </w:t>
-            </w:r>
           </w:p>
         </w:tc>
         <w:tc>

</xml_diff>

<commit_message>
V8: Updated score with corrections, post meeting
Errata form also updated, incl. screenshots of percussion part, mm.151-160
</commit_message>
<xml_diff>
--- a/2 Proof Reading and Review/CAHN In Ancient Temple Gardens - Errata List.docx
+++ b/2 Proof Reading and Review/CAHN In Ancient Temple Gardens - Errata List.docx
@@ -55,19 +55,22 @@
     <w:tbl>
       <w:tblPr>
         <w:tblStyle w:val="TableGrid"/>
-        <w:tblW w:w="0" w:type="auto"/>
+        <w:tblW w:w="9294" w:type="dxa"/>
         <w:tblLook w:val="04A0" w:firstRow="1" w:lastRow="0" w:firstColumn="1" w:lastColumn="0" w:noHBand="0" w:noVBand="1"/>
       </w:tblPr>
       <w:tblGrid>
-        <w:gridCol w:w="2254"/>
-        <w:gridCol w:w="1285"/>
-        <w:gridCol w:w="3223"/>
-        <w:gridCol w:w="2254"/>
+        <w:gridCol w:w="2264"/>
+        <w:gridCol w:w="1291"/>
+        <w:gridCol w:w="3475"/>
+        <w:gridCol w:w="2264"/>
       </w:tblGrid>
       <w:tr>
-        <w:tc>
-          <w:tcPr>
-            <w:tcW w:w="2254" w:type="dxa"/>
+        <w:trPr>
+          <w:trHeight w:val="350"/>
+        </w:trPr>
+        <w:tc>
+          <w:tcPr>
+            <w:tcW w:w="2264" w:type="dxa"/>
           </w:tcPr>
           <w:p>
             <w:pPr>
@@ -90,7 +93,7 @@
         </w:tc>
         <w:tc>
           <w:tcPr>
-            <w:tcW w:w="1285" w:type="dxa"/>
+            <w:tcW w:w="1291" w:type="dxa"/>
           </w:tcPr>
           <w:p>
             <w:pPr>
@@ -113,7 +116,7 @@
         </w:tc>
         <w:tc>
           <w:tcPr>
-            <w:tcW w:w="3223" w:type="dxa"/>
+            <w:tcW w:w="3475" w:type="dxa"/>
           </w:tcPr>
           <w:p>
             <w:pPr>
@@ -136,7 +139,7 @@
         </w:tc>
         <w:tc>
           <w:tcPr>
-            <w:tcW w:w="2254" w:type="dxa"/>
+            <w:tcW w:w="2264" w:type="dxa"/>
           </w:tcPr>
           <w:p>
             <w:pPr>
@@ -159,9 +162,12 @@
         </w:tc>
       </w:tr>
       <w:tr>
-        <w:tc>
-          <w:tcPr>
-            <w:tcW w:w="2254" w:type="dxa"/>
+        <w:trPr>
+          <w:trHeight w:val="1427"/>
+        </w:trPr>
+        <w:tc>
+          <w:tcPr>
+            <w:tcW w:w="2264" w:type="dxa"/>
           </w:tcPr>
           <w:p>
             <w:pPr>
@@ -184,7 +190,7 @@
         </w:tc>
         <w:tc>
           <w:tcPr>
-            <w:tcW w:w="1285" w:type="dxa"/>
+            <w:tcW w:w="1291" w:type="dxa"/>
           </w:tcPr>
           <w:p>
             <w:pPr>
@@ -207,7 +213,7 @@
         </w:tc>
         <w:tc>
           <w:tcPr>
-            <w:tcW w:w="3223" w:type="dxa"/>
+            <w:tcW w:w="3475" w:type="dxa"/>
           </w:tcPr>
           <w:p>
             <w:pPr>
@@ -229,7 +235,7 @@
         </w:tc>
         <w:tc>
           <w:tcPr>
-            <w:tcW w:w="2254" w:type="dxa"/>
+            <w:tcW w:w="2264" w:type="dxa"/>
           </w:tcPr>
           <w:p>
             <w:pPr>
@@ -244,54 +250,57 @@
         </w:tc>
       </w:tr>
       <w:tr>
-        <w:tc>
-          <w:tcPr>
-            <w:tcW w:w="2254" w:type="dxa"/>
-          </w:tcPr>
-          <w:p>
-            <w:pPr>
-              <w:jc w:val="center"/>
-              <w:rPr>
-                <w:rFonts w:ascii="Times" w:hAnsi="Times"/>
-                <w:b/>
-                <w:bCs/>
-              </w:rPr>
-            </w:pPr>
-          </w:p>
-        </w:tc>
-        <w:tc>
-          <w:tcPr>
-            <w:tcW w:w="1285" w:type="dxa"/>
-          </w:tcPr>
-          <w:p>
-            <w:pPr>
-              <w:jc w:val="center"/>
-              <w:rPr>
-                <w:rFonts w:ascii="Times" w:hAnsi="Times"/>
-                <w:b/>
-                <w:bCs/>
-              </w:rPr>
-            </w:pPr>
-          </w:p>
-        </w:tc>
-        <w:tc>
-          <w:tcPr>
-            <w:tcW w:w="3223" w:type="dxa"/>
-          </w:tcPr>
-          <w:p>
-            <w:pPr>
-              <w:jc w:val="center"/>
-              <w:rPr>
-                <w:rFonts w:ascii="Times" w:hAnsi="Times"/>
-                <w:b/>
-                <w:bCs/>
-              </w:rPr>
-            </w:pPr>
-          </w:p>
-        </w:tc>
-        <w:tc>
-          <w:tcPr>
-            <w:tcW w:w="2254" w:type="dxa"/>
+        <w:trPr>
+          <w:trHeight w:val="350"/>
+        </w:trPr>
+        <w:tc>
+          <w:tcPr>
+            <w:tcW w:w="2264" w:type="dxa"/>
+          </w:tcPr>
+          <w:p>
+            <w:pPr>
+              <w:jc w:val="center"/>
+              <w:rPr>
+                <w:rFonts w:ascii="Times" w:hAnsi="Times"/>
+                <w:b/>
+                <w:bCs/>
+              </w:rPr>
+            </w:pPr>
+          </w:p>
+        </w:tc>
+        <w:tc>
+          <w:tcPr>
+            <w:tcW w:w="1291" w:type="dxa"/>
+          </w:tcPr>
+          <w:p>
+            <w:pPr>
+              <w:jc w:val="center"/>
+              <w:rPr>
+                <w:rFonts w:ascii="Times" w:hAnsi="Times"/>
+                <w:b/>
+                <w:bCs/>
+              </w:rPr>
+            </w:pPr>
+          </w:p>
+        </w:tc>
+        <w:tc>
+          <w:tcPr>
+            <w:tcW w:w="3475" w:type="dxa"/>
+          </w:tcPr>
+          <w:p>
+            <w:pPr>
+              <w:jc w:val="center"/>
+              <w:rPr>
+                <w:rFonts w:ascii="Times" w:hAnsi="Times"/>
+                <w:b/>
+                <w:bCs/>
+              </w:rPr>
+            </w:pPr>
+          </w:p>
+        </w:tc>
+        <w:tc>
+          <w:tcPr>
+            <w:tcW w:w="2264" w:type="dxa"/>
           </w:tcPr>
           <w:p>
             <w:pPr>
@@ -306,9 +315,12 @@
         </w:tc>
       </w:tr>
       <w:tr>
-        <w:tc>
-          <w:tcPr>
-            <w:tcW w:w="2254" w:type="dxa"/>
+        <w:trPr>
+          <w:trHeight w:val="1063"/>
+        </w:trPr>
+        <w:tc>
+          <w:tcPr>
+            <w:tcW w:w="2264" w:type="dxa"/>
           </w:tcPr>
           <w:p>
             <w:pPr>
@@ -331,7 +343,7 @@
         </w:tc>
         <w:tc>
           <w:tcPr>
-            <w:tcW w:w="1285" w:type="dxa"/>
+            <w:tcW w:w="1291" w:type="dxa"/>
           </w:tcPr>
           <w:p>
             <w:pPr>
@@ -354,7 +366,7 @@
         </w:tc>
         <w:tc>
           <w:tcPr>
-            <w:tcW w:w="3223" w:type="dxa"/>
+            <w:tcW w:w="3475" w:type="dxa"/>
           </w:tcPr>
           <w:p>
             <w:pPr>
@@ -413,7 +425,7 @@
         </w:tc>
         <w:tc>
           <w:tcPr>
-            <w:tcW w:w="2254" w:type="dxa"/>
+            <w:tcW w:w="2264" w:type="dxa"/>
           </w:tcPr>
           <w:p>
             <w:pPr>
@@ -430,15 +442,15 @@
       <w:tr>
         <w:trPr>
           <w:gridAfter w:val="3"/>
-          <w:wAfter w:w="6762" w:type="dxa"/>
+          <w:wAfter w:w="7030" w:type="dxa"/>
+          <w:trHeight w:val="350"/>
         </w:trPr>
         <w:tc>
           <w:tcPr>
-            <w:tcW w:w="2254" w:type="dxa"/>
-          </w:tcPr>
-          <w:p>
-            <w:pPr>
-              <w:jc w:val="center"/>
+            <w:tcW w:w="2264" w:type="dxa"/>
+          </w:tcPr>
+          <w:p>
+            <w:pPr>
               <w:rPr>
                 <w:rFonts w:ascii="Times" w:hAnsi="Times"/>
                 <w:b/>
@@ -449,54 +461,57 @@
         </w:tc>
       </w:tr>
       <w:tr>
-        <w:tc>
-          <w:tcPr>
-            <w:tcW w:w="2254" w:type="dxa"/>
-          </w:tcPr>
-          <w:p>
-            <w:pPr>
-              <w:jc w:val="center"/>
-              <w:rPr>
-                <w:rFonts w:ascii="Times" w:hAnsi="Times"/>
-                <w:b/>
-                <w:bCs/>
-              </w:rPr>
-            </w:pPr>
-          </w:p>
-        </w:tc>
-        <w:tc>
-          <w:tcPr>
-            <w:tcW w:w="1285" w:type="dxa"/>
-          </w:tcPr>
-          <w:p>
-            <w:pPr>
-              <w:jc w:val="center"/>
-              <w:rPr>
-                <w:rFonts w:ascii="Times" w:hAnsi="Times"/>
-                <w:b/>
-                <w:bCs/>
-              </w:rPr>
-            </w:pPr>
-          </w:p>
-        </w:tc>
-        <w:tc>
-          <w:tcPr>
-            <w:tcW w:w="3223" w:type="dxa"/>
-          </w:tcPr>
-          <w:p>
-            <w:pPr>
-              <w:jc w:val="center"/>
-              <w:rPr>
-                <w:rFonts w:ascii="Times" w:hAnsi="Times"/>
-                <w:b/>
-                <w:bCs/>
-              </w:rPr>
-            </w:pPr>
-          </w:p>
-        </w:tc>
-        <w:tc>
-          <w:tcPr>
-            <w:tcW w:w="2254" w:type="dxa"/>
+        <w:trPr>
+          <w:trHeight w:val="363"/>
+        </w:trPr>
+        <w:tc>
+          <w:tcPr>
+            <w:tcW w:w="2264" w:type="dxa"/>
+          </w:tcPr>
+          <w:p>
+            <w:pPr>
+              <w:jc w:val="center"/>
+              <w:rPr>
+                <w:rFonts w:ascii="Times" w:hAnsi="Times"/>
+                <w:b/>
+                <w:bCs/>
+              </w:rPr>
+            </w:pPr>
+          </w:p>
+        </w:tc>
+        <w:tc>
+          <w:tcPr>
+            <w:tcW w:w="1291" w:type="dxa"/>
+          </w:tcPr>
+          <w:p>
+            <w:pPr>
+              <w:jc w:val="center"/>
+              <w:rPr>
+                <w:rFonts w:ascii="Times" w:hAnsi="Times"/>
+                <w:b/>
+                <w:bCs/>
+              </w:rPr>
+            </w:pPr>
+          </w:p>
+        </w:tc>
+        <w:tc>
+          <w:tcPr>
+            <w:tcW w:w="3475" w:type="dxa"/>
+          </w:tcPr>
+          <w:p>
+            <w:pPr>
+              <w:jc w:val="center"/>
+              <w:rPr>
+                <w:rFonts w:ascii="Times" w:hAnsi="Times"/>
+                <w:b/>
+                <w:bCs/>
+              </w:rPr>
+            </w:pPr>
+          </w:p>
+        </w:tc>
+        <w:tc>
+          <w:tcPr>
+            <w:tcW w:w="2264" w:type="dxa"/>
           </w:tcPr>
           <w:p>
             <w:pPr>
@@ -511,9 +526,12 @@
         </w:tc>
       </w:tr>
       <w:tr>
-        <w:tc>
-          <w:tcPr>
-            <w:tcW w:w="2254" w:type="dxa"/>
+        <w:trPr>
+          <w:trHeight w:val="1415"/>
+        </w:trPr>
+        <w:tc>
+          <w:tcPr>
+            <w:tcW w:w="2264" w:type="dxa"/>
           </w:tcPr>
           <w:p>
             <w:pPr>
@@ -536,7 +554,7 @@
         </w:tc>
         <w:tc>
           <w:tcPr>
-            <w:tcW w:w="1285" w:type="dxa"/>
+            <w:tcW w:w="1291" w:type="dxa"/>
           </w:tcPr>
           <w:p>
             <w:pPr>
@@ -559,11 +577,10 @@
         </w:tc>
         <w:tc>
           <w:tcPr>
-            <w:tcW w:w="3223" w:type="dxa"/>
-          </w:tcPr>
-          <w:p>
-            <w:pPr>
-              <w:jc w:val="center"/>
+            <w:tcW w:w="3475" w:type="dxa"/>
+          </w:tcPr>
+          <w:p>
+            <w:pPr>
               <w:rPr>
                 <w:rFonts w:ascii="Times" w:hAnsi="Times"/>
                 <w:b/>
@@ -582,7 +599,7 @@
         </w:tc>
         <w:tc>
           <w:tcPr>
-            <w:tcW w:w="2254" w:type="dxa"/>
+            <w:tcW w:w="2264" w:type="dxa"/>
           </w:tcPr>
           <w:p>
             <w:pPr>
@@ -597,116 +614,283 @@
         </w:tc>
       </w:tr>
       <w:tr>
-        <w:tc>
-          <w:tcPr>
-            <w:tcW w:w="2254" w:type="dxa"/>
-          </w:tcPr>
-          <w:p>
-            <w:pPr>
-              <w:jc w:val="center"/>
-              <w:rPr>
-                <w:rFonts w:ascii="Times" w:hAnsi="Times"/>
-                <w:b/>
-                <w:bCs/>
-              </w:rPr>
-            </w:pPr>
-          </w:p>
-        </w:tc>
-        <w:tc>
-          <w:tcPr>
-            <w:tcW w:w="1285" w:type="dxa"/>
-          </w:tcPr>
-          <w:p>
-            <w:pPr>
-              <w:jc w:val="center"/>
-              <w:rPr>
-                <w:rFonts w:ascii="Times" w:hAnsi="Times"/>
-                <w:b/>
-                <w:bCs/>
-              </w:rPr>
-            </w:pPr>
-          </w:p>
-        </w:tc>
-        <w:tc>
-          <w:tcPr>
-            <w:tcW w:w="3223" w:type="dxa"/>
-          </w:tcPr>
-          <w:p>
-            <w:pPr>
-              <w:jc w:val="center"/>
-              <w:rPr>
-                <w:rFonts w:ascii="Times" w:hAnsi="Times"/>
-                <w:b/>
-                <w:bCs/>
-              </w:rPr>
-            </w:pPr>
-          </w:p>
-        </w:tc>
-        <w:tc>
-          <w:tcPr>
-            <w:tcW w:w="2254" w:type="dxa"/>
-          </w:tcPr>
-          <w:p>
-            <w:pPr>
-              <w:jc w:val="center"/>
-              <w:rPr>
-                <w:rFonts w:ascii="Times" w:hAnsi="Times"/>
-                <w:b/>
-                <w:bCs/>
-              </w:rPr>
-            </w:pPr>
+        <w:trPr>
+          <w:trHeight w:val="3002"/>
+        </w:trPr>
+        <w:tc>
+          <w:tcPr>
+            <w:tcW w:w="2264" w:type="dxa"/>
+          </w:tcPr>
+          <w:p>
+            <w:pPr>
+              <w:jc w:val="center"/>
+              <w:rPr>
+                <w:rFonts w:ascii="Times" w:hAnsi="Times"/>
+                <w:b/>
+                <w:bCs/>
+              </w:rPr>
+            </w:pPr>
+            <w:r>
+              <w:rPr>
+                <w:rFonts w:ascii="Times" w:hAnsi="Times"/>
+                <w:b/>
+                <w:bCs/>
+              </w:rPr>
+              <w:t>Percussion</w:t>
+            </w:r>
+          </w:p>
+        </w:tc>
+        <w:tc>
+          <w:tcPr>
+            <w:tcW w:w="1291" w:type="dxa"/>
+          </w:tcPr>
+          <w:p>
+            <w:pPr>
+              <w:jc w:val="center"/>
+              <w:rPr>
+                <w:rFonts w:ascii="Times" w:hAnsi="Times"/>
+                <w:b/>
+                <w:bCs/>
+              </w:rPr>
+            </w:pPr>
+            <w:r>
+              <w:rPr>
+                <w:rFonts w:ascii="Times" w:hAnsi="Times"/>
+                <w:b/>
+                <w:bCs/>
+              </w:rPr>
+              <w:t>151-162</w:t>
+            </w:r>
+          </w:p>
+        </w:tc>
+        <w:tc>
+          <w:tcPr>
+            <w:tcW w:w="3475" w:type="dxa"/>
+          </w:tcPr>
+          <w:p>
+            <w:pPr>
+              <w:rPr>
+                <w:rFonts w:ascii="Times" w:hAnsi="Times"/>
+                <w:b/>
+                <w:bCs/>
+              </w:rPr>
+            </w:pPr>
+            <w:proofErr w:type="spellStart"/>
+            <w:r>
+              <w:rPr>
+                <w:rFonts w:ascii="Times" w:hAnsi="Times"/>
+                <w:b/>
+                <w:bCs/>
+              </w:rPr>
+              <w:t>Anklung</w:t>
+            </w:r>
+            <w:proofErr w:type="spellEnd"/>
+            <w:r>
+              <w:rPr>
+                <w:rFonts w:ascii="Times" w:hAnsi="Times"/>
+                <w:b/>
+                <w:bCs/>
+              </w:rPr>
+              <w:t xml:space="preserve"> and Wooden Rattle note value</w:t>
+            </w:r>
+            <w:r>
+              <w:rPr>
+                <w:rFonts w:ascii="Times" w:hAnsi="Times"/>
+                <w:b/>
+                <w:bCs/>
+              </w:rPr>
+              <w:t>s and placements</w:t>
+            </w:r>
+            <w:r>
+              <w:rPr>
+                <w:rFonts w:ascii="Times" w:hAnsi="Times"/>
+                <w:b/>
+                <w:bCs/>
+              </w:rPr>
+              <w:t xml:space="preserve"> not precise – is this intentional</w:t>
+            </w:r>
+            <w:r>
+              <w:rPr>
+                <w:rFonts w:ascii="Times" w:hAnsi="Times"/>
+                <w:b/>
+                <w:bCs/>
+              </w:rPr>
+              <w:t xml:space="preserve"> for an ad lib feel? </w:t>
+            </w:r>
+          </w:p>
+          <w:p>
+            <w:pPr>
+              <w:jc w:val="center"/>
+              <w:rPr>
+                <w:rFonts w:ascii="Times" w:hAnsi="Times"/>
+                <w:b/>
+                <w:bCs/>
+              </w:rPr>
+            </w:pPr>
+          </w:p>
+        </w:tc>
+        <w:tc>
+          <w:tcPr>
+            <w:tcW w:w="2264" w:type="dxa"/>
+          </w:tcPr>
+          <w:p>
+            <w:pPr>
+              <w:jc w:val="center"/>
+              <w:rPr>
+                <w:rFonts w:ascii="Times" w:hAnsi="Times"/>
+                <w:b/>
+                <w:bCs/>
+              </w:rPr>
+            </w:pPr>
+            <w:r>
+              <w:rPr>
+                <w:rFonts w:ascii="Times" w:hAnsi="Times"/>
+                <w:b/>
+                <w:bCs/>
+                <w:noProof/>
+              </w:rPr>
+              <w:drawing>
+                <wp:anchor distT="0" distB="0" distL="114300" distR="114300" simplePos="0" relativeHeight="251658240" behindDoc="0" locked="0" layoutInCell="1" allowOverlap="1" wp14:anchorId="54D911E5" wp14:editId="5A4129D8">
+                  <wp:simplePos x="0" y="0"/>
+                  <wp:positionH relativeFrom="column">
+                    <wp:posOffset>-2225257</wp:posOffset>
+                  </wp:positionH>
+                  <wp:positionV relativeFrom="paragraph">
+                    <wp:posOffset>834462</wp:posOffset>
+                  </wp:positionV>
+                  <wp:extent cx="3539352" cy="694481"/>
+                  <wp:effectExtent l="0" t="0" r="4445" b="0"/>
+                  <wp:wrapNone/>
+                  <wp:docPr id="1" name="Picture 1" descr="Diagram, schematic&#10;&#10;Description automatically generated"/>
+                  <wp:cNvGraphicFramePr>
+                    <a:graphicFrameLocks xmlns:a="http://schemas.openxmlformats.org/drawingml/2006/main" noChangeAspect="1"/>
+                  </wp:cNvGraphicFramePr>
+                  <a:graphic xmlns:a="http://schemas.openxmlformats.org/drawingml/2006/main">
+                    <a:graphicData uri="http://schemas.openxmlformats.org/drawingml/2006/picture">
+                      <pic:pic xmlns:pic="http://schemas.openxmlformats.org/drawingml/2006/picture">
+                        <pic:nvPicPr>
+                          <pic:cNvPr id="1" name="Picture 1" descr="Diagram, schematic&#10;&#10;Description automatically generated"/>
+                          <pic:cNvPicPr/>
+                        </pic:nvPicPr>
+                        <pic:blipFill rotWithShape="1">
+                          <a:blip r:embed="rId4" cstate="print">
+                            <a:extLst>
+                              <a:ext uri="{28A0092B-C50C-407E-A947-70E740481C1C}">
+                                <a14:useLocalDpi xmlns:a14="http://schemas.microsoft.com/office/drawing/2010/main" val="0"/>
+                              </a:ext>
+                            </a:extLst>
+                          </a:blip>
+                          <a:srcRect r="2762"/>
+                          <a:stretch/>
+                        </pic:blipFill>
+                        <pic:spPr bwMode="auto">
+                          <a:xfrm>
+                            <a:off x="0" y="0"/>
+                            <a:ext cx="3539352" cy="694481"/>
+                          </a:xfrm>
+                          <a:prstGeom prst="rect">
+                            <a:avLst/>
+                          </a:prstGeom>
+                          <a:ln>
+                            <a:noFill/>
+                          </a:ln>
+                          <a:extLst>
+                            <a:ext uri="{53640926-AAD7-44D8-BBD7-CCE9431645EC}">
+                              <a14:shadowObscured xmlns:a14="http://schemas.microsoft.com/office/drawing/2010/main"/>
+                            </a:ext>
+                          </a:extLst>
+                        </pic:spPr>
+                      </pic:pic>
+                    </a:graphicData>
+                  </a:graphic>
+                  <wp14:sizeRelH relativeFrom="page">
+                    <wp14:pctWidth>0</wp14:pctWidth>
+                  </wp14:sizeRelH>
+                  <wp14:sizeRelV relativeFrom="page">
+                    <wp14:pctHeight>0</wp14:pctHeight>
+                  </wp14:sizeRelV>
+                </wp:anchor>
+              </w:drawing>
+            </w:r>
           </w:p>
         </w:tc>
       </w:tr>
       <w:tr>
-        <w:tc>
-          <w:tcPr>
-            <w:tcW w:w="2254" w:type="dxa"/>
-          </w:tcPr>
-          <w:p>
-            <w:pPr>
-              <w:jc w:val="center"/>
-              <w:rPr>
-                <w:rFonts w:ascii="Times" w:hAnsi="Times"/>
-                <w:b/>
-                <w:bCs/>
-              </w:rPr>
-            </w:pPr>
-          </w:p>
-        </w:tc>
-        <w:tc>
-          <w:tcPr>
-            <w:tcW w:w="1285" w:type="dxa"/>
-          </w:tcPr>
-          <w:p>
-            <w:pPr>
-              <w:jc w:val="center"/>
-              <w:rPr>
-                <w:rFonts w:ascii="Times" w:hAnsi="Times"/>
-                <w:b/>
-                <w:bCs/>
-              </w:rPr>
-            </w:pPr>
-          </w:p>
-        </w:tc>
-        <w:tc>
-          <w:tcPr>
-            <w:tcW w:w="3223" w:type="dxa"/>
-          </w:tcPr>
-          <w:p>
-            <w:pPr>
-              <w:jc w:val="center"/>
-              <w:rPr>
-                <w:rFonts w:ascii="Times" w:hAnsi="Times"/>
-                <w:b/>
-                <w:bCs/>
-              </w:rPr>
-            </w:pPr>
-          </w:p>
-        </w:tc>
-        <w:tc>
-          <w:tcPr>
-            <w:tcW w:w="2254" w:type="dxa"/>
+        <w:trPr>
+          <w:trHeight w:val="363"/>
+        </w:trPr>
+        <w:tc>
+          <w:tcPr>
+            <w:tcW w:w="2264" w:type="dxa"/>
+          </w:tcPr>
+          <w:p>
+            <w:pPr>
+              <w:jc w:val="center"/>
+              <w:rPr>
+                <w:rFonts w:ascii="Times" w:hAnsi="Times"/>
+                <w:b/>
+                <w:bCs/>
+              </w:rPr>
+            </w:pPr>
+            <w:r>
+              <w:rPr>
+                <w:rFonts w:ascii="Times" w:hAnsi="Times"/>
+                <w:b/>
+                <w:bCs/>
+              </w:rPr>
+              <w:t>Percussion</w:t>
+            </w:r>
+          </w:p>
+        </w:tc>
+        <w:tc>
+          <w:tcPr>
+            <w:tcW w:w="1291" w:type="dxa"/>
+          </w:tcPr>
+          <w:p>
+            <w:pPr>
+              <w:jc w:val="center"/>
+              <w:rPr>
+                <w:rFonts w:ascii="Times" w:hAnsi="Times"/>
+                <w:b/>
+                <w:bCs/>
+              </w:rPr>
+            </w:pPr>
+            <w:r>
+              <w:rPr>
+                <w:rFonts w:ascii="Times" w:hAnsi="Times"/>
+                <w:b/>
+                <w:bCs/>
+              </w:rPr>
+              <w:t>158, 160</w:t>
+            </w:r>
+          </w:p>
+        </w:tc>
+        <w:tc>
+          <w:tcPr>
+            <w:tcW w:w="3475" w:type="dxa"/>
+          </w:tcPr>
+          <w:p>
+            <w:pPr>
+              <w:jc w:val="center"/>
+              <w:rPr>
+                <w:rFonts w:ascii="Times" w:hAnsi="Times"/>
+                <w:b/>
+                <w:bCs/>
+              </w:rPr>
+            </w:pPr>
+            <w:r>
+              <w:rPr>
+                <w:rFonts w:ascii="Times" w:hAnsi="Times"/>
+                <w:b/>
+                <w:bCs/>
+              </w:rPr>
+              <w:t xml:space="preserve">Is F natural in xylophone supposed to be F#? </w:t>
+            </w:r>
+          </w:p>
+        </w:tc>
+        <w:tc>
+          <w:tcPr>
+            <w:tcW w:w="2264" w:type="dxa"/>
           </w:tcPr>
           <w:p>
             <w:pPr>

</xml_diff>

<commit_message>
V9: Engraved Piano, mm.22-59
</commit_message>
<xml_diff>
--- a/2 Proof Reading and Review/CAHN In Ancient Temple Gardens - Errata List.docx
+++ b/2 Proof Reading and Review/CAHN In Ancient Temple Gardens - Errata List.docx
@@ -885,6 +885,286 @@
                 <w:bCs/>
               </w:rPr>
               <w:t xml:space="preserve">Is F natural in xylophone supposed to be F#? </w:t>
+            </w:r>
+          </w:p>
+        </w:tc>
+        <w:tc>
+          <w:tcPr>
+            <w:tcW w:w="2264" w:type="dxa"/>
+          </w:tcPr>
+          <w:p>
+            <w:pPr>
+              <w:jc w:val="center"/>
+              <w:rPr>
+                <w:rFonts w:ascii="Times" w:hAnsi="Times"/>
+                <w:b/>
+                <w:bCs/>
+              </w:rPr>
+            </w:pPr>
+          </w:p>
+        </w:tc>
+      </w:tr>
+      <w:tr>
+        <w:trPr>
+          <w:trHeight w:val="363"/>
+        </w:trPr>
+        <w:tc>
+          <w:tcPr>
+            <w:tcW w:w="2264" w:type="dxa"/>
+          </w:tcPr>
+          <w:p>
+            <w:pPr>
+              <w:jc w:val="center"/>
+              <w:rPr>
+                <w:rFonts w:ascii="Times" w:hAnsi="Times"/>
+                <w:b/>
+                <w:bCs/>
+              </w:rPr>
+            </w:pPr>
+            <w:r>
+              <w:rPr>
+                <w:rFonts w:ascii="Times" w:hAnsi="Times"/>
+                <w:b/>
+                <w:bCs/>
+              </w:rPr>
+              <w:t>Piano</w:t>
+            </w:r>
+          </w:p>
+        </w:tc>
+        <w:tc>
+          <w:tcPr>
+            <w:tcW w:w="1291" w:type="dxa"/>
+          </w:tcPr>
+          <w:p>
+            <w:pPr>
+              <w:jc w:val="center"/>
+              <w:rPr>
+                <w:rFonts w:ascii="Times" w:hAnsi="Times"/>
+                <w:b/>
+                <w:bCs/>
+              </w:rPr>
+            </w:pPr>
+            <w:r>
+              <w:rPr>
+                <w:rFonts w:ascii="Times" w:hAnsi="Times"/>
+                <w:b/>
+                <w:bCs/>
+              </w:rPr>
+              <w:t>31-32</w:t>
+            </w:r>
+          </w:p>
+        </w:tc>
+        <w:tc>
+          <w:tcPr>
+            <w:tcW w:w="3475" w:type="dxa"/>
+          </w:tcPr>
+          <w:p>
+            <w:pPr>
+              <w:rPr>
+                <w:rFonts w:ascii="Times" w:hAnsi="Times"/>
+                <w:b/>
+                <w:bCs/>
+              </w:rPr>
+            </w:pPr>
+            <w:r>
+              <w:rPr>
+                <w:rFonts w:ascii="Times" w:hAnsi="Times"/>
+                <w:b/>
+                <w:bCs/>
+              </w:rPr>
+              <w:t>Only one set of dynamics needed for both staves, since the material is in near-rhythmic unison, and doubled in octaves?</w:t>
+            </w:r>
+          </w:p>
+        </w:tc>
+        <w:tc>
+          <w:tcPr>
+            <w:tcW w:w="2264" w:type="dxa"/>
+          </w:tcPr>
+          <w:p>
+            <w:pPr>
+              <w:jc w:val="center"/>
+              <w:rPr>
+                <w:rFonts w:ascii="Times" w:hAnsi="Times"/>
+                <w:b/>
+                <w:bCs/>
+              </w:rPr>
+            </w:pPr>
+          </w:p>
+        </w:tc>
+      </w:tr>
+      <w:tr>
+        <w:trPr>
+          <w:trHeight w:val="363"/>
+        </w:trPr>
+        <w:tc>
+          <w:tcPr>
+            <w:tcW w:w="2264" w:type="dxa"/>
+          </w:tcPr>
+          <w:p>
+            <w:pPr>
+              <w:jc w:val="center"/>
+              <w:rPr>
+                <w:rFonts w:ascii="Times" w:hAnsi="Times"/>
+                <w:b/>
+                <w:bCs/>
+              </w:rPr>
+            </w:pPr>
+            <w:r>
+              <w:rPr>
+                <w:rFonts w:ascii="Times" w:hAnsi="Times"/>
+                <w:b/>
+                <w:bCs/>
+              </w:rPr>
+              <w:t>Piano</w:t>
+            </w:r>
+          </w:p>
+        </w:tc>
+        <w:tc>
+          <w:tcPr>
+            <w:tcW w:w="1291" w:type="dxa"/>
+          </w:tcPr>
+          <w:p>
+            <w:pPr>
+              <w:jc w:val="center"/>
+              <w:rPr>
+                <w:rFonts w:ascii="Times" w:hAnsi="Times"/>
+                <w:b/>
+                <w:bCs/>
+              </w:rPr>
+            </w:pPr>
+            <w:r>
+              <w:rPr>
+                <w:rFonts w:ascii="Times" w:hAnsi="Times"/>
+                <w:b/>
+                <w:bCs/>
+              </w:rPr>
+              <w:t>32</w:t>
+            </w:r>
+          </w:p>
+        </w:tc>
+        <w:tc>
+          <w:tcPr>
+            <w:tcW w:w="3475" w:type="dxa"/>
+          </w:tcPr>
+          <w:p>
+            <w:pPr>
+              <w:rPr>
+                <w:rFonts w:ascii="Times" w:hAnsi="Times"/>
+                <w:b/>
+                <w:bCs/>
+              </w:rPr>
+            </w:pPr>
+            <w:r>
+              <w:rPr>
+                <w:rFonts w:ascii="Times" w:hAnsi="Times"/>
+                <w:b/>
+                <w:bCs/>
+              </w:rPr>
+              <w:t>Quaver stems should go down(?) sinc</w:t>
+            </w:r>
+            <w:r>
+              <w:rPr>
+                <w:rFonts w:ascii="Times" w:hAnsi="Times"/>
+                <w:b/>
+                <w:bCs/>
+              </w:rPr>
+              <w:t>e they are in bottom voice</w:t>
+            </w:r>
+          </w:p>
+        </w:tc>
+        <w:tc>
+          <w:tcPr>
+            <w:tcW w:w="2264" w:type="dxa"/>
+          </w:tcPr>
+          <w:p>
+            <w:pPr>
+              <w:jc w:val="center"/>
+              <w:rPr>
+                <w:rFonts w:ascii="Times" w:hAnsi="Times"/>
+                <w:b/>
+                <w:bCs/>
+              </w:rPr>
+            </w:pPr>
+          </w:p>
+        </w:tc>
+      </w:tr>
+      <w:tr>
+        <w:trPr>
+          <w:trHeight w:val="363"/>
+        </w:trPr>
+        <w:tc>
+          <w:tcPr>
+            <w:tcW w:w="2264" w:type="dxa"/>
+          </w:tcPr>
+          <w:p>
+            <w:pPr>
+              <w:jc w:val="center"/>
+              <w:rPr>
+                <w:rFonts w:ascii="Times" w:hAnsi="Times"/>
+                <w:b/>
+                <w:bCs/>
+              </w:rPr>
+            </w:pPr>
+            <w:r>
+              <w:rPr>
+                <w:rFonts w:ascii="Times" w:hAnsi="Times"/>
+                <w:b/>
+                <w:bCs/>
+              </w:rPr>
+              <w:t>Piano</w:t>
+            </w:r>
+          </w:p>
+        </w:tc>
+        <w:tc>
+          <w:tcPr>
+            <w:tcW w:w="1291" w:type="dxa"/>
+          </w:tcPr>
+          <w:p>
+            <w:pPr>
+              <w:jc w:val="center"/>
+              <w:rPr>
+                <w:rFonts w:ascii="Times" w:hAnsi="Times"/>
+                <w:b/>
+                <w:bCs/>
+              </w:rPr>
+            </w:pPr>
+            <w:r>
+              <w:rPr>
+                <w:rFonts w:ascii="Times" w:hAnsi="Times"/>
+                <w:b/>
+                <w:bCs/>
+              </w:rPr>
+              <w:t>45</w:t>
+            </w:r>
+          </w:p>
+        </w:tc>
+        <w:tc>
+          <w:tcPr>
+            <w:tcW w:w="3475" w:type="dxa"/>
+          </w:tcPr>
+          <w:p>
+            <w:pPr>
+              <w:rPr>
+                <w:rFonts w:ascii="Times" w:hAnsi="Times"/>
+                <w:b/>
+                <w:bCs/>
+              </w:rPr>
+            </w:pPr>
+            <w:r>
+              <w:rPr>
+                <w:rFonts w:ascii="Times" w:hAnsi="Times"/>
+                <w:b/>
+                <w:bCs/>
+              </w:rPr>
+              <w:t xml:space="preserve">Dynamic level (not in part) marked as pianissimo; inferred from reference to other parts; clarify with </w:t>
+            </w:r>
+            <w:r>
+              <w:rPr>
+                <w:rFonts w:ascii="Times" w:hAnsi="Times"/>
+                <w:b/>
+                <w:bCs/>
+              </w:rPr>
+              <w:t>composer</w:t>
             </w:r>
           </w:p>
         </w:tc>

</xml_diff>

<commit_message>
V10: Engraved Piano, mm.60-83
</commit_message>
<xml_diff>
--- a/2 Proof Reading and Review/CAHN In Ancient Temple Gardens - Errata List.docx
+++ b/2 Proof Reading and Review/CAHN In Ancient Temple Gardens - Errata List.docx
@@ -383,43 +383,7 @@
                 <w:b/>
                 <w:bCs/>
               </w:rPr>
-              <w:t xml:space="preserve">Standardisation of abbreviations: L.H or </w:t>
-            </w:r>
-            <w:proofErr w:type="spellStart"/>
-            <w:r>
-              <w:rPr>
-                <w:rFonts w:ascii="Times" w:hAnsi="Times"/>
-                <w:b/>
-                <w:bCs/>
-              </w:rPr>
-              <w:t>l.h</w:t>
-            </w:r>
-            <w:proofErr w:type="spellEnd"/>
-            <w:r>
-              <w:rPr>
-                <w:rFonts w:ascii="Times" w:hAnsi="Times"/>
-                <w:b/>
-                <w:bCs/>
-              </w:rPr>
-              <w:t xml:space="preserve">. or </w:t>
-            </w:r>
-            <w:proofErr w:type="spellStart"/>
-            <w:r>
-              <w:rPr>
-                <w:rFonts w:ascii="Times" w:hAnsi="Times"/>
-                <w:b/>
-                <w:bCs/>
-              </w:rPr>
-              <w:t>lh</w:t>
-            </w:r>
-            <w:proofErr w:type="spellEnd"/>
-            <w:r>
-              <w:rPr>
-                <w:rFonts w:ascii="Times" w:hAnsi="Times"/>
-                <w:b/>
-                <w:bCs/>
-              </w:rPr>
-              <w:t xml:space="preserve">? All three forms appear </w:t>
+              <w:t xml:space="preserve">Standardisation of abbreviations: L.H or l.h. or lh? All three forms appear </w:t>
             </w:r>
           </w:p>
         </w:tc>
@@ -675,23 +639,13 @@
                 <w:bCs/>
               </w:rPr>
             </w:pPr>
-            <w:proofErr w:type="spellStart"/>
-            <w:r>
-              <w:rPr>
-                <w:rFonts w:ascii="Times" w:hAnsi="Times"/>
-                <w:b/>
-                <w:bCs/>
-              </w:rPr>
-              <w:t>Anklung</w:t>
-            </w:r>
-            <w:proofErr w:type="spellEnd"/>
-            <w:r>
-              <w:rPr>
-                <w:rFonts w:ascii="Times" w:hAnsi="Times"/>
-                <w:b/>
-                <w:bCs/>
-              </w:rPr>
-              <w:t xml:space="preserve"> and Wooden Rattle note value</w:t>
+            <w:r>
+              <w:rPr>
+                <w:rFonts w:ascii="Times" w:hAnsi="Times"/>
+                <w:b/>
+                <w:bCs/>
+              </w:rPr>
+              <w:t>Anklung and Wooden Rattle note value</w:t>
             </w:r>
             <w:r>
               <w:rPr>
@@ -1165,6 +1119,111 @@
                 <w:bCs/>
               </w:rPr>
               <w:t>composer</w:t>
+            </w:r>
+          </w:p>
+        </w:tc>
+        <w:tc>
+          <w:tcPr>
+            <w:tcW w:w="2264" w:type="dxa"/>
+          </w:tcPr>
+          <w:p>
+            <w:pPr>
+              <w:jc w:val="center"/>
+              <w:rPr>
+                <w:rFonts w:ascii="Times" w:hAnsi="Times"/>
+                <w:b/>
+                <w:bCs/>
+              </w:rPr>
+            </w:pPr>
+          </w:p>
+        </w:tc>
+      </w:tr>
+      <w:tr>
+        <w:trPr>
+          <w:trHeight w:val="363"/>
+        </w:trPr>
+        <w:tc>
+          <w:tcPr>
+            <w:tcW w:w="2264" w:type="dxa"/>
+          </w:tcPr>
+          <w:p>
+            <w:pPr>
+              <w:jc w:val="center"/>
+              <w:rPr>
+                <w:rFonts w:ascii="Times" w:hAnsi="Times"/>
+                <w:b/>
+                <w:bCs/>
+              </w:rPr>
+            </w:pPr>
+            <w:r>
+              <w:rPr>
+                <w:rFonts w:ascii="Times" w:hAnsi="Times"/>
+                <w:b/>
+                <w:bCs/>
+              </w:rPr>
+              <w:lastRenderedPageBreak/>
+              <w:t>Piano</w:t>
+            </w:r>
+          </w:p>
+        </w:tc>
+        <w:tc>
+          <w:tcPr>
+            <w:tcW w:w="1291" w:type="dxa"/>
+          </w:tcPr>
+          <w:p>
+            <w:pPr>
+              <w:jc w:val="center"/>
+              <w:rPr>
+                <w:rFonts w:ascii="Times" w:hAnsi="Times"/>
+                <w:b/>
+                <w:bCs/>
+              </w:rPr>
+            </w:pPr>
+            <w:r>
+              <w:rPr>
+                <w:rFonts w:ascii="Times" w:hAnsi="Times"/>
+                <w:b/>
+                <w:bCs/>
+              </w:rPr>
+              <w:t xml:space="preserve">81  </w:t>
+            </w:r>
+          </w:p>
+        </w:tc>
+        <w:tc>
+          <w:tcPr>
+            <w:tcW w:w="3475" w:type="dxa"/>
+          </w:tcPr>
+          <w:p>
+            <w:pPr>
+              <w:rPr>
+                <w:rFonts w:ascii="Times" w:hAnsi="Times"/>
+                <w:b/>
+                <w:bCs/>
+              </w:rPr>
+            </w:pPr>
+            <w:r>
+              <w:rPr>
+                <w:rFonts w:ascii="Times" w:hAnsi="Times"/>
+                <w:b/>
+                <w:bCs/>
+              </w:rPr>
+              <w:t xml:space="preserve">Since Marimba and Piano are doubling virtually the exact same notes, </w:t>
+            </w:r>
+            <w:r>
+              <w:rPr>
+                <w:rFonts w:ascii="Times" w:hAnsi="Times"/>
+                <w:b/>
+                <w:bCs/>
+              </w:rPr>
+              <w:t>should the dynamic contour of the piano match that of the marimba? (at the moment their dynamic markings are different)</w:t>
+            </w:r>
+            <w:r>
+              <w:rPr>
+                <w:rFonts w:ascii="Times" w:hAnsi="Times"/>
+                <w:b/>
+                <w:bCs/>
+              </w:rPr>
+              <w:t xml:space="preserve"> Clarify with composer?</w:t>
             </w:r>
           </w:p>
         </w:tc>

</xml_diff>

<commit_message>
Errata list updated after meeting 16/09/21
</commit_message>
<xml_diff>
--- a/2 Proof Reading and Review/CAHN In Ancient Temple Gardens - Errata List.docx
+++ b/2 Proof Reading and Review/CAHN In Ancient Temple Gardens - Errata List.docx
@@ -61,8 +61,8 @@
       <w:tblGrid>
         <w:gridCol w:w="2264"/>
         <w:gridCol w:w="1291"/>
-        <w:gridCol w:w="3475"/>
-        <w:gridCol w:w="2264"/>
+        <w:gridCol w:w="3670"/>
+        <w:gridCol w:w="2069"/>
       </w:tblGrid>
       <w:tr>
         <w:trPr>
@@ -116,7 +116,7 @@
         </w:tc>
         <w:tc>
           <w:tcPr>
-            <w:tcW w:w="3475" w:type="dxa"/>
+            <w:tcW w:w="3670" w:type="dxa"/>
           </w:tcPr>
           <w:p>
             <w:pPr>
@@ -139,7 +139,7 @@
         </w:tc>
         <w:tc>
           <w:tcPr>
-            <w:tcW w:w="2264" w:type="dxa"/>
+            <w:tcW w:w="2069" w:type="dxa"/>
           </w:tcPr>
           <w:p>
             <w:pPr>
@@ -213,7 +213,7 @@
         </w:tc>
         <w:tc>
           <w:tcPr>
-            <w:tcW w:w="3475" w:type="dxa"/>
+            <w:tcW w:w="3670" w:type="dxa"/>
           </w:tcPr>
           <w:p>
             <w:pPr>
@@ -235,7 +235,7 @@
         </w:tc>
         <w:tc>
           <w:tcPr>
-            <w:tcW w:w="2264" w:type="dxa"/>
+            <w:tcW w:w="2069" w:type="dxa"/>
           </w:tcPr>
           <w:p>
             <w:pPr>
@@ -285,22 +285,22 @@
         </w:tc>
         <w:tc>
           <w:tcPr>
-            <w:tcW w:w="3475" w:type="dxa"/>
-          </w:tcPr>
-          <w:p>
-            <w:pPr>
-              <w:jc w:val="center"/>
-              <w:rPr>
-                <w:rFonts w:ascii="Times" w:hAnsi="Times"/>
-                <w:b/>
-                <w:bCs/>
-              </w:rPr>
-            </w:pPr>
-          </w:p>
-        </w:tc>
-        <w:tc>
-          <w:tcPr>
-            <w:tcW w:w="2264" w:type="dxa"/>
+            <w:tcW w:w="3670" w:type="dxa"/>
+          </w:tcPr>
+          <w:p>
+            <w:pPr>
+              <w:jc w:val="center"/>
+              <w:rPr>
+                <w:rFonts w:ascii="Times" w:hAnsi="Times"/>
+                <w:b/>
+                <w:bCs/>
+              </w:rPr>
+            </w:pPr>
+          </w:p>
+        </w:tc>
+        <w:tc>
+          <w:tcPr>
+            <w:tcW w:w="2069" w:type="dxa"/>
           </w:tcPr>
           <w:p>
             <w:pPr>
@@ -366,30 +366,66 @@
         </w:tc>
         <w:tc>
           <w:tcPr>
-            <w:tcW w:w="3475" w:type="dxa"/>
-          </w:tcPr>
-          <w:p>
-            <w:pPr>
-              <w:jc w:val="center"/>
-              <w:rPr>
-                <w:rFonts w:ascii="Times" w:hAnsi="Times"/>
-                <w:b/>
-                <w:bCs/>
-              </w:rPr>
-            </w:pPr>
-            <w:r>
-              <w:rPr>
-                <w:rFonts w:ascii="Times" w:hAnsi="Times"/>
-                <w:b/>
-                <w:bCs/>
-              </w:rPr>
-              <w:t xml:space="preserve">Standardisation of abbreviations: L.H or l.h. or lh? All three forms appear </w:t>
-            </w:r>
-          </w:p>
-        </w:tc>
-        <w:tc>
-          <w:tcPr>
-            <w:tcW w:w="2264" w:type="dxa"/>
+            <w:tcW w:w="3670" w:type="dxa"/>
+          </w:tcPr>
+          <w:p>
+            <w:pPr>
+              <w:jc w:val="center"/>
+              <w:rPr>
+                <w:rFonts w:ascii="Times" w:hAnsi="Times"/>
+                <w:b/>
+                <w:bCs/>
+              </w:rPr>
+            </w:pPr>
+            <w:r>
+              <w:rPr>
+                <w:rFonts w:ascii="Times" w:hAnsi="Times"/>
+                <w:b/>
+                <w:bCs/>
+              </w:rPr>
+              <w:t xml:space="preserve">Standardisation of abbreviations: L.H or </w:t>
+            </w:r>
+            <w:proofErr w:type="spellStart"/>
+            <w:r>
+              <w:rPr>
+                <w:rFonts w:ascii="Times" w:hAnsi="Times"/>
+                <w:b/>
+                <w:bCs/>
+              </w:rPr>
+              <w:t>l.h</w:t>
+            </w:r>
+            <w:proofErr w:type="spellEnd"/>
+            <w:r>
+              <w:rPr>
+                <w:rFonts w:ascii="Times" w:hAnsi="Times"/>
+                <w:b/>
+                <w:bCs/>
+              </w:rPr>
+              <w:t xml:space="preserve">. or </w:t>
+            </w:r>
+            <w:proofErr w:type="spellStart"/>
+            <w:r>
+              <w:rPr>
+                <w:rFonts w:ascii="Times" w:hAnsi="Times"/>
+                <w:b/>
+                <w:bCs/>
+              </w:rPr>
+              <w:t>lh</w:t>
+            </w:r>
+            <w:proofErr w:type="spellEnd"/>
+            <w:r>
+              <w:rPr>
+                <w:rFonts w:ascii="Times" w:hAnsi="Times"/>
+                <w:b/>
+                <w:bCs/>
+              </w:rPr>
+              <w:t xml:space="preserve">? All three forms appear </w:t>
+            </w:r>
+          </w:p>
+        </w:tc>
+        <w:tc>
+          <w:tcPr>
+            <w:tcW w:w="2069" w:type="dxa"/>
           </w:tcPr>
           <w:p>
             <w:pPr>
@@ -460,22 +496,22 @@
         </w:tc>
         <w:tc>
           <w:tcPr>
-            <w:tcW w:w="3475" w:type="dxa"/>
-          </w:tcPr>
-          <w:p>
-            <w:pPr>
-              <w:jc w:val="center"/>
-              <w:rPr>
-                <w:rFonts w:ascii="Times" w:hAnsi="Times"/>
-                <w:b/>
-                <w:bCs/>
-              </w:rPr>
-            </w:pPr>
-          </w:p>
-        </w:tc>
-        <w:tc>
-          <w:tcPr>
-            <w:tcW w:w="2264" w:type="dxa"/>
+            <w:tcW w:w="3670" w:type="dxa"/>
+          </w:tcPr>
+          <w:p>
+            <w:pPr>
+              <w:jc w:val="center"/>
+              <w:rPr>
+                <w:rFonts w:ascii="Times" w:hAnsi="Times"/>
+                <w:b/>
+                <w:bCs/>
+              </w:rPr>
+            </w:pPr>
+          </w:p>
+        </w:tc>
+        <w:tc>
+          <w:tcPr>
+            <w:tcW w:w="2069" w:type="dxa"/>
           </w:tcPr>
           <w:p>
             <w:pPr>
@@ -541,7 +577,7 @@
         </w:tc>
         <w:tc>
           <w:tcPr>
-            <w:tcW w:w="3475" w:type="dxa"/>
+            <w:tcW w:w="3670" w:type="dxa"/>
           </w:tcPr>
           <w:p>
             <w:pPr>
@@ -563,7 +599,7 @@
         </w:tc>
         <w:tc>
           <w:tcPr>
-            <w:tcW w:w="2264" w:type="dxa"/>
+            <w:tcW w:w="2069" w:type="dxa"/>
           </w:tcPr>
           <w:p>
             <w:pPr>
@@ -629,23 +665,33 @@
         </w:tc>
         <w:tc>
           <w:tcPr>
-            <w:tcW w:w="3475" w:type="dxa"/>
-          </w:tcPr>
-          <w:p>
-            <w:pPr>
-              <w:rPr>
-                <w:rFonts w:ascii="Times" w:hAnsi="Times"/>
-                <w:b/>
-                <w:bCs/>
-              </w:rPr>
-            </w:pPr>
-            <w:r>
-              <w:rPr>
-                <w:rFonts w:ascii="Times" w:hAnsi="Times"/>
-                <w:b/>
-                <w:bCs/>
-              </w:rPr>
-              <w:t>Anklung and Wooden Rattle note value</w:t>
+            <w:tcW w:w="3670" w:type="dxa"/>
+          </w:tcPr>
+          <w:p>
+            <w:pPr>
+              <w:rPr>
+                <w:rFonts w:ascii="Times" w:hAnsi="Times"/>
+                <w:b/>
+                <w:bCs/>
+              </w:rPr>
+            </w:pPr>
+            <w:proofErr w:type="spellStart"/>
+            <w:r>
+              <w:rPr>
+                <w:rFonts w:ascii="Times" w:hAnsi="Times"/>
+                <w:b/>
+                <w:bCs/>
+              </w:rPr>
+              <w:t>Anklung</w:t>
+            </w:r>
+            <w:proofErr w:type="spellEnd"/>
+            <w:r>
+              <w:rPr>
+                <w:rFonts w:ascii="Times" w:hAnsi="Times"/>
+                <w:b/>
+                <w:bCs/>
+              </w:rPr>
+              <w:t xml:space="preserve"> and Wooden Rattle note value</w:t>
             </w:r>
             <w:r>
               <w:rPr>
@@ -685,7 +731,7 @@
         </w:tc>
         <w:tc>
           <w:tcPr>
-            <w:tcW w:w="2264" w:type="dxa"/>
+            <w:tcW w:w="2069" w:type="dxa"/>
           </w:tcPr>
           <w:p>
             <w:pPr>
@@ -821,7 +867,7 @@
         </w:tc>
         <w:tc>
           <w:tcPr>
-            <w:tcW w:w="3475" w:type="dxa"/>
+            <w:tcW w:w="3670" w:type="dxa"/>
           </w:tcPr>
           <w:p>
             <w:pPr>
@@ -844,7 +890,7 @@
         </w:tc>
         <w:tc>
           <w:tcPr>
-            <w:tcW w:w="2264" w:type="dxa"/>
+            <w:tcW w:w="2069" w:type="dxa"/>
           </w:tcPr>
           <w:p>
             <w:pPr>
@@ -910,7 +956,7 @@
         </w:tc>
         <w:tc>
           <w:tcPr>
-            <w:tcW w:w="3475" w:type="dxa"/>
+            <w:tcW w:w="3670" w:type="dxa"/>
           </w:tcPr>
           <w:p>
             <w:pPr>
@@ -932,7 +978,7 @@
         </w:tc>
         <w:tc>
           <w:tcPr>
-            <w:tcW w:w="2264" w:type="dxa"/>
+            <w:tcW w:w="2069" w:type="dxa"/>
           </w:tcPr>
           <w:p>
             <w:pPr>
@@ -998,7 +1044,7 @@
         </w:tc>
         <w:tc>
           <w:tcPr>
-            <w:tcW w:w="3475" w:type="dxa"/>
+            <w:tcW w:w="3670" w:type="dxa"/>
           </w:tcPr>
           <w:p>
             <w:pPr>
@@ -1028,7 +1074,7 @@
         </w:tc>
         <w:tc>
           <w:tcPr>
-            <w:tcW w:w="2264" w:type="dxa"/>
+            <w:tcW w:w="2069" w:type="dxa"/>
           </w:tcPr>
           <w:p>
             <w:pPr>
@@ -1094,7 +1140,7 @@
         </w:tc>
         <w:tc>
           <w:tcPr>
-            <w:tcW w:w="3475" w:type="dxa"/>
+            <w:tcW w:w="3670" w:type="dxa"/>
           </w:tcPr>
           <w:p>
             <w:pPr>
@@ -1124,7 +1170,7 @@
         </w:tc>
         <w:tc>
           <w:tcPr>
-            <w:tcW w:w="2264" w:type="dxa"/>
+            <w:tcW w:w="2069" w:type="dxa"/>
           </w:tcPr>
           <w:p>
             <w:pPr>
@@ -1161,8 +1207,148 @@
                 <w:b/>
                 <w:bCs/>
               </w:rPr>
+              <w:t>Piano</w:t>
+            </w:r>
+          </w:p>
+          <w:p>
+            <w:pPr>
+              <w:jc w:val="center"/>
+              <w:rPr>
+                <w:rFonts w:ascii="Times" w:hAnsi="Times"/>
+                <w:b/>
+                <w:bCs/>
+              </w:rPr>
+            </w:pPr>
+          </w:p>
+        </w:tc>
+        <w:tc>
+          <w:tcPr>
+            <w:tcW w:w="1291" w:type="dxa"/>
+          </w:tcPr>
+          <w:p>
+            <w:pPr>
+              <w:jc w:val="center"/>
+              <w:rPr>
+                <w:rFonts w:ascii="Times" w:hAnsi="Times"/>
+                <w:b/>
+                <w:bCs/>
+              </w:rPr>
+            </w:pPr>
+            <w:r>
+              <w:rPr>
+                <w:rFonts w:ascii="Times" w:hAnsi="Times"/>
+                <w:b/>
+                <w:bCs/>
+              </w:rPr>
+              <w:t xml:space="preserve">81  </w:t>
+            </w:r>
+          </w:p>
+        </w:tc>
+        <w:tc>
+          <w:tcPr>
+            <w:tcW w:w="3670" w:type="dxa"/>
+          </w:tcPr>
+          <w:p>
+            <w:pPr>
+              <w:rPr>
+                <w:rFonts w:ascii="Times" w:hAnsi="Times"/>
+                <w:b/>
+                <w:bCs/>
+              </w:rPr>
+            </w:pPr>
+            <w:r>
+              <w:rPr>
+                <w:rFonts w:ascii="Times" w:hAnsi="Times"/>
+                <w:b/>
+                <w:bCs/>
+              </w:rPr>
+              <w:t xml:space="preserve">Since Marimba and Piano are doubling virtually the exact same notes, </w:t>
+            </w:r>
+            <w:r>
+              <w:rPr>
+                <w:rFonts w:ascii="Times" w:hAnsi="Times"/>
+                <w:b/>
+                <w:bCs/>
+              </w:rPr>
+              <w:t xml:space="preserve">should the dynamic </w:t>
+            </w:r>
+            <w:r>
+              <w:rPr>
+                <w:rFonts w:ascii="Times" w:hAnsi="Times"/>
+                <w:b/>
+                <w:bCs/>
+              </w:rPr>
               <w:lastRenderedPageBreak/>
-              <w:t>Piano</w:t>
+              <w:t>contour of the piano match that of the marimba? (</w:t>
+            </w:r>
+            <w:proofErr w:type="gramStart"/>
+            <w:r>
+              <w:rPr>
+                <w:rFonts w:ascii="Times" w:hAnsi="Times"/>
+                <w:b/>
+                <w:bCs/>
+              </w:rPr>
+              <w:t>at</w:t>
+            </w:r>
+            <w:proofErr w:type="gramEnd"/>
+            <w:r>
+              <w:rPr>
+                <w:rFonts w:ascii="Times" w:hAnsi="Times"/>
+                <w:b/>
+                <w:bCs/>
+              </w:rPr>
+              <w:t xml:space="preserve"> the moment their dynamic markings are different)</w:t>
+            </w:r>
+            <w:r>
+              <w:rPr>
+                <w:rFonts w:ascii="Times" w:hAnsi="Times"/>
+                <w:b/>
+                <w:bCs/>
+              </w:rPr>
+              <w:t xml:space="preserve"> Clarify with composer?</w:t>
+            </w:r>
+          </w:p>
+        </w:tc>
+        <w:tc>
+          <w:tcPr>
+            <w:tcW w:w="2069" w:type="dxa"/>
+          </w:tcPr>
+          <w:p>
+            <w:pPr>
+              <w:jc w:val="center"/>
+              <w:rPr>
+                <w:rFonts w:ascii="Times" w:hAnsi="Times"/>
+                <w:b/>
+                <w:bCs/>
+              </w:rPr>
+            </w:pPr>
+          </w:p>
+        </w:tc>
+      </w:tr>
+      <w:tr>
+        <w:trPr>
+          <w:trHeight w:val="363"/>
+        </w:trPr>
+        <w:tc>
+          <w:tcPr>
+            <w:tcW w:w="2264" w:type="dxa"/>
+          </w:tcPr>
+          <w:p>
+            <w:pPr>
+              <w:jc w:val="center"/>
+              <w:rPr>
+                <w:rFonts w:ascii="Times" w:hAnsi="Times"/>
+                <w:b/>
+                <w:bCs/>
+              </w:rPr>
+            </w:pPr>
+            <w:r>
+              <w:rPr>
+                <w:rFonts w:ascii="Times" w:hAnsi="Times"/>
+                <w:b/>
+                <w:bCs/>
+              </w:rPr>
+              <w:t>Mar 2/General Tempo</w:t>
             </w:r>
           </w:p>
         </w:tc>
@@ -1185,51 +1371,1004 @@
                 <w:b/>
                 <w:bCs/>
               </w:rPr>
-              <w:t xml:space="preserve">81  </w:t>
-            </w:r>
-          </w:p>
-        </w:tc>
-        <w:tc>
-          <w:tcPr>
-            <w:tcW w:w="3475" w:type="dxa"/>
-          </w:tcPr>
-          <w:p>
-            <w:pPr>
-              <w:rPr>
-                <w:rFonts w:ascii="Times" w:hAnsi="Times"/>
-                <w:b/>
-                <w:bCs/>
-              </w:rPr>
-            </w:pPr>
-            <w:r>
-              <w:rPr>
-                <w:rFonts w:ascii="Times" w:hAnsi="Times"/>
-                <w:b/>
-                <w:bCs/>
-              </w:rPr>
-              <w:t xml:space="preserve">Since Marimba and Piano are doubling virtually the exact same notes, </w:t>
-            </w:r>
-            <w:r>
-              <w:rPr>
-                <w:rFonts w:ascii="Times" w:hAnsi="Times"/>
-                <w:b/>
-                <w:bCs/>
-              </w:rPr>
-              <w:t>should the dynamic contour of the piano match that of the marimba? (at the moment their dynamic markings are different)</w:t>
-            </w:r>
-            <w:r>
-              <w:rPr>
-                <w:rFonts w:ascii="Times" w:hAnsi="Times"/>
-                <w:b/>
-                <w:bCs/>
-              </w:rPr>
-              <w:t xml:space="preserve"> Clarify with composer?</w:t>
-            </w:r>
-          </w:p>
-        </w:tc>
+              <w:t>37</w:t>
+            </w:r>
+          </w:p>
+        </w:tc>
+        <w:tc>
+          <w:tcPr>
+            <w:tcW w:w="3670" w:type="dxa"/>
+          </w:tcPr>
+          <w:p>
+            <w:pPr>
+              <w:rPr>
+                <w:rFonts w:ascii="Times" w:hAnsi="Times"/>
+                <w:b/>
+                <w:bCs/>
+              </w:rPr>
+            </w:pPr>
+            <w:r>
+              <w:rPr>
+                <w:rFonts w:ascii="Times" w:hAnsi="Times"/>
+                <w:b/>
+                <w:bCs/>
+              </w:rPr>
+              <w:t>“Broadly” is written on the 3</w:t>
+            </w:r>
+            <w:r>
+              <w:rPr>
+                <w:rFonts w:ascii="Times" w:hAnsi="Times"/>
+                <w:b/>
+                <w:bCs/>
+                <w:vertAlign w:val="superscript"/>
+              </w:rPr>
+              <w:t>rd</w:t>
+            </w:r>
+            <w:r>
+              <w:rPr>
+                <w:rFonts w:ascii="Times" w:hAnsi="Times"/>
+                <w:b/>
+                <w:bCs/>
+              </w:rPr>
+              <w:t xml:space="preserve"> beat of Mar 2 part. </w:t>
+            </w:r>
+            <w:r>
+              <w:rPr>
+                <w:rFonts w:ascii="Times" w:hAnsi="Times"/>
+                <w:b/>
+                <w:bCs/>
+              </w:rPr>
+              <w:t>(</w:t>
+            </w:r>
+            <w:proofErr w:type="gramStart"/>
+            <w:r>
+              <w:rPr>
+                <w:rFonts w:ascii="Times" w:hAnsi="Times"/>
+                <w:b/>
+                <w:bCs/>
+              </w:rPr>
+              <w:t>different</w:t>
+            </w:r>
+            <w:proofErr w:type="gramEnd"/>
+            <w:r>
+              <w:rPr>
+                <w:rFonts w:ascii="Times" w:hAnsi="Times"/>
+                <w:b/>
+                <w:bCs/>
+              </w:rPr>
+              <w:t xml:space="preserve"> from the others) </w:t>
+            </w:r>
+          </w:p>
+        </w:tc>
+        <w:tc>
+          <w:tcPr>
+            <w:tcW w:w="2069" w:type="dxa"/>
+          </w:tcPr>
+          <w:p>
+            <w:pPr>
+              <w:jc w:val="center"/>
+              <w:rPr>
+                <w:rFonts w:ascii="Times" w:hAnsi="Times"/>
+                <w:b/>
+                <w:bCs/>
+              </w:rPr>
+            </w:pPr>
+          </w:p>
+        </w:tc>
+      </w:tr>
+      <w:tr>
+        <w:trPr>
+          <w:trHeight w:val="363"/>
+        </w:trPr>
         <w:tc>
           <w:tcPr>
             <w:tcW w:w="2264" w:type="dxa"/>
+          </w:tcPr>
+          <w:p>
+            <w:pPr>
+              <w:jc w:val="center"/>
+              <w:rPr>
+                <w:rFonts w:ascii="Times" w:hAnsi="Times"/>
+                <w:b/>
+                <w:bCs/>
+              </w:rPr>
+            </w:pPr>
+            <w:r>
+              <w:rPr>
+                <w:rFonts w:ascii="Times" w:hAnsi="Times"/>
+                <w:b/>
+                <w:bCs/>
+              </w:rPr>
+              <w:t>Mar 1/General Tempo</w:t>
+            </w:r>
+          </w:p>
+        </w:tc>
+        <w:tc>
+          <w:tcPr>
+            <w:tcW w:w="1291" w:type="dxa"/>
+          </w:tcPr>
+          <w:p>
+            <w:pPr>
+              <w:jc w:val="center"/>
+              <w:rPr>
+                <w:rFonts w:ascii="Times" w:hAnsi="Times"/>
+                <w:b/>
+                <w:bCs/>
+              </w:rPr>
+            </w:pPr>
+            <w:r>
+              <w:rPr>
+                <w:rFonts w:ascii="Times" w:hAnsi="Times"/>
+                <w:b/>
+                <w:bCs/>
+              </w:rPr>
+              <w:t>53</w:t>
+            </w:r>
+          </w:p>
+        </w:tc>
+        <w:tc>
+          <w:tcPr>
+            <w:tcW w:w="3670" w:type="dxa"/>
+          </w:tcPr>
+          <w:p>
+            <w:pPr>
+              <w:rPr>
+                <w:rFonts w:ascii="Times" w:hAnsi="Times"/>
+                <w:b/>
+                <w:bCs/>
+              </w:rPr>
+            </w:pPr>
+            <w:r>
+              <w:rPr>
+                <w:rFonts w:ascii="Times" w:hAnsi="Times"/>
+                <w:b/>
+                <w:bCs/>
+              </w:rPr>
+              <w:t>‘</w:t>
+            </w:r>
+            <w:proofErr w:type="spellStart"/>
+            <w:r>
+              <w:rPr>
+                <w:rFonts w:ascii="Times" w:hAnsi="Times"/>
+                <w:b/>
+                <w:bCs/>
+              </w:rPr>
+              <w:t>rit</w:t>
+            </w:r>
+            <w:proofErr w:type="spellEnd"/>
+            <w:r>
+              <w:rPr>
+                <w:rFonts w:ascii="Times" w:hAnsi="Times"/>
+                <w:b/>
+                <w:bCs/>
+              </w:rPr>
+              <w:t>’ written</w:t>
+            </w:r>
+            <w:r>
+              <w:rPr>
+                <w:rFonts w:ascii="Times" w:hAnsi="Times"/>
+                <w:b/>
+                <w:bCs/>
+              </w:rPr>
+              <w:t xml:space="preserve"> only</w:t>
+            </w:r>
+            <w:r>
+              <w:rPr>
+                <w:rFonts w:ascii="Times" w:hAnsi="Times"/>
+                <w:b/>
+                <w:bCs/>
+              </w:rPr>
+              <w:t xml:space="preserve"> in the Mar 1.</w:t>
+            </w:r>
+          </w:p>
+        </w:tc>
+        <w:tc>
+          <w:tcPr>
+            <w:tcW w:w="2069" w:type="dxa"/>
+          </w:tcPr>
+          <w:p>
+            <w:pPr>
+              <w:jc w:val="center"/>
+              <w:rPr>
+                <w:rFonts w:ascii="Times" w:hAnsi="Times"/>
+                <w:b/>
+                <w:bCs/>
+              </w:rPr>
+            </w:pPr>
+          </w:p>
+        </w:tc>
+      </w:tr>
+      <w:tr>
+        <w:trPr>
+          <w:trHeight w:val="363"/>
+        </w:trPr>
+        <w:tc>
+          <w:tcPr>
+            <w:tcW w:w="2264" w:type="dxa"/>
+          </w:tcPr>
+          <w:p>
+            <w:pPr>
+              <w:jc w:val="center"/>
+              <w:rPr>
+                <w:rFonts w:ascii="Times" w:hAnsi="Times"/>
+                <w:b/>
+                <w:bCs/>
+              </w:rPr>
+            </w:pPr>
+            <w:r>
+              <w:rPr>
+                <w:rFonts w:ascii="Times" w:hAnsi="Times"/>
+                <w:b/>
+                <w:bCs/>
+              </w:rPr>
+              <w:t>Mar 2/General Tempo</w:t>
+            </w:r>
+          </w:p>
+        </w:tc>
+        <w:tc>
+          <w:tcPr>
+            <w:tcW w:w="1291" w:type="dxa"/>
+          </w:tcPr>
+          <w:p>
+            <w:pPr>
+              <w:jc w:val="center"/>
+              <w:rPr>
+                <w:rFonts w:ascii="Times" w:hAnsi="Times"/>
+                <w:b/>
+                <w:bCs/>
+              </w:rPr>
+            </w:pPr>
+            <w:r>
+              <w:rPr>
+                <w:rFonts w:ascii="Times" w:hAnsi="Times"/>
+                <w:b/>
+                <w:bCs/>
+              </w:rPr>
+              <w:t>75</w:t>
+            </w:r>
+          </w:p>
+        </w:tc>
+        <w:tc>
+          <w:tcPr>
+            <w:tcW w:w="3670" w:type="dxa"/>
+          </w:tcPr>
+          <w:p>
+            <w:pPr>
+              <w:rPr>
+                <w:rFonts w:ascii="Times" w:hAnsi="Times"/>
+                <w:b/>
+                <w:bCs/>
+              </w:rPr>
+            </w:pPr>
+            <w:r>
+              <w:rPr>
+                <w:rFonts w:ascii="Times" w:hAnsi="Times"/>
+                <w:b/>
+                <w:bCs/>
+              </w:rPr>
+              <w:t>‘</w:t>
+            </w:r>
+            <w:proofErr w:type="spellStart"/>
+            <w:r>
+              <w:rPr>
+                <w:rFonts w:ascii="Times" w:hAnsi="Times"/>
+                <w:b/>
+                <w:bCs/>
+              </w:rPr>
+              <w:t>rit</w:t>
+            </w:r>
+            <w:proofErr w:type="spellEnd"/>
+            <w:r>
+              <w:rPr>
+                <w:rFonts w:ascii="Times" w:hAnsi="Times"/>
+                <w:b/>
+                <w:bCs/>
+              </w:rPr>
+              <w:t>’ i</w:t>
+            </w:r>
+            <w:r>
+              <w:rPr>
+                <w:rFonts w:ascii="Times" w:hAnsi="Times"/>
+                <w:b/>
+                <w:bCs/>
+              </w:rPr>
+              <w:t>s</w:t>
+            </w:r>
+            <w:r>
+              <w:rPr>
+                <w:rFonts w:ascii="Times" w:hAnsi="Times"/>
+                <w:b/>
+                <w:bCs/>
+              </w:rPr>
+              <w:t xml:space="preserve"> written </w:t>
+            </w:r>
+            <w:r>
+              <w:rPr>
+                <w:rFonts w:ascii="Times" w:hAnsi="Times"/>
+                <w:b/>
+                <w:bCs/>
+              </w:rPr>
+              <w:t xml:space="preserve">only </w:t>
+            </w:r>
+            <w:r>
+              <w:rPr>
+                <w:rFonts w:ascii="Times" w:hAnsi="Times"/>
+                <w:b/>
+                <w:bCs/>
+              </w:rPr>
+              <w:t xml:space="preserve">in the Mar </w:t>
+            </w:r>
+            <w:r>
+              <w:rPr>
+                <w:rFonts w:ascii="Times" w:hAnsi="Times"/>
+                <w:b/>
+                <w:bCs/>
+              </w:rPr>
+              <w:t>2</w:t>
+            </w:r>
+            <w:r>
+              <w:rPr>
+                <w:rFonts w:ascii="Times" w:hAnsi="Times"/>
+                <w:b/>
+                <w:bCs/>
+              </w:rPr>
+              <w:t>.</w:t>
+            </w:r>
+          </w:p>
+        </w:tc>
+        <w:tc>
+          <w:tcPr>
+            <w:tcW w:w="2069" w:type="dxa"/>
+          </w:tcPr>
+          <w:p>
+            <w:pPr>
+              <w:jc w:val="center"/>
+              <w:rPr>
+                <w:rFonts w:ascii="Times" w:hAnsi="Times"/>
+                <w:b/>
+                <w:bCs/>
+              </w:rPr>
+            </w:pPr>
+          </w:p>
+        </w:tc>
+      </w:tr>
+      <w:tr>
+        <w:trPr>
+          <w:trHeight w:val="363"/>
+        </w:trPr>
+        <w:tc>
+          <w:tcPr>
+            <w:tcW w:w="2264" w:type="dxa"/>
+          </w:tcPr>
+          <w:p>
+            <w:pPr>
+              <w:jc w:val="center"/>
+              <w:rPr>
+                <w:rFonts w:ascii="Times" w:hAnsi="Times"/>
+                <w:b/>
+                <w:bCs/>
+              </w:rPr>
+            </w:pPr>
+            <w:r>
+              <w:rPr>
+                <w:rFonts w:ascii="Times" w:hAnsi="Times"/>
+                <w:b/>
+                <w:bCs/>
+              </w:rPr>
+              <w:t>Mar 1/General Tempo</w:t>
+            </w:r>
+          </w:p>
+        </w:tc>
+        <w:tc>
+          <w:tcPr>
+            <w:tcW w:w="1291" w:type="dxa"/>
+          </w:tcPr>
+          <w:p>
+            <w:pPr>
+              <w:jc w:val="center"/>
+              <w:rPr>
+                <w:rFonts w:ascii="Times" w:hAnsi="Times"/>
+                <w:b/>
+                <w:bCs/>
+              </w:rPr>
+            </w:pPr>
+            <w:r>
+              <w:rPr>
+                <w:rFonts w:ascii="Times" w:hAnsi="Times"/>
+                <w:b/>
+                <w:bCs/>
+              </w:rPr>
+              <w:t>161</w:t>
+            </w:r>
+          </w:p>
+        </w:tc>
+        <w:tc>
+          <w:tcPr>
+            <w:tcW w:w="3670" w:type="dxa"/>
+          </w:tcPr>
+          <w:p>
+            <w:pPr>
+              <w:rPr>
+                <w:rFonts w:ascii="Times" w:hAnsi="Times"/>
+                <w:b/>
+                <w:bCs/>
+              </w:rPr>
+            </w:pPr>
+            <w:r>
+              <w:rPr>
+                <w:rFonts w:ascii="Times" w:hAnsi="Times"/>
+                <w:b/>
+                <w:bCs/>
+              </w:rPr>
+              <w:t>‘</w:t>
+            </w:r>
+            <w:proofErr w:type="gramStart"/>
+            <w:r>
+              <w:rPr>
+                <w:rFonts w:ascii="Times" w:hAnsi="Times"/>
+                <w:b/>
+                <w:bCs/>
+              </w:rPr>
+              <w:t>poco</w:t>
+            </w:r>
+            <w:proofErr w:type="gramEnd"/>
+            <w:r>
+              <w:rPr>
+                <w:rFonts w:ascii="Times" w:hAnsi="Times"/>
+                <w:b/>
+                <w:bCs/>
+              </w:rPr>
+              <w:t xml:space="preserve"> accel.’ Is </w:t>
+            </w:r>
+            <w:r>
+              <w:rPr>
+                <w:rFonts w:ascii="Times" w:hAnsi="Times"/>
+                <w:b/>
+                <w:bCs/>
+              </w:rPr>
+              <w:t xml:space="preserve">written only </w:t>
+            </w:r>
+            <w:proofErr w:type="gramStart"/>
+            <w:r>
+              <w:rPr>
+                <w:rFonts w:ascii="Times" w:hAnsi="Times"/>
+                <w:b/>
+                <w:bCs/>
+              </w:rPr>
+              <w:t>in</w:t>
+            </w:r>
+            <w:proofErr w:type="gramEnd"/>
+            <w:r>
+              <w:rPr>
+                <w:rFonts w:ascii="Times" w:hAnsi="Times"/>
+                <w:b/>
+                <w:bCs/>
+              </w:rPr>
+              <w:t xml:space="preserve"> Mar 1 until the second beat of 164. </w:t>
+            </w:r>
+          </w:p>
+        </w:tc>
+        <w:tc>
+          <w:tcPr>
+            <w:tcW w:w="2069" w:type="dxa"/>
+          </w:tcPr>
+          <w:p>
+            <w:pPr>
+              <w:jc w:val="center"/>
+              <w:rPr>
+                <w:rFonts w:ascii="Times" w:hAnsi="Times"/>
+                <w:b/>
+                <w:bCs/>
+              </w:rPr>
+            </w:pPr>
+          </w:p>
+        </w:tc>
+      </w:tr>
+      <w:tr>
+        <w:trPr>
+          <w:trHeight w:val="363"/>
+        </w:trPr>
+        <w:tc>
+          <w:tcPr>
+            <w:tcW w:w="2264" w:type="dxa"/>
+          </w:tcPr>
+          <w:p>
+            <w:pPr>
+              <w:jc w:val="center"/>
+              <w:rPr>
+                <w:rFonts w:ascii="Times" w:hAnsi="Times"/>
+                <w:b/>
+                <w:bCs/>
+              </w:rPr>
+            </w:pPr>
+            <w:r>
+              <w:rPr>
+                <w:rFonts w:ascii="Times" w:hAnsi="Times"/>
+                <w:b/>
+                <w:bCs/>
+              </w:rPr>
+              <w:t>Mar 2</w:t>
+            </w:r>
+          </w:p>
+        </w:tc>
+        <w:tc>
+          <w:tcPr>
+            <w:tcW w:w="1291" w:type="dxa"/>
+          </w:tcPr>
+          <w:p>
+            <w:pPr>
+              <w:jc w:val="center"/>
+              <w:rPr>
+                <w:rFonts w:ascii="Times" w:hAnsi="Times"/>
+                <w:b/>
+                <w:bCs/>
+              </w:rPr>
+            </w:pPr>
+            <w:r>
+              <w:rPr>
+                <w:rFonts w:ascii="Times" w:hAnsi="Times"/>
+                <w:b/>
+                <w:bCs/>
+              </w:rPr>
+              <w:t>163</w:t>
+            </w:r>
+          </w:p>
+        </w:tc>
+        <w:tc>
+          <w:tcPr>
+            <w:tcW w:w="3670" w:type="dxa"/>
+          </w:tcPr>
+          <w:p>
+            <w:pPr>
+              <w:rPr>
+                <w:rFonts w:ascii="Times" w:hAnsi="Times"/>
+                <w:b/>
+                <w:bCs/>
+              </w:rPr>
+            </w:pPr>
+            <w:r>
+              <w:rPr>
+                <w:rFonts w:ascii="Times" w:hAnsi="Times"/>
+                <w:b/>
+                <w:bCs/>
+              </w:rPr>
+              <w:t>N</w:t>
+            </w:r>
+            <w:r>
+              <w:rPr>
+                <w:rFonts w:ascii="Times" w:hAnsi="Times"/>
+                <w:b/>
+                <w:bCs/>
+              </w:rPr>
+              <w:t xml:space="preserve">otated in score as "play octaves" </w:t>
+            </w:r>
+          </w:p>
+          <w:p>
+            <w:pPr>
+              <w:rPr>
+                <w:rFonts w:ascii="Times" w:hAnsi="Times"/>
+                <w:b/>
+                <w:bCs/>
+              </w:rPr>
+            </w:pPr>
+          </w:p>
+          <w:p>
+            <w:pPr>
+              <w:rPr>
+                <w:rFonts w:ascii="Times" w:hAnsi="Times"/>
+                <w:b/>
+                <w:bCs/>
+              </w:rPr>
+            </w:pPr>
+            <w:r>
+              <w:rPr>
+                <w:rFonts w:ascii="Times" w:hAnsi="Times"/>
+                <w:b/>
+                <w:bCs/>
+              </w:rPr>
+              <w:t>W</w:t>
+            </w:r>
+            <w:r>
+              <w:rPr>
+                <w:rFonts w:ascii="Times" w:hAnsi="Times"/>
+                <w:b/>
+                <w:bCs/>
+              </w:rPr>
+              <w:t xml:space="preserve">ould the composer want it to be a permanent addition to the score or was </w:t>
+            </w:r>
+            <w:proofErr w:type="gramStart"/>
+            <w:r>
+              <w:rPr>
+                <w:rFonts w:ascii="Times" w:hAnsi="Times"/>
+                <w:b/>
+                <w:bCs/>
+              </w:rPr>
+              <w:t>it</w:t>
+            </w:r>
+            <w:proofErr w:type="gramEnd"/>
+            <w:r>
+              <w:rPr>
+                <w:rFonts w:ascii="Times" w:hAnsi="Times"/>
+                <w:b/>
+                <w:bCs/>
+              </w:rPr>
+              <w:t xml:space="preserve"> situation based? </w:t>
+            </w:r>
+          </w:p>
+        </w:tc>
+        <w:tc>
+          <w:tcPr>
+            <w:tcW w:w="2069" w:type="dxa"/>
+          </w:tcPr>
+          <w:p>
+            <w:pPr>
+              <w:jc w:val="center"/>
+              <w:rPr>
+                <w:rFonts w:ascii="Times" w:hAnsi="Times"/>
+                <w:b/>
+                <w:bCs/>
+              </w:rPr>
+            </w:pPr>
+          </w:p>
+        </w:tc>
+      </w:tr>
+      <w:tr>
+        <w:trPr>
+          <w:trHeight w:val="363"/>
+        </w:trPr>
+        <w:tc>
+          <w:tcPr>
+            <w:tcW w:w="2264" w:type="dxa"/>
+          </w:tcPr>
+          <w:p>
+            <w:pPr>
+              <w:jc w:val="center"/>
+              <w:rPr>
+                <w:rFonts w:ascii="Times" w:hAnsi="Times"/>
+                <w:b/>
+                <w:bCs/>
+              </w:rPr>
+            </w:pPr>
+            <w:r>
+              <w:rPr>
+                <w:rFonts w:ascii="Times" w:hAnsi="Times"/>
+                <w:b/>
+                <w:bCs/>
+              </w:rPr>
+              <w:t>Mar 1/General Tempo</w:t>
+            </w:r>
+          </w:p>
+        </w:tc>
+        <w:tc>
+          <w:tcPr>
+            <w:tcW w:w="1291" w:type="dxa"/>
+          </w:tcPr>
+          <w:p>
+            <w:pPr>
+              <w:jc w:val="center"/>
+              <w:rPr>
+                <w:rFonts w:ascii="Times" w:hAnsi="Times"/>
+                <w:b/>
+                <w:bCs/>
+              </w:rPr>
+            </w:pPr>
+            <w:r>
+              <w:rPr>
+                <w:rFonts w:ascii="Times" w:hAnsi="Times"/>
+                <w:b/>
+                <w:bCs/>
+              </w:rPr>
+              <w:t>193</w:t>
+            </w:r>
+          </w:p>
+        </w:tc>
+        <w:tc>
+          <w:tcPr>
+            <w:tcW w:w="3670" w:type="dxa"/>
+          </w:tcPr>
+          <w:p>
+            <w:pPr>
+              <w:rPr>
+                <w:rFonts w:ascii="Times" w:hAnsi="Times"/>
+                <w:b/>
+                <w:bCs/>
+              </w:rPr>
+            </w:pPr>
+            <w:r>
+              <w:rPr>
+                <w:rFonts w:ascii="Times" w:hAnsi="Times"/>
+                <w:b/>
+                <w:bCs/>
+              </w:rPr>
+              <w:t>‘</w:t>
+            </w:r>
+            <w:proofErr w:type="gramStart"/>
+            <w:r>
+              <w:rPr>
+                <w:rFonts w:ascii="Times" w:hAnsi="Times"/>
+                <w:b/>
+                <w:bCs/>
+              </w:rPr>
+              <w:t>poco</w:t>
+            </w:r>
+            <w:proofErr w:type="gramEnd"/>
+            <w:r>
+              <w:rPr>
+                <w:rFonts w:ascii="Times" w:hAnsi="Times"/>
+                <w:b/>
+                <w:bCs/>
+              </w:rPr>
+              <w:t xml:space="preserve"> a poco’ is written only in Mar 1.</w:t>
+            </w:r>
+          </w:p>
+        </w:tc>
+        <w:tc>
+          <w:tcPr>
+            <w:tcW w:w="2069" w:type="dxa"/>
+          </w:tcPr>
+          <w:p>
+            <w:pPr>
+              <w:jc w:val="center"/>
+              <w:rPr>
+                <w:rFonts w:ascii="Times" w:hAnsi="Times"/>
+                <w:b/>
+                <w:bCs/>
+              </w:rPr>
+            </w:pPr>
+          </w:p>
+        </w:tc>
+      </w:tr>
+      <w:tr>
+        <w:trPr>
+          <w:trHeight w:val="363"/>
+        </w:trPr>
+        <w:tc>
+          <w:tcPr>
+            <w:tcW w:w="2264" w:type="dxa"/>
+          </w:tcPr>
+          <w:p>
+            <w:pPr>
+              <w:jc w:val="center"/>
+              <w:rPr>
+                <w:rFonts w:ascii="Times" w:hAnsi="Times"/>
+                <w:b/>
+                <w:bCs/>
+              </w:rPr>
+            </w:pPr>
+            <w:r>
+              <w:rPr>
+                <w:rFonts w:ascii="Times" w:hAnsi="Times"/>
+                <w:b/>
+                <w:bCs/>
+              </w:rPr>
+              <w:t>Mar 1</w:t>
+            </w:r>
+          </w:p>
+        </w:tc>
+        <w:tc>
+          <w:tcPr>
+            <w:tcW w:w="1291" w:type="dxa"/>
+          </w:tcPr>
+          <w:p>
+            <w:pPr>
+              <w:jc w:val="center"/>
+              <w:rPr>
+                <w:rFonts w:ascii="Times" w:hAnsi="Times"/>
+                <w:b/>
+                <w:bCs/>
+              </w:rPr>
+            </w:pPr>
+            <w:r>
+              <w:rPr>
+                <w:rFonts w:ascii="Times" w:hAnsi="Times"/>
+                <w:b/>
+                <w:bCs/>
+              </w:rPr>
+              <w:t>202</w:t>
+            </w:r>
+          </w:p>
+        </w:tc>
+        <w:tc>
+          <w:tcPr>
+            <w:tcW w:w="3670" w:type="dxa"/>
+          </w:tcPr>
+          <w:p>
+            <w:pPr>
+              <w:rPr>
+                <w:rFonts w:ascii="Times" w:hAnsi="Times"/>
+                <w:b/>
+                <w:bCs/>
+              </w:rPr>
+            </w:pPr>
+            <w:r>
+              <w:rPr>
+                <w:rFonts w:ascii="Times" w:hAnsi="Times"/>
+                <w:b/>
+                <w:bCs/>
+              </w:rPr>
+              <w:t>U</w:t>
+            </w:r>
+            <w:r>
+              <w:rPr>
+                <w:rFonts w:ascii="Times" w:hAnsi="Times"/>
+                <w:b/>
+                <w:bCs/>
+              </w:rPr>
+              <w:t>nclear notation in mar 1, written between 202 and 208, above the subsequent tempo change, Slow and Free.</w:t>
+            </w:r>
+          </w:p>
+          <w:p>
+            <w:pPr>
+              <w:rPr>
+                <w:rFonts w:ascii="Times" w:hAnsi="Times"/>
+                <w:b/>
+                <w:bCs/>
+              </w:rPr>
+            </w:pPr>
+          </w:p>
+          <w:p>
+            <w:pPr>
+              <w:rPr>
+                <w:rFonts w:ascii="Times" w:hAnsi="Times"/>
+                <w:b/>
+                <w:bCs/>
+              </w:rPr>
+            </w:pPr>
+            <w:r>
+              <w:rPr>
+                <w:rFonts w:ascii="Times" w:hAnsi="Times"/>
+                <w:b/>
+                <w:bCs/>
+              </w:rPr>
+              <w:t xml:space="preserve">most likely attached to bar 202, </w:t>
+            </w:r>
+            <w:proofErr w:type="gramStart"/>
+            <w:r>
+              <w:rPr>
+                <w:rFonts w:ascii="Times" w:hAnsi="Times"/>
+                <w:b/>
+                <w:bCs/>
+              </w:rPr>
+              <w:t>C# .</w:t>
+            </w:r>
+            <w:proofErr w:type="gramEnd"/>
+          </w:p>
+        </w:tc>
+        <w:tc>
+          <w:tcPr>
+            <w:tcW w:w="2069" w:type="dxa"/>
+          </w:tcPr>
+          <w:p>
+            <w:pPr>
+              <w:jc w:val="center"/>
+              <w:rPr>
+                <w:rFonts w:ascii="Times" w:hAnsi="Times"/>
+                <w:b/>
+                <w:bCs/>
+              </w:rPr>
+            </w:pPr>
+          </w:p>
+        </w:tc>
+      </w:tr>
+      <w:tr>
+        <w:trPr>
+          <w:trHeight w:val="363"/>
+        </w:trPr>
+        <w:tc>
+          <w:tcPr>
+            <w:tcW w:w="2264" w:type="dxa"/>
+          </w:tcPr>
+          <w:p>
+            <w:pPr>
+              <w:jc w:val="center"/>
+              <w:rPr>
+                <w:rFonts w:ascii="Times" w:hAnsi="Times"/>
+                <w:b/>
+                <w:bCs/>
+              </w:rPr>
+            </w:pPr>
+            <w:r>
+              <w:rPr>
+                <w:rFonts w:ascii="Times" w:hAnsi="Times"/>
+                <w:b/>
+                <w:bCs/>
+              </w:rPr>
+              <w:t xml:space="preserve">Mar 2 </w:t>
+            </w:r>
+          </w:p>
+          <w:p>
+            <w:pPr>
+              <w:jc w:val="center"/>
+              <w:rPr>
+                <w:rFonts w:ascii="Times" w:hAnsi="Times"/>
+                <w:b/>
+                <w:bCs/>
+              </w:rPr>
+            </w:pPr>
+            <w:r>
+              <w:rPr>
+                <w:rFonts w:ascii="Times" w:hAnsi="Times"/>
+                <w:b/>
+                <w:bCs/>
+              </w:rPr>
+              <w:t>(top) and Mar 2 (bot)</w:t>
+            </w:r>
+          </w:p>
+        </w:tc>
+        <w:tc>
+          <w:tcPr>
+            <w:tcW w:w="1291" w:type="dxa"/>
+          </w:tcPr>
+          <w:p>
+            <w:pPr>
+              <w:jc w:val="center"/>
+              <w:rPr>
+                <w:rFonts w:ascii="Times" w:hAnsi="Times"/>
+                <w:b/>
+                <w:bCs/>
+              </w:rPr>
+            </w:pPr>
+            <w:r>
+              <w:rPr>
+                <w:rFonts w:ascii="Times" w:hAnsi="Times"/>
+                <w:b/>
+                <w:bCs/>
+              </w:rPr>
+              <w:t>213</w:t>
+            </w:r>
+          </w:p>
+        </w:tc>
+        <w:tc>
+          <w:tcPr>
+            <w:tcW w:w="3670" w:type="dxa"/>
+          </w:tcPr>
+          <w:p>
+            <w:pPr>
+              <w:rPr>
+                <w:rFonts w:ascii="Times" w:hAnsi="Times"/>
+                <w:b/>
+                <w:bCs/>
+              </w:rPr>
+            </w:pPr>
+            <w:r>
+              <w:rPr>
+                <w:rFonts w:ascii="Times" w:hAnsi="Times"/>
+                <w:b/>
+                <w:bCs/>
+              </w:rPr>
+              <w:t xml:space="preserve">Should the stacc. Apply for both Mar 2 (top) and Mar 2 (bot)? </w:t>
+            </w:r>
+          </w:p>
+          <w:p>
+            <w:pPr>
+              <w:rPr>
+                <w:rFonts w:ascii="Times" w:hAnsi="Times"/>
+                <w:b/>
+                <w:bCs/>
+              </w:rPr>
+            </w:pPr>
+          </w:p>
+          <w:p>
+            <w:pPr>
+              <w:rPr>
+                <w:rFonts w:ascii="Times" w:hAnsi="Times"/>
+                <w:b/>
+                <w:bCs/>
+              </w:rPr>
+            </w:pPr>
+            <w:r>
+              <w:rPr>
+                <w:rFonts w:ascii="Times" w:hAnsi="Times"/>
+                <w:b/>
+                <w:bCs/>
+              </w:rPr>
+              <w:t xml:space="preserve">It is currently only notated in Mar 2 (bot). </w:t>
+            </w:r>
+          </w:p>
+        </w:tc>
+        <w:tc>
+          <w:tcPr>
+            <w:tcW w:w="2069" w:type="dxa"/>
           </w:tcPr>
           <w:p>
             <w:pPr>

</xml_diff>

<commit_message>
V20: Small housekeeping details in score
Errata list also sorted according to Bar number
</commit_message>
<xml_diff>
--- a/2 Proof Reading and Review/CAHN In Ancient Temple Gardens - Errata List.docx
+++ b/2 Proof Reading and Review/CAHN In Ancient Temple Gardens - Errata List.docx
@@ -163,159 +163,6 @@
       </w:tr>
       <w:tr>
         <w:trPr>
-          <w:trHeight w:val="1427"/>
-        </w:trPr>
-        <w:tc>
-          <w:tcPr>
-            <w:tcW w:w="2264" w:type="dxa"/>
-          </w:tcPr>
-          <w:p>
-            <w:pPr>
-              <w:jc w:val="center"/>
-              <w:rPr>
-                <w:rFonts w:ascii="Times" w:hAnsi="Times"/>
-                <w:b/>
-                <w:bCs/>
-              </w:rPr>
-            </w:pPr>
-            <w:r>
-              <w:rPr>
-                <w:rFonts w:ascii="Times" w:hAnsi="Times"/>
-                <w:b/>
-                <w:bCs/>
-              </w:rPr>
-              <w:t>Percussion</w:t>
-            </w:r>
-          </w:p>
-        </w:tc>
-        <w:tc>
-          <w:tcPr>
-            <w:tcW w:w="1291" w:type="dxa"/>
-          </w:tcPr>
-          <w:p>
-            <w:pPr>
-              <w:jc w:val="center"/>
-              <w:rPr>
-                <w:rFonts w:ascii="Times" w:hAnsi="Times"/>
-                <w:b/>
-                <w:bCs/>
-              </w:rPr>
-            </w:pPr>
-            <w:r>
-              <w:rPr>
-                <w:rFonts w:ascii="Times" w:hAnsi="Times"/>
-                <w:b/>
-                <w:bCs/>
-              </w:rPr>
-              <w:t>150 (and others)</w:t>
-            </w:r>
-          </w:p>
-        </w:tc>
-        <w:tc>
-          <w:tcPr>
-            <w:tcW w:w="3670" w:type="dxa"/>
-          </w:tcPr>
-          <w:p>
-            <w:pPr>
-              <w:rPr>
-                <w:rFonts w:ascii="Times" w:hAnsi="Times"/>
-                <w:b/>
-                <w:bCs/>
-              </w:rPr>
-            </w:pPr>
-            <w:r>
-              <w:rPr>
-                <w:rFonts w:ascii="Times" w:hAnsi="Times"/>
-                <w:b/>
-                <w:bCs/>
-              </w:rPr>
-              <w:t>Note values in the xylophone idea do not tally with metrical value of the bar – musical intent is ambiguous</w:t>
-            </w:r>
-          </w:p>
-        </w:tc>
-        <w:tc>
-          <w:tcPr>
-            <w:tcW w:w="2069" w:type="dxa"/>
-          </w:tcPr>
-          <w:p>
-            <w:pPr>
-              <w:jc w:val="center"/>
-              <w:rPr>
-                <w:rFonts w:ascii="Times" w:hAnsi="Times"/>
-                <w:b/>
-                <w:bCs/>
-              </w:rPr>
-            </w:pPr>
-          </w:p>
-        </w:tc>
-      </w:tr>
-      <w:tr>
-        <w:trPr>
-          <w:trHeight w:val="350"/>
-        </w:trPr>
-        <w:tc>
-          <w:tcPr>
-            <w:tcW w:w="2264" w:type="dxa"/>
-          </w:tcPr>
-          <w:p>
-            <w:pPr>
-              <w:jc w:val="center"/>
-              <w:rPr>
-                <w:rFonts w:ascii="Times" w:hAnsi="Times"/>
-                <w:b/>
-                <w:bCs/>
-              </w:rPr>
-            </w:pPr>
-          </w:p>
-        </w:tc>
-        <w:tc>
-          <w:tcPr>
-            <w:tcW w:w="1291" w:type="dxa"/>
-          </w:tcPr>
-          <w:p>
-            <w:pPr>
-              <w:jc w:val="center"/>
-              <w:rPr>
-                <w:rFonts w:ascii="Times" w:hAnsi="Times"/>
-                <w:b/>
-                <w:bCs/>
-              </w:rPr>
-            </w:pPr>
-          </w:p>
-        </w:tc>
-        <w:tc>
-          <w:tcPr>
-            <w:tcW w:w="3670" w:type="dxa"/>
-          </w:tcPr>
-          <w:p>
-            <w:pPr>
-              <w:jc w:val="center"/>
-              <w:rPr>
-                <w:rFonts w:ascii="Times" w:hAnsi="Times"/>
-                <w:b/>
-                <w:bCs/>
-              </w:rPr>
-            </w:pPr>
-          </w:p>
-        </w:tc>
-        <w:tc>
-          <w:tcPr>
-            <w:tcW w:w="2069" w:type="dxa"/>
-          </w:tcPr>
-          <w:p>
-            <w:pPr>
-              <w:jc w:val="center"/>
-              <w:rPr>
-                <w:rFonts w:ascii="Times" w:hAnsi="Times"/>
-                <w:b/>
-                <w:bCs/>
-              </w:rPr>
-            </w:pPr>
-          </w:p>
-        </w:tc>
-      </w:tr>
-      <w:tr>
-        <w:trPr>
           <w:trHeight w:val="1063"/>
         </w:trPr>
         <w:tc>
@@ -360,7 +207,7 @@
                 <w:b/>
                 <w:bCs/>
               </w:rPr>
-              <w:t>General</w:t>
+              <w:t xml:space="preserve"> General</w:t>
             </w:r>
           </w:p>
         </w:tc>
@@ -430,27 +277,6 @@
           <w:p>
             <w:pPr>
               <w:jc w:val="center"/>
-              <w:rPr>
-                <w:rFonts w:ascii="Times" w:hAnsi="Times"/>
-                <w:b/>
-                <w:bCs/>
-              </w:rPr>
-            </w:pPr>
-          </w:p>
-        </w:tc>
-      </w:tr>
-      <w:tr>
-        <w:trPr>
-          <w:gridAfter w:val="3"/>
-          <w:wAfter w:w="7030" w:type="dxa"/>
-          <w:trHeight w:val="350"/>
-        </w:trPr>
-        <w:tc>
-          <w:tcPr>
-            <w:tcW w:w="2264" w:type="dxa"/>
-          </w:tcPr>
-          <w:p>
-            <w:pPr>
               <w:rPr>
                 <w:rFonts w:ascii="Times" w:hAnsi="Times"/>
                 <w:b/>
@@ -477,6 +303,14 @@
                 <w:bCs/>
               </w:rPr>
             </w:pPr>
+            <w:r>
+              <w:rPr>
+                <w:rFonts w:ascii="Times" w:hAnsi="Times"/>
+                <w:b/>
+                <w:bCs/>
+              </w:rPr>
+              <w:t>Marimba</w:t>
+            </w:r>
           </w:p>
         </w:tc>
         <w:tc>
@@ -485,13 +319,20 @@
           </w:tcPr>
           <w:p>
             <w:pPr>
-              <w:jc w:val="center"/>
-              <w:rPr>
-                <w:rFonts w:ascii="Times" w:hAnsi="Times"/>
-                <w:b/>
-                <w:bCs/>
-              </w:rPr>
-            </w:pPr>
+              <w:rPr>
+                <w:rFonts w:ascii="Times" w:hAnsi="Times"/>
+                <w:b/>
+                <w:bCs/>
+              </w:rPr>
+            </w:pPr>
+            <w:r>
+              <w:rPr>
+                <w:rFonts w:ascii="Times" w:hAnsi="Times"/>
+                <w:b/>
+                <w:bCs/>
+              </w:rPr>
+              <w:t xml:space="preserve">  General</w:t>
+            </w:r>
           </w:p>
         </w:tc>
         <w:tc>
@@ -500,13 +341,20 @@
           </w:tcPr>
           <w:p>
             <w:pPr>
-              <w:jc w:val="center"/>
-              <w:rPr>
-                <w:rFonts w:ascii="Times" w:hAnsi="Times"/>
-                <w:b/>
-                <w:bCs/>
-              </w:rPr>
-            </w:pPr>
+              <w:rPr>
+                <w:rFonts w:ascii="Times" w:hAnsi="Times"/>
+                <w:b/>
+                <w:bCs/>
+              </w:rPr>
+            </w:pPr>
+            <w:r>
+              <w:rPr>
+                <w:rFonts w:ascii="Times" w:hAnsi="Times"/>
+                <w:b/>
+                <w:bCs/>
+              </w:rPr>
+              <w:t>Can the bass clef staff of Marimba 1 be hidden when not utilized?</w:t>
+            </w:r>
           </w:p>
         </w:tc>
         <w:tc>
@@ -615,6 +463,1082 @@
       </w:tr>
       <w:tr>
         <w:trPr>
+          <w:trHeight w:val="363"/>
+        </w:trPr>
+        <w:tc>
+          <w:tcPr>
+            <w:tcW w:w="2264" w:type="dxa"/>
+          </w:tcPr>
+          <w:p>
+            <w:pPr>
+              <w:jc w:val="center"/>
+              <w:rPr>
+                <w:rFonts w:ascii="Times" w:hAnsi="Times"/>
+                <w:b/>
+                <w:bCs/>
+              </w:rPr>
+            </w:pPr>
+            <w:r>
+              <w:rPr>
+                <w:rFonts w:ascii="Times" w:hAnsi="Times"/>
+                <w:b/>
+                <w:bCs/>
+              </w:rPr>
+              <w:t>Harp/Marimba</w:t>
+            </w:r>
+          </w:p>
+        </w:tc>
+        <w:tc>
+          <w:tcPr>
+            <w:tcW w:w="1291" w:type="dxa"/>
+          </w:tcPr>
+          <w:p>
+            <w:pPr>
+              <w:jc w:val="center"/>
+              <w:rPr>
+                <w:rFonts w:ascii="Times" w:hAnsi="Times"/>
+                <w:b/>
+                <w:bCs/>
+              </w:rPr>
+            </w:pPr>
+            <w:r>
+              <w:rPr>
+                <w:rFonts w:ascii="Times" w:hAnsi="Times"/>
+                <w:b/>
+                <w:bCs/>
+              </w:rPr>
+              <w:t>30</w:t>
+            </w:r>
+          </w:p>
+        </w:tc>
+        <w:tc>
+          <w:tcPr>
+            <w:tcW w:w="3670" w:type="dxa"/>
+          </w:tcPr>
+          <w:p>
+            <w:pPr>
+              <w:rPr>
+                <w:rFonts w:ascii="Times" w:hAnsi="Times"/>
+                <w:b/>
+                <w:bCs/>
+              </w:rPr>
+            </w:pPr>
+            <w:r>
+              <w:rPr>
+                <w:rFonts w:ascii="Times" w:hAnsi="Times"/>
+                <w:b/>
+                <w:bCs/>
+              </w:rPr>
+              <w:t>Should this slur be in the piano?</w:t>
+            </w:r>
+          </w:p>
+        </w:tc>
+        <w:tc>
+          <w:tcPr>
+            <w:tcW w:w="2069" w:type="dxa"/>
+          </w:tcPr>
+          <w:p>
+            <w:pPr>
+              <w:jc w:val="center"/>
+              <w:rPr>
+                <w:rFonts w:ascii="Times" w:hAnsi="Times"/>
+                <w:b/>
+                <w:bCs/>
+              </w:rPr>
+            </w:pPr>
+          </w:p>
+        </w:tc>
+      </w:tr>
+      <w:tr>
+        <w:trPr>
+          <w:trHeight w:val="363"/>
+        </w:trPr>
+        <w:tc>
+          <w:tcPr>
+            <w:tcW w:w="2264" w:type="dxa"/>
+          </w:tcPr>
+          <w:p>
+            <w:pPr>
+              <w:jc w:val="center"/>
+              <w:rPr>
+                <w:rFonts w:ascii="Times" w:hAnsi="Times"/>
+                <w:b/>
+                <w:bCs/>
+              </w:rPr>
+            </w:pPr>
+            <w:r>
+              <w:rPr>
+                <w:rFonts w:ascii="Times" w:hAnsi="Times"/>
+                <w:b/>
+                <w:bCs/>
+              </w:rPr>
+              <w:t>Piano</w:t>
+            </w:r>
+          </w:p>
+        </w:tc>
+        <w:tc>
+          <w:tcPr>
+            <w:tcW w:w="1291" w:type="dxa"/>
+          </w:tcPr>
+          <w:p>
+            <w:pPr>
+              <w:jc w:val="center"/>
+              <w:rPr>
+                <w:rFonts w:ascii="Times" w:hAnsi="Times"/>
+                <w:b/>
+                <w:bCs/>
+              </w:rPr>
+            </w:pPr>
+            <w:r>
+              <w:rPr>
+                <w:rFonts w:ascii="Times" w:hAnsi="Times"/>
+                <w:b/>
+                <w:bCs/>
+              </w:rPr>
+              <w:t>31-32</w:t>
+            </w:r>
+          </w:p>
+        </w:tc>
+        <w:tc>
+          <w:tcPr>
+            <w:tcW w:w="3670" w:type="dxa"/>
+          </w:tcPr>
+          <w:p>
+            <w:pPr>
+              <w:rPr>
+                <w:rFonts w:ascii="Times" w:hAnsi="Times"/>
+                <w:b/>
+                <w:bCs/>
+              </w:rPr>
+            </w:pPr>
+            <w:r>
+              <w:rPr>
+                <w:rFonts w:ascii="Times" w:hAnsi="Times"/>
+                <w:b/>
+                <w:bCs/>
+              </w:rPr>
+              <w:t>Only one set of dynamics needed for both staves, since the material is in near-rhythmic unison, and doubled in octaves?</w:t>
+            </w:r>
+          </w:p>
+        </w:tc>
+        <w:tc>
+          <w:tcPr>
+            <w:tcW w:w="2069" w:type="dxa"/>
+          </w:tcPr>
+          <w:p>
+            <w:pPr>
+              <w:jc w:val="center"/>
+              <w:rPr>
+                <w:rFonts w:ascii="Times" w:hAnsi="Times"/>
+                <w:b/>
+                <w:bCs/>
+              </w:rPr>
+            </w:pPr>
+          </w:p>
+        </w:tc>
+      </w:tr>
+      <w:tr>
+        <w:trPr>
+          <w:trHeight w:val="363"/>
+        </w:trPr>
+        <w:tc>
+          <w:tcPr>
+            <w:tcW w:w="2264" w:type="dxa"/>
+          </w:tcPr>
+          <w:p>
+            <w:pPr>
+              <w:jc w:val="center"/>
+              <w:rPr>
+                <w:rFonts w:ascii="Times" w:hAnsi="Times"/>
+                <w:b/>
+                <w:bCs/>
+              </w:rPr>
+            </w:pPr>
+            <w:r>
+              <w:rPr>
+                <w:rFonts w:ascii="Times" w:hAnsi="Times"/>
+                <w:b/>
+                <w:bCs/>
+              </w:rPr>
+              <w:t>Piano</w:t>
+            </w:r>
+          </w:p>
+        </w:tc>
+        <w:tc>
+          <w:tcPr>
+            <w:tcW w:w="1291" w:type="dxa"/>
+          </w:tcPr>
+          <w:p>
+            <w:pPr>
+              <w:jc w:val="center"/>
+              <w:rPr>
+                <w:rFonts w:ascii="Times" w:hAnsi="Times"/>
+                <w:b/>
+                <w:bCs/>
+              </w:rPr>
+            </w:pPr>
+            <w:r>
+              <w:rPr>
+                <w:rFonts w:ascii="Times" w:hAnsi="Times"/>
+                <w:b/>
+                <w:bCs/>
+              </w:rPr>
+              <w:t>32</w:t>
+            </w:r>
+          </w:p>
+        </w:tc>
+        <w:tc>
+          <w:tcPr>
+            <w:tcW w:w="3670" w:type="dxa"/>
+          </w:tcPr>
+          <w:p>
+            <w:pPr>
+              <w:rPr>
+                <w:rFonts w:ascii="Times" w:hAnsi="Times"/>
+                <w:b/>
+                <w:bCs/>
+              </w:rPr>
+            </w:pPr>
+            <w:r>
+              <w:rPr>
+                <w:rFonts w:ascii="Times" w:hAnsi="Times"/>
+                <w:b/>
+                <w:bCs/>
+              </w:rPr>
+              <w:t>Quaver stems should go down(?) since they are in bottom voice</w:t>
+            </w:r>
+          </w:p>
+        </w:tc>
+        <w:tc>
+          <w:tcPr>
+            <w:tcW w:w="2069" w:type="dxa"/>
+          </w:tcPr>
+          <w:p>
+            <w:pPr>
+              <w:jc w:val="center"/>
+              <w:rPr>
+                <w:rFonts w:ascii="Times" w:hAnsi="Times"/>
+                <w:b/>
+                <w:bCs/>
+              </w:rPr>
+            </w:pPr>
+          </w:p>
+        </w:tc>
+      </w:tr>
+      <w:tr>
+        <w:trPr>
+          <w:trHeight w:val="363"/>
+        </w:trPr>
+        <w:tc>
+          <w:tcPr>
+            <w:tcW w:w="2264" w:type="dxa"/>
+          </w:tcPr>
+          <w:p>
+            <w:pPr>
+              <w:jc w:val="center"/>
+              <w:rPr>
+                <w:rFonts w:ascii="Times" w:hAnsi="Times"/>
+                <w:b/>
+                <w:bCs/>
+              </w:rPr>
+            </w:pPr>
+            <w:r>
+              <w:rPr>
+                <w:rFonts w:ascii="Times" w:hAnsi="Times"/>
+                <w:b/>
+                <w:bCs/>
+              </w:rPr>
+              <w:t>Mar 2/General Tempo</w:t>
+            </w:r>
+          </w:p>
+        </w:tc>
+        <w:tc>
+          <w:tcPr>
+            <w:tcW w:w="1291" w:type="dxa"/>
+          </w:tcPr>
+          <w:p>
+            <w:pPr>
+              <w:jc w:val="center"/>
+              <w:rPr>
+                <w:rFonts w:ascii="Times" w:hAnsi="Times"/>
+                <w:b/>
+                <w:bCs/>
+              </w:rPr>
+            </w:pPr>
+            <w:r>
+              <w:rPr>
+                <w:rFonts w:ascii="Times" w:hAnsi="Times"/>
+                <w:b/>
+                <w:bCs/>
+              </w:rPr>
+              <w:t>37</w:t>
+            </w:r>
+          </w:p>
+        </w:tc>
+        <w:tc>
+          <w:tcPr>
+            <w:tcW w:w="3670" w:type="dxa"/>
+          </w:tcPr>
+          <w:p>
+            <w:pPr>
+              <w:rPr>
+                <w:rFonts w:ascii="Times" w:hAnsi="Times"/>
+                <w:b/>
+                <w:bCs/>
+              </w:rPr>
+            </w:pPr>
+            <w:r>
+              <w:rPr>
+                <w:rFonts w:ascii="Times" w:hAnsi="Times"/>
+                <w:b/>
+                <w:bCs/>
+              </w:rPr>
+              <w:t>“Broadly” is written on the 3</w:t>
+            </w:r>
+            <w:r>
+              <w:rPr>
+                <w:rFonts w:ascii="Times" w:hAnsi="Times"/>
+                <w:b/>
+                <w:bCs/>
+                <w:vertAlign w:val="superscript"/>
+              </w:rPr>
+              <w:t>rd</w:t>
+            </w:r>
+            <w:r>
+              <w:rPr>
+                <w:rFonts w:ascii="Times" w:hAnsi="Times"/>
+                <w:b/>
+                <w:bCs/>
+              </w:rPr>
+              <w:t xml:space="preserve"> beat of Mar 2 part. (</w:t>
+            </w:r>
+            <w:proofErr w:type="gramStart"/>
+            <w:r>
+              <w:rPr>
+                <w:rFonts w:ascii="Times" w:hAnsi="Times"/>
+                <w:b/>
+                <w:bCs/>
+              </w:rPr>
+              <w:t>different</w:t>
+            </w:r>
+            <w:proofErr w:type="gramEnd"/>
+            <w:r>
+              <w:rPr>
+                <w:rFonts w:ascii="Times" w:hAnsi="Times"/>
+                <w:b/>
+                <w:bCs/>
+              </w:rPr>
+              <w:t xml:space="preserve"> from the others) </w:t>
+            </w:r>
+          </w:p>
+        </w:tc>
+        <w:tc>
+          <w:tcPr>
+            <w:tcW w:w="2069" w:type="dxa"/>
+          </w:tcPr>
+          <w:p>
+            <w:pPr>
+              <w:jc w:val="center"/>
+              <w:rPr>
+                <w:rFonts w:ascii="Times" w:hAnsi="Times"/>
+                <w:b/>
+                <w:bCs/>
+              </w:rPr>
+            </w:pPr>
+          </w:p>
+        </w:tc>
+      </w:tr>
+      <w:tr>
+        <w:trPr>
+          <w:trHeight w:val="363"/>
+        </w:trPr>
+        <w:tc>
+          <w:tcPr>
+            <w:tcW w:w="2264" w:type="dxa"/>
+          </w:tcPr>
+          <w:p>
+            <w:pPr>
+              <w:jc w:val="center"/>
+              <w:rPr>
+                <w:rFonts w:ascii="Times" w:hAnsi="Times"/>
+                <w:b/>
+                <w:bCs/>
+              </w:rPr>
+            </w:pPr>
+            <w:r>
+              <w:rPr>
+                <w:rFonts w:ascii="Times" w:hAnsi="Times"/>
+                <w:b/>
+                <w:bCs/>
+              </w:rPr>
+              <w:t>Marimba 2 and Piano</w:t>
+            </w:r>
+          </w:p>
+        </w:tc>
+        <w:tc>
+          <w:tcPr>
+            <w:tcW w:w="1291" w:type="dxa"/>
+          </w:tcPr>
+          <w:p>
+            <w:pPr>
+              <w:jc w:val="center"/>
+              <w:rPr>
+                <w:rFonts w:ascii="Times" w:hAnsi="Times"/>
+                <w:b/>
+                <w:bCs/>
+              </w:rPr>
+            </w:pPr>
+            <w:r>
+              <w:rPr>
+                <w:rFonts w:ascii="Times" w:hAnsi="Times"/>
+                <w:b/>
+                <w:bCs/>
+              </w:rPr>
+              <w:t>42</w:t>
+            </w:r>
+          </w:p>
+        </w:tc>
+        <w:tc>
+          <w:tcPr>
+            <w:tcW w:w="3670" w:type="dxa"/>
+          </w:tcPr>
+          <w:p>
+            <w:pPr>
+              <w:rPr>
+                <w:rFonts w:ascii="Times" w:hAnsi="Times"/>
+                <w:b/>
+                <w:bCs/>
+              </w:rPr>
+            </w:pPr>
+            <w:r>
+              <w:rPr>
+                <w:rFonts w:ascii="Times" w:hAnsi="Times"/>
+                <w:b/>
+                <w:bCs/>
+              </w:rPr>
+              <w:t>What is end dynamic? Manuscript unclear.</w:t>
+            </w:r>
+          </w:p>
+        </w:tc>
+        <w:tc>
+          <w:tcPr>
+            <w:tcW w:w="2069" w:type="dxa"/>
+          </w:tcPr>
+          <w:p>
+            <w:pPr>
+              <w:jc w:val="center"/>
+              <w:rPr>
+                <w:rFonts w:ascii="Times" w:hAnsi="Times"/>
+                <w:b/>
+                <w:bCs/>
+              </w:rPr>
+            </w:pPr>
+          </w:p>
+        </w:tc>
+      </w:tr>
+      <w:tr>
+        <w:trPr>
+          <w:trHeight w:val="363"/>
+        </w:trPr>
+        <w:tc>
+          <w:tcPr>
+            <w:tcW w:w="2264" w:type="dxa"/>
+          </w:tcPr>
+          <w:p>
+            <w:pPr>
+              <w:jc w:val="center"/>
+              <w:rPr>
+                <w:rFonts w:ascii="Times" w:hAnsi="Times"/>
+                <w:b/>
+                <w:bCs/>
+              </w:rPr>
+            </w:pPr>
+            <w:r>
+              <w:rPr>
+                <w:rFonts w:ascii="Times" w:hAnsi="Times"/>
+                <w:b/>
+                <w:bCs/>
+              </w:rPr>
+              <w:t>Piano</w:t>
+            </w:r>
+          </w:p>
+        </w:tc>
+        <w:tc>
+          <w:tcPr>
+            <w:tcW w:w="1291" w:type="dxa"/>
+          </w:tcPr>
+          <w:p>
+            <w:pPr>
+              <w:jc w:val="center"/>
+              <w:rPr>
+                <w:rFonts w:ascii="Times" w:hAnsi="Times"/>
+                <w:b/>
+                <w:bCs/>
+              </w:rPr>
+            </w:pPr>
+            <w:r>
+              <w:rPr>
+                <w:rFonts w:ascii="Times" w:hAnsi="Times"/>
+                <w:b/>
+                <w:bCs/>
+              </w:rPr>
+              <w:t>45</w:t>
+            </w:r>
+          </w:p>
+        </w:tc>
+        <w:tc>
+          <w:tcPr>
+            <w:tcW w:w="3670" w:type="dxa"/>
+          </w:tcPr>
+          <w:p>
+            <w:pPr>
+              <w:rPr>
+                <w:rFonts w:ascii="Times" w:hAnsi="Times"/>
+                <w:b/>
+                <w:bCs/>
+              </w:rPr>
+            </w:pPr>
+            <w:r>
+              <w:rPr>
+                <w:rFonts w:ascii="Times" w:hAnsi="Times"/>
+                <w:b/>
+                <w:bCs/>
+              </w:rPr>
+              <w:t>Dynamic level (not in part) marked as pianissimo; inferred from reference to other parts; clarify with composer</w:t>
+            </w:r>
+          </w:p>
+        </w:tc>
+        <w:tc>
+          <w:tcPr>
+            <w:tcW w:w="2069" w:type="dxa"/>
+          </w:tcPr>
+          <w:p>
+            <w:pPr>
+              <w:jc w:val="center"/>
+              <w:rPr>
+                <w:rFonts w:ascii="Times" w:hAnsi="Times"/>
+                <w:b/>
+                <w:bCs/>
+              </w:rPr>
+            </w:pPr>
+          </w:p>
+        </w:tc>
+      </w:tr>
+      <w:tr>
+        <w:trPr>
+          <w:trHeight w:val="363"/>
+        </w:trPr>
+        <w:tc>
+          <w:tcPr>
+            <w:tcW w:w="2264" w:type="dxa"/>
+          </w:tcPr>
+          <w:p>
+            <w:pPr>
+              <w:jc w:val="center"/>
+              <w:rPr>
+                <w:rFonts w:ascii="Times" w:hAnsi="Times"/>
+                <w:b/>
+                <w:bCs/>
+              </w:rPr>
+            </w:pPr>
+            <w:r>
+              <w:rPr>
+                <w:rFonts w:ascii="Times" w:hAnsi="Times"/>
+                <w:b/>
+                <w:bCs/>
+              </w:rPr>
+              <w:t>Mar 1/General Tempo</w:t>
+            </w:r>
+          </w:p>
+        </w:tc>
+        <w:tc>
+          <w:tcPr>
+            <w:tcW w:w="1291" w:type="dxa"/>
+          </w:tcPr>
+          <w:p>
+            <w:pPr>
+              <w:jc w:val="center"/>
+              <w:rPr>
+                <w:rFonts w:ascii="Times" w:hAnsi="Times"/>
+                <w:b/>
+                <w:bCs/>
+              </w:rPr>
+            </w:pPr>
+            <w:r>
+              <w:rPr>
+                <w:rFonts w:ascii="Times" w:hAnsi="Times"/>
+                <w:b/>
+                <w:bCs/>
+              </w:rPr>
+              <w:t>53</w:t>
+            </w:r>
+          </w:p>
+        </w:tc>
+        <w:tc>
+          <w:tcPr>
+            <w:tcW w:w="3670" w:type="dxa"/>
+          </w:tcPr>
+          <w:p>
+            <w:pPr>
+              <w:rPr>
+                <w:rFonts w:ascii="Times" w:hAnsi="Times"/>
+                <w:b/>
+                <w:bCs/>
+              </w:rPr>
+            </w:pPr>
+            <w:r>
+              <w:rPr>
+                <w:rFonts w:ascii="Times" w:hAnsi="Times"/>
+                <w:b/>
+                <w:bCs/>
+              </w:rPr>
+              <w:t>‘</w:t>
+            </w:r>
+            <w:proofErr w:type="spellStart"/>
+            <w:r>
+              <w:rPr>
+                <w:rFonts w:ascii="Times" w:hAnsi="Times"/>
+                <w:b/>
+                <w:bCs/>
+              </w:rPr>
+              <w:t>rit</w:t>
+            </w:r>
+            <w:proofErr w:type="spellEnd"/>
+            <w:r>
+              <w:rPr>
+                <w:rFonts w:ascii="Times" w:hAnsi="Times"/>
+                <w:b/>
+                <w:bCs/>
+              </w:rPr>
+              <w:t>’ written only in the Mar 1.</w:t>
+            </w:r>
+          </w:p>
+        </w:tc>
+        <w:tc>
+          <w:tcPr>
+            <w:tcW w:w="2069" w:type="dxa"/>
+          </w:tcPr>
+          <w:p>
+            <w:pPr>
+              <w:jc w:val="center"/>
+              <w:rPr>
+                <w:rFonts w:ascii="Times" w:hAnsi="Times"/>
+                <w:b/>
+                <w:bCs/>
+              </w:rPr>
+            </w:pPr>
+          </w:p>
+        </w:tc>
+      </w:tr>
+      <w:tr>
+        <w:trPr>
+          <w:trHeight w:val="363"/>
+        </w:trPr>
+        <w:tc>
+          <w:tcPr>
+            <w:tcW w:w="2264" w:type="dxa"/>
+          </w:tcPr>
+          <w:p>
+            <w:pPr>
+              <w:jc w:val="center"/>
+              <w:rPr>
+                <w:rFonts w:ascii="Times" w:hAnsi="Times"/>
+                <w:b/>
+                <w:bCs/>
+              </w:rPr>
+            </w:pPr>
+            <w:r>
+              <w:rPr>
+                <w:rFonts w:ascii="Times" w:hAnsi="Times"/>
+                <w:b/>
+                <w:bCs/>
+              </w:rPr>
+              <w:t>Piano</w:t>
+            </w:r>
+          </w:p>
+        </w:tc>
+        <w:tc>
+          <w:tcPr>
+            <w:tcW w:w="1291" w:type="dxa"/>
+          </w:tcPr>
+          <w:p>
+            <w:pPr>
+              <w:jc w:val="center"/>
+              <w:rPr>
+                <w:rFonts w:ascii="Times" w:hAnsi="Times"/>
+                <w:b/>
+                <w:bCs/>
+              </w:rPr>
+            </w:pPr>
+            <w:r>
+              <w:rPr>
+                <w:rFonts w:ascii="Times" w:hAnsi="Times"/>
+                <w:b/>
+                <w:bCs/>
+              </w:rPr>
+              <w:t>61</w:t>
+            </w:r>
+          </w:p>
+        </w:tc>
+        <w:tc>
+          <w:tcPr>
+            <w:tcW w:w="3670" w:type="dxa"/>
+          </w:tcPr>
+          <w:p>
+            <w:pPr>
+              <w:rPr>
+                <w:rFonts w:ascii="Times" w:hAnsi="Times"/>
+                <w:b/>
+                <w:bCs/>
+              </w:rPr>
+            </w:pPr>
+            <w:r>
+              <w:rPr>
+                <w:rFonts w:ascii="Times" w:hAnsi="Times"/>
+                <w:b/>
+                <w:bCs/>
+              </w:rPr>
+              <w:t>What is start dynamic of the piano?</w:t>
+            </w:r>
+          </w:p>
+        </w:tc>
+        <w:tc>
+          <w:tcPr>
+            <w:tcW w:w="2069" w:type="dxa"/>
+          </w:tcPr>
+          <w:p>
+            <w:pPr>
+              <w:jc w:val="center"/>
+              <w:rPr>
+                <w:rFonts w:ascii="Times" w:hAnsi="Times"/>
+                <w:b/>
+                <w:bCs/>
+              </w:rPr>
+            </w:pPr>
+          </w:p>
+        </w:tc>
+      </w:tr>
+      <w:tr>
+        <w:trPr>
+          <w:trHeight w:val="363"/>
+        </w:trPr>
+        <w:tc>
+          <w:tcPr>
+            <w:tcW w:w="2264" w:type="dxa"/>
+          </w:tcPr>
+          <w:p>
+            <w:pPr>
+              <w:jc w:val="center"/>
+              <w:rPr>
+                <w:rFonts w:ascii="Times" w:hAnsi="Times"/>
+                <w:b/>
+                <w:bCs/>
+              </w:rPr>
+            </w:pPr>
+            <w:r>
+              <w:rPr>
+                <w:rFonts w:ascii="Times" w:hAnsi="Times"/>
+                <w:b/>
+                <w:bCs/>
+              </w:rPr>
+              <w:t>Mar 2/General Tempo</w:t>
+            </w:r>
+          </w:p>
+        </w:tc>
+        <w:tc>
+          <w:tcPr>
+            <w:tcW w:w="1291" w:type="dxa"/>
+          </w:tcPr>
+          <w:p>
+            <w:pPr>
+              <w:jc w:val="center"/>
+              <w:rPr>
+                <w:rFonts w:ascii="Times" w:hAnsi="Times"/>
+                <w:b/>
+                <w:bCs/>
+              </w:rPr>
+            </w:pPr>
+            <w:r>
+              <w:rPr>
+                <w:rFonts w:ascii="Times" w:hAnsi="Times"/>
+                <w:b/>
+                <w:bCs/>
+              </w:rPr>
+              <w:t>75</w:t>
+            </w:r>
+          </w:p>
+        </w:tc>
+        <w:tc>
+          <w:tcPr>
+            <w:tcW w:w="3670" w:type="dxa"/>
+          </w:tcPr>
+          <w:p>
+            <w:pPr>
+              <w:rPr>
+                <w:rFonts w:ascii="Times" w:hAnsi="Times"/>
+                <w:b/>
+                <w:bCs/>
+              </w:rPr>
+            </w:pPr>
+            <w:r>
+              <w:rPr>
+                <w:rFonts w:ascii="Times" w:hAnsi="Times"/>
+                <w:b/>
+                <w:bCs/>
+              </w:rPr>
+              <w:t>‘</w:t>
+            </w:r>
+            <w:proofErr w:type="spellStart"/>
+            <w:r>
+              <w:rPr>
+                <w:rFonts w:ascii="Times" w:hAnsi="Times"/>
+                <w:b/>
+                <w:bCs/>
+              </w:rPr>
+              <w:t>rit</w:t>
+            </w:r>
+            <w:proofErr w:type="spellEnd"/>
+            <w:r>
+              <w:rPr>
+                <w:rFonts w:ascii="Times" w:hAnsi="Times"/>
+                <w:b/>
+                <w:bCs/>
+              </w:rPr>
+              <w:t>’ is written only in the Mar 2.</w:t>
+            </w:r>
+          </w:p>
+        </w:tc>
+        <w:tc>
+          <w:tcPr>
+            <w:tcW w:w="2069" w:type="dxa"/>
+          </w:tcPr>
+          <w:p>
+            <w:pPr>
+              <w:jc w:val="center"/>
+              <w:rPr>
+                <w:rFonts w:ascii="Times" w:hAnsi="Times"/>
+                <w:b/>
+                <w:bCs/>
+              </w:rPr>
+            </w:pPr>
+          </w:p>
+        </w:tc>
+      </w:tr>
+      <w:tr>
+        <w:trPr>
+          <w:trHeight w:val="363"/>
+        </w:trPr>
+        <w:tc>
+          <w:tcPr>
+            <w:tcW w:w="2264" w:type="dxa"/>
+          </w:tcPr>
+          <w:p>
+            <w:pPr>
+              <w:jc w:val="center"/>
+              <w:rPr>
+                <w:rFonts w:ascii="Times" w:hAnsi="Times"/>
+                <w:b/>
+                <w:bCs/>
+              </w:rPr>
+            </w:pPr>
+            <w:r>
+              <w:rPr>
+                <w:rFonts w:ascii="Times" w:hAnsi="Times"/>
+                <w:b/>
+                <w:bCs/>
+              </w:rPr>
+              <w:t>Piano</w:t>
+            </w:r>
+          </w:p>
+          <w:p>
+            <w:pPr>
+              <w:jc w:val="center"/>
+              <w:rPr>
+                <w:rFonts w:ascii="Times" w:hAnsi="Times"/>
+                <w:b/>
+                <w:bCs/>
+              </w:rPr>
+            </w:pPr>
+          </w:p>
+        </w:tc>
+        <w:tc>
+          <w:tcPr>
+            <w:tcW w:w="1291" w:type="dxa"/>
+          </w:tcPr>
+          <w:p>
+            <w:pPr>
+              <w:jc w:val="center"/>
+              <w:rPr>
+                <w:rFonts w:ascii="Times" w:hAnsi="Times"/>
+                <w:b/>
+                <w:bCs/>
+              </w:rPr>
+            </w:pPr>
+            <w:r>
+              <w:rPr>
+                <w:rFonts w:ascii="Times" w:hAnsi="Times"/>
+                <w:b/>
+                <w:bCs/>
+              </w:rPr>
+              <w:t xml:space="preserve">81  </w:t>
+            </w:r>
+          </w:p>
+        </w:tc>
+        <w:tc>
+          <w:tcPr>
+            <w:tcW w:w="3670" w:type="dxa"/>
+          </w:tcPr>
+          <w:p>
+            <w:pPr>
+              <w:rPr>
+                <w:rFonts w:ascii="Times" w:hAnsi="Times"/>
+                <w:b/>
+                <w:bCs/>
+              </w:rPr>
+            </w:pPr>
+            <w:r>
+              <w:rPr>
+                <w:rFonts w:ascii="Times" w:hAnsi="Times"/>
+                <w:b/>
+                <w:bCs/>
+              </w:rPr>
+              <w:t>Since Marimba and Piano are doubling virtually the exact same notes, should the dynamic contour of the piano match that of the marimba? (</w:t>
+            </w:r>
+            <w:proofErr w:type="gramStart"/>
+            <w:r>
+              <w:rPr>
+                <w:rFonts w:ascii="Times" w:hAnsi="Times"/>
+                <w:b/>
+                <w:bCs/>
+              </w:rPr>
+              <w:t>at</w:t>
+            </w:r>
+            <w:proofErr w:type="gramEnd"/>
+            <w:r>
+              <w:rPr>
+                <w:rFonts w:ascii="Times" w:hAnsi="Times"/>
+                <w:b/>
+                <w:bCs/>
+              </w:rPr>
+              <w:t xml:space="preserve"> the moment their dynamic markings are different) Clarify with composer?</w:t>
+            </w:r>
+          </w:p>
+        </w:tc>
+        <w:tc>
+          <w:tcPr>
+            <w:tcW w:w="2069" w:type="dxa"/>
+          </w:tcPr>
+          <w:p>
+            <w:pPr>
+              <w:jc w:val="center"/>
+              <w:rPr>
+                <w:rFonts w:ascii="Times" w:hAnsi="Times"/>
+                <w:b/>
+                <w:bCs/>
+              </w:rPr>
+            </w:pPr>
+          </w:p>
+        </w:tc>
+      </w:tr>
+      <w:tr>
+        <w:trPr>
+          <w:trHeight w:val="363"/>
+        </w:trPr>
+        <w:tc>
+          <w:tcPr>
+            <w:tcW w:w="2264" w:type="dxa"/>
+          </w:tcPr>
+          <w:p>
+            <w:pPr>
+              <w:jc w:val="center"/>
+              <w:rPr>
+                <w:rFonts w:ascii="Times" w:hAnsi="Times"/>
+                <w:b/>
+                <w:bCs/>
+              </w:rPr>
+            </w:pPr>
+            <w:r>
+              <w:rPr>
+                <w:rFonts w:ascii="Times" w:hAnsi="Times"/>
+                <w:b/>
+                <w:bCs/>
+              </w:rPr>
+              <w:t>Percussion and Harp</w:t>
+            </w:r>
+          </w:p>
+        </w:tc>
+        <w:tc>
+          <w:tcPr>
+            <w:tcW w:w="1291" w:type="dxa"/>
+          </w:tcPr>
+          <w:p>
+            <w:pPr>
+              <w:jc w:val="center"/>
+              <w:rPr>
+                <w:rFonts w:ascii="Times" w:hAnsi="Times"/>
+                <w:b/>
+                <w:bCs/>
+              </w:rPr>
+            </w:pPr>
+            <w:r>
+              <w:rPr>
+                <w:rFonts w:ascii="Times" w:hAnsi="Times"/>
+                <w:b/>
+                <w:bCs/>
+              </w:rPr>
+              <w:t>91-125</w:t>
+            </w:r>
+          </w:p>
+        </w:tc>
+        <w:tc>
+          <w:tcPr>
+            <w:tcW w:w="3670" w:type="dxa"/>
+          </w:tcPr>
+          <w:p>
+            <w:pPr>
+              <w:rPr>
+                <w:rFonts w:ascii="Times" w:hAnsi="Times"/>
+                <w:b/>
+                <w:bCs/>
+              </w:rPr>
+            </w:pPr>
+            <w:r>
+              <w:rPr>
+                <w:rFonts w:ascii="Times" w:hAnsi="Times"/>
+                <w:b/>
+                <w:bCs/>
+              </w:rPr>
+              <w:t xml:space="preserve">During this section, where only harp and percussion are playing, is it alright to hide all the other </w:t>
+            </w:r>
+            <w:r>
+              <w:rPr>
+                <w:rFonts w:ascii="Times" w:hAnsi="Times"/>
+                <w:b/>
+                <w:bCs/>
+              </w:rPr>
+              <w:lastRenderedPageBreak/>
+              <w:t>instrumental parts? Can squeeze more systems per page that way</w:t>
+            </w:r>
+          </w:p>
+        </w:tc>
+        <w:tc>
+          <w:tcPr>
+            <w:tcW w:w="2069" w:type="dxa"/>
+          </w:tcPr>
+          <w:p>
+            <w:pPr>
+              <w:jc w:val="center"/>
+              <w:rPr>
+                <w:rFonts w:ascii="Times" w:hAnsi="Times"/>
+                <w:b/>
+                <w:bCs/>
+              </w:rPr>
+            </w:pPr>
+          </w:p>
+        </w:tc>
+      </w:tr>
+      <w:tr>
+        <w:trPr>
           <w:trHeight w:val="3002"/>
         </w:trPr>
         <w:tc>
@@ -691,31 +1615,7 @@
                 <w:b/>
                 <w:bCs/>
               </w:rPr>
-              <w:t xml:space="preserve"> and Wooden Rattle note value</w:t>
-            </w:r>
-            <w:r>
-              <w:rPr>
-                <w:rFonts w:ascii="Times" w:hAnsi="Times"/>
-                <w:b/>
-                <w:bCs/>
-              </w:rPr>
-              <w:t>s and placements</w:t>
-            </w:r>
-            <w:r>
-              <w:rPr>
-                <w:rFonts w:ascii="Times" w:hAnsi="Times"/>
-                <w:b/>
-                <w:bCs/>
-              </w:rPr>
-              <w:t xml:space="preserve"> not precise – is this intentional</w:t>
-            </w:r>
-            <w:r>
-              <w:rPr>
-                <w:rFonts w:ascii="Times" w:hAnsi="Times"/>
-                <w:b/>
-                <w:bCs/>
-              </w:rPr>
-              <w:t xml:space="preserve"> for an ad lib feel? </w:t>
+              <w:t xml:space="preserve"> and Wooden Rattle note values and placements not precise – is this intentional for an ad lib feel? </w:t>
             </w:r>
           </w:p>
           <w:p>
@@ -750,7 +1650,7 @@
                 <w:noProof/>
               </w:rPr>
               <w:drawing>
-                <wp:anchor distT="0" distB="0" distL="114300" distR="114300" simplePos="0" relativeHeight="251658240" behindDoc="0" locked="0" layoutInCell="1" allowOverlap="1" wp14:anchorId="54D911E5" wp14:editId="5A4129D8">
+                <wp:anchor distT="0" distB="0" distL="114300" distR="114300" simplePos="0" relativeHeight="251666432" behindDoc="0" locked="0" layoutInCell="1" allowOverlap="1" wp14:anchorId="26D30D95" wp14:editId="09BCDAFC">
                   <wp:simplePos x="0" y="0"/>
                   <wp:positionH relativeFrom="column">
                     <wp:posOffset>-2225257</wp:posOffset>
@@ -773,7 +1673,7 @@
                           <pic:cNvPicPr/>
                         </pic:nvPicPr>
                         <pic:blipFill rotWithShape="1">
-                          <a:blip r:embed="rId4" cstate="print">
+                          <a:blip r:embed="rId5" cstate="print">
                             <a:extLst>
                               <a:ext uri="{28A0092B-C50C-407E-A947-70E740481C1C}">
                                 <a14:useLocalDpi xmlns:a14="http://schemas.microsoft.com/office/drawing/2010/main" val="0"/>
@@ -838,7 +1738,7 @@
                 <w:b/>
                 <w:bCs/>
               </w:rPr>
-              <w:t>Percussion</w:t>
+              <w:t>Harp</w:t>
             </w:r>
           </w:p>
         </w:tc>
@@ -861,7 +1761,7 @@
                 <w:b/>
                 <w:bCs/>
               </w:rPr>
-              <w:t>158, 160</w:t>
+              <w:t>166-169</w:t>
             </w:r>
           </w:p>
         </w:tc>
@@ -871,20 +1771,19 @@
           </w:tcPr>
           <w:p>
             <w:pPr>
-              <w:jc w:val="center"/>
-              <w:rPr>
-                <w:rFonts w:ascii="Times" w:hAnsi="Times"/>
-                <w:b/>
-                <w:bCs/>
-              </w:rPr>
-            </w:pPr>
-            <w:r>
-              <w:rPr>
-                <w:rFonts w:ascii="Times" w:hAnsi="Times"/>
-                <w:b/>
-                <w:bCs/>
-              </w:rPr>
-              <w:t xml:space="preserve">Is F natural in xylophone supposed to be F#? </w:t>
+              <w:rPr>
+                <w:rFonts w:ascii="Times" w:hAnsi="Times"/>
+                <w:b/>
+                <w:bCs/>
+              </w:rPr>
+            </w:pPr>
+            <w:r>
+              <w:rPr>
+                <w:rFonts w:ascii="Times" w:hAnsi="Times"/>
+                <w:b/>
+                <w:bCs/>
+              </w:rPr>
+              <w:t>Slurs removed as redundant</w:t>
             </w:r>
           </w:p>
         </w:tc>
@@ -927,7 +1826,7 @@
                 <w:b/>
                 <w:bCs/>
               </w:rPr>
-              <w:t>Piano</w:t>
+              <w:t>Full Score</w:t>
             </w:r>
           </w:p>
         </w:tc>
@@ -950,7 +1849,7 @@
                 <w:b/>
                 <w:bCs/>
               </w:rPr>
-              <w:t>31-32</w:t>
+              <w:t>185-186</w:t>
             </w:r>
           </w:p>
         </w:tc>
@@ -972,7 +1871,7 @@
                 <w:b/>
                 <w:bCs/>
               </w:rPr>
-              <w:t>Only one set of dynamics needed for both staves, since the material is in near-rhythmic unison, and doubled in octaves?</w:t>
+              <w:t>Is poco a poco mark a continuation of the Poco Accel before?</w:t>
             </w:r>
           </w:p>
         </w:tc>
@@ -1015,7 +1914,7 @@
                 <w:b/>
                 <w:bCs/>
               </w:rPr>
-              <w:t>Piano</w:t>
+              <w:t>Mar 1/General Tempo</w:t>
             </w:r>
           </w:p>
         </w:tc>
@@ -1038,7 +1937,7 @@
                 <w:b/>
                 <w:bCs/>
               </w:rPr>
-              <w:t>32</w:t>
+              <w:t>161</w:t>
             </w:r>
           </w:p>
         </w:tc>
@@ -1060,15 +1959,43 @@
                 <w:b/>
                 <w:bCs/>
               </w:rPr>
-              <w:t>Quaver stems should go down(?) sinc</w:t>
-            </w:r>
-            <w:r>
-              <w:rPr>
-                <w:rFonts w:ascii="Times" w:hAnsi="Times"/>
-                <w:b/>
-                <w:bCs/>
-              </w:rPr>
-              <w:t>e they are in bottom voice</w:t>
+              <w:t>‘</w:t>
+            </w:r>
+            <w:proofErr w:type="gramStart"/>
+            <w:r>
+              <w:rPr>
+                <w:rFonts w:ascii="Times" w:hAnsi="Times"/>
+                <w:b/>
+                <w:bCs/>
+              </w:rPr>
+              <w:t>poco</w:t>
+            </w:r>
+            <w:proofErr w:type="gramEnd"/>
+            <w:r>
+              <w:rPr>
+                <w:rFonts w:ascii="Times" w:hAnsi="Times"/>
+                <w:b/>
+                <w:bCs/>
+              </w:rPr>
+              <w:t xml:space="preserve"> accel.’ Is written only </w:t>
+            </w:r>
+            <w:proofErr w:type="gramStart"/>
+            <w:r>
+              <w:rPr>
+                <w:rFonts w:ascii="Times" w:hAnsi="Times"/>
+                <w:b/>
+                <w:bCs/>
+              </w:rPr>
+              <w:t>in</w:t>
+            </w:r>
+            <w:proofErr w:type="gramEnd"/>
+            <w:r>
+              <w:rPr>
+                <w:rFonts w:ascii="Times" w:hAnsi="Times"/>
+                <w:b/>
+                <w:bCs/>
+              </w:rPr>
+              <w:t xml:space="preserve"> Mar 1 until the second beat of 164. </w:t>
             </w:r>
           </w:p>
         </w:tc>
@@ -1111,7 +2038,7 @@
                 <w:b/>
                 <w:bCs/>
               </w:rPr>
-              <w:t>Piano</w:t>
+              <w:t>Mar 2</w:t>
             </w:r>
           </w:p>
         </w:tc>
@@ -1134,7 +2061,7 @@
                 <w:b/>
                 <w:bCs/>
               </w:rPr>
-              <w:t>45</w:t>
+              <w:t>163</w:t>
             </w:r>
           </w:p>
         </w:tc>
@@ -1156,15 +2083,67 @@
                 <w:b/>
                 <w:bCs/>
               </w:rPr>
-              <w:t xml:space="preserve">Dynamic level (not in part) marked as pianissimo; inferred from reference to other parts; clarify with </w:t>
-            </w:r>
-            <w:r>
-              <w:rPr>
-                <w:rFonts w:ascii="Times" w:hAnsi="Times"/>
-                <w:b/>
-                <w:bCs/>
-              </w:rPr>
-              <w:t>composer</w:t>
+              <w:t>N</w:t>
+            </w:r>
+            <w:r>
+              <w:rPr>
+                <w:rFonts w:ascii="Times" w:hAnsi="Times"/>
+                <w:b/>
+                <w:bCs/>
+              </w:rPr>
+              <w:t xml:space="preserve">otated in score as "play octaves" </w:t>
+            </w:r>
+          </w:p>
+          <w:p>
+            <w:pPr>
+              <w:rPr>
+                <w:rFonts w:ascii="Times" w:hAnsi="Times"/>
+                <w:b/>
+                <w:bCs/>
+              </w:rPr>
+            </w:pPr>
+          </w:p>
+          <w:p>
+            <w:pPr>
+              <w:rPr>
+                <w:rFonts w:ascii="Times" w:hAnsi="Times"/>
+                <w:b/>
+                <w:bCs/>
+              </w:rPr>
+            </w:pPr>
+            <w:r>
+              <w:rPr>
+                <w:rFonts w:ascii="Times" w:hAnsi="Times"/>
+                <w:b/>
+                <w:bCs/>
+              </w:rPr>
+              <w:t>W</w:t>
+            </w:r>
+            <w:r>
+              <w:rPr>
+                <w:rFonts w:ascii="Times" w:hAnsi="Times"/>
+                <w:b/>
+                <w:bCs/>
+              </w:rPr>
+              <w:t xml:space="preserve">ould the composer want it to be a permanent addition to the score or was </w:t>
+            </w:r>
+            <w:proofErr w:type="gramStart"/>
+            <w:r>
+              <w:rPr>
+                <w:rFonts w:ascii="Times" w:hAnsi="Times"/>
+                <w:b/>
+                <w:bCs/>
+              </w:rPr>
+              <w:t>it</w:t>
+            </w:r>
+            <w:proofErr w:type="gramEnd"/>
+            <w:r>
+              <w:rPr>
+                <w:rFonts w:ascii="Times" w:hAnsi="Times"/>
+                <w:b/>
+                <w:bCs/>
+              </w:rPr>
+              <w:t xml:space="preserve"> situation based? </w:t>
             </w:r>
           </w:p>
         </w:tc>
@@ -1207,18 +2186,8 @@
                 <w:b/>
                 <w:bCs/>
               </w:rPr>
-              <w:t>Piano</w:t>
-            </w:r>
-          </w:p>
-          <w:p>
-            <w:pPr>
-              <w:jc w:val="center"/>
-              <w:rPr>
-                <w:rFonts w:ascii="Times" w:hAnsi="Times"/>
-                <w:b/>
-                <w:bCs/>
-              </w:rPr>
-            </w:pPr>
+              <w:t>Percussion</w:t>
+            </w:r>
           </w:p>
         </w:tc>
         <w:tc>
@@ -1240,7 +2209,7 @@
                 <w:b/>
                 <w:bCs/>
               </w:rPr>
-              <w:t xml:space="preserve">81  </w:t>
+              <w:t>165</w:t>
             </w:r>
           </w:p>
         </w:tc>
@@ -1262,32 +2231,7 @@
                 <w:b/>
                 <w:bCs/>
               </w:rPr>
-              <w:t xml:space="preserve">Since Marimba and Piano are doubling virtually the exact same notes, </w:t>
-            </w:r>
-            <w:r>
-              <w:rPr>
-                <w:rFonts w:ascii="Times" w:hAnsi="Times"/>
-                <w:b/>
-                <w:bCs/>
-              </w:rPr>
-              <w:t xml:space="preserve">should the dynamic </w:t>
-            </w:r>
-            <w:r>
-              <w:rPr>
-                <w:rFonts w:ascii="Times" w:hAnsi="Times"/>
-                <w:b/>
-                <w:bCs/>
-              </w:rPr>
-              <w:lastRenderedPageBreak/>
-              <w:t>contour of the piano match that of the marimba? (at the moment their dynamic markings are different)</w:t>
-            </w:r>
-            <w:r>
-              <w:rPr>
-                <w:rFonts w:ascii="Times" w:hAnsi="Times"/>
-                <w:b/>
-                <w:bCs/>
-              </w:rPr>
-              <w:t xml:space="preserve"> Clarify with composer?</w:t>
+              <w:t>Does glissando start from 165 (upbeat) or 166 (on downbeat)</w:t>
             </w:r>
           </w:p>
         </w:tc>
@@ -1330,7 +2274,7 @@
                 <w:b/>
                 <w:bCs/>
               </w:rPr>
-              <w:t>Mar 2/General Tempo</w:t>
+              <w:t>Mar 1/General Tempo</w:t>
             </w:r>
           </w:p>
         </w:tc>
@@ -1353,7 +2297,7 @@
                 <w:b/>
                 <w:bCs/>
               </w:rPr>
-              <w:t>37</w:t>
+              <w:t>193</w:t>
             </w:r>
           </w:p>
         </w:tc>
@@ -1375,32 +2319,25 @@
                 <w:b/>
                 <w:bCs/>
               </w:rPr>
-              <w:t>“Broadly” is written on the 3</w:t>
-            </w:r>
-            <w:r>
-              <w:rPr>
-                <w:rFonts w:ascii="Times" w:hAnsi="Times"/>
-                <w:b/>
-                <w:bCs/>
-                <w:vertAlign w:val="superscript"/>
-              </w:rPr>
-              <w:t>rd</w:t>
-            </w:r>
-            <w:r>
-              <w:rPr>
-                <w:rFonts w:ascii="Times" w:hAnsi="Times"/>
-                <w:b/>
-                <w:bCs/>
-              </w:rPr>
-              <w:t xml:space="preserve"> beat of Mar 2 part. </w:t>
-            </w:r>
-            <w:r>
-              <w:rPr>
-                <w:rFonts w:ascii="Times" w:hAnsi="Times"/>
-                <w:b/>
-                <w:bCs/>
-              </w:rPr>
-              <w:t xml:space="preserve">(different from the others) </w:t>
+              <w:t>‘</w:t>
+            </w:r>
+            <w:proofErr w:type="gramStart"/>
+            <w:r>
+              <w:rPr>
+                <w:rFonts w:ascii="Times" w:hAnsi="Times"/>
+                <w:b/>
+                <w:bCs/>
+              </w:rPr>
+              <w:t>poco</w:t>
+            </w:r>
+            <w:proofErr w:type="gramEnd"/>
+            <w:r>
+              <w:rPr>
+                <w:rFonts w:ascii="Times" w:hAnsi="Times"/>
+                <w:b/>
+                <w:bCs/>
+              </w:rPr>
+              <w:t xml:space="preserve"> a poco’ is written only in Mar 1.</w:t>
             </w:r>
           </w:p>
         </w:tc>
@@ -1443,7 +2380,7 @@
                 <w:b/>
                 <w:bCs/>
               </w:rPr>
-              <w:t>Mar 1/General Tempo</w:t>
+              <w:t>Mar 1</w:t>
             </w:r>
           </w:p>
         </w:tc>
@@ -1466,7 +2403,7 @@
                 <w:b/>
                 <w:bCs/>
               </w:rPr>
-              <w:t>53</w:t>
+              <w:t>202</w:t>
             </w:r>
           </w:p>
         </w:tc>
@@ -1488,42 +2425,52 @@
                 <w:b/>
                 <w:bCs/>
               </w:rPr>
-              <w:t>‘</w:t>
-            </w:r>
-            <w:proofErr w:type="spellStart"/>
-            <w:r>
-              <w:rPr>
-                <w:rFonts w:ascii="Times" w:hAnsi="Times"/>
-                <w:b/>
-                <w:bCs/>
-              </w:rPr>
-              <w:t>rit</w:t>
-            </w:r>
-            <w:proofErr w:type="spellEnd"/>
-            <w:r>
-              <w:rPr>
-                <w:rFonts w:ascii="Times" w:hAnsi="Times"/>
-                <w:b/>
-                <w:bCs/>
-              </w:rPr>
-              <w:t>’ written</w:t>
-            </w:r>
-            <w:r>
-              <w:rPr>
-                <w:rFonts w:ascii="Times" w:hAnsi="Times"/>
-                <w:b/>
-                <w:bCs/>
-              </w:rPr>
-              <w:t xml:space="preserve"> only</w:t>
-            </w:r>
-            <w:r>
-              <w:rPr>
-                <w:rFonts w:ascii="Times" w:hAnsi="Times"/>
-                <w:b/>
-                <w:bCs/>
-              </w:rPr>
-              <w:t xml:space="preserve"> in the Mar 1.</w:t>
-            </w:r>
+              <w:t>U</w:t>
+            </w:r>
+            <w:r>
+              <w:rPr>
+                <w:rFonts w:ascii="Times" w:hAnsi="Times"/>
+                <w:b/>
+                <w:bCs/>
+              </w:rPr>
+              <w:t>nclear notation in mar 1, written between 202 and 208, above the subsequent tempo change, Slow and Free.</w:t>
+            </w:r>
+          </w:p>
+          <w:p>
+            <w:pPr>
+              <w:rPr>
+                <w:rFonts w:ascii="Times" w:hAnsi="Times"/>
+                <w:b/>
+                <w:bCs/>
+              </w:rPr>
+            </w:pPr>
+          </w:p>
+          <w:p>
+            <w:pPr>
+              <w:rPr>
+                <w:rFonts w:ascii="Times" w:hAnsi="Times"/>
+                <w:b/>
+                <w:bCs/>
+              </w:rPr>
+            </w:pPr>
+            <w:r>
+              <w:rPr>
+                <w:rFonts w:ascii="Times" w:hAnsi="Times"/>
+                <w:b/>
+                <w:bCs/>
+              </w:rPr>
+              <w:t xml:space="preserve">most likely attached to bar 202, </w:t>
+            </w:r>
+            <w:proofErr w:type="gramStart"/>
+            <w:r>
+              <w:rPr>
+                <w:rFonts w:ascii="Times" w:hAnsi="Times"/>
+                <w:b/>
+                <w:bCs/>
+              </w:rPr>
+              <w:t>C# .</w:t>
+            </w:r>
+            <w:proofErr w:type="gramEnd"/>
           </w:p>
         </w:tc>
         <w:tc>
@@ -1565,7 +2512,7 @@
                 <w:b/>
                 <w:bCs/>
               </w:rPr>
-              <w:t>Mar 2/General Tempo</w:t>
+              <w:t>Piano</w:t>
             </w:r>
           </w:p>
         </w:tc>
@@ -1588,7 +2535,7 @@
                 <w:b/>
                 <w:bCs/>
               </w:rPr>
-              <w:t>75</w:t>
+              <w:t>210</w:t>
             </w:r>
           </w:p>
         </w:tc>
@@ -1610,7 +2557,7 @@
                 <w:b/>
                 <w:bCs/>
               </w:rPr>
-              <w:t>‘</w:t>
+              <w:t>What dynamic is the piano crescendo-</w:t>
             </w:r>
             <w:proofErr w:type="spellStart"/>
             <w:r>
@@ -1619,7 +2566,7 @@
                 <w:b/>
                 <w:bCs/>
               </w:rPr>
-              <w:t>rit</w:t>
+              <w:t>ing</w:t>
             </w:r>
             <w:proofErr w:type="spellEnd"/>
             <w:r>
@@ -1628,39 +2575,7 @@
                 <w:b/>
                 <w:bCs/>
               </w:rPr>
-              <w:t>’ i</w:t>
-            </w:r>
-            <w:r>
-              <w:rPr>
-                <w:rFonts w:ascii="Times" w:hAnsi="Times"/>
-                <w:b/>
-                <w:bCs/>
-              </w:rPr>
-              <w:t>s</w:t>
-            </w:r>
-            <w:r>
-              <w:rPr>
-                <w:rFonts w:ascii="Times" w:hAnsi="Times"/>
-                <w:b/>
-                <w:bCs/>
-              </w:rPr>
-              <w:t xml:space="preserve"> written </w:t>
-            </w:r>
-            <w:r>
-              <w:rPr>
-                <w:rFonts w:ascii="Times" w:hAnsi="Times"/>
-                <w:b/>
-                <w:bCs/>
-              </w:rPr>
-              <w:t xml:space="preserve">only </w:t>
-            </w:r>
-            <w:r>
-              <w:rPr>
-                <w:rFonts w:ascii="Times" w:hAnsi="Times"/>
-                <w:b/>
-                <w:bCs/>
-              </w:rPr>
-              <w:t>in the Mar 2.</w:t>
+              <w:t xml:space="preserve"> to? </w:t>
             </w:r>
           </w:p>
         </w:tc>
@@ -1703,7 +2618,25 @@
                 <w:b/>
                 <w:bCs/>
               </w:rPr>
-              <w:t>Mar 1/General Tempo</w:t>
+              <w:t xml:space="preserve">Mar 2 </w:t>
+            </w:r>
+          </w:p>
+          <w:p>
+            <w:pPr>
+              <w:jc w:val="center"/>
+              <w:rPr>
+                <w:rFonts w:ascii="Times" w:hAnsi="Times"/>
+                <w:b/>
+                <w:bCs/>
+              </w:rPr>
+            </w:pPr>
+            <w:r>
+              <w:rPr>
+                <w:rFonts w:ascii="Times" w:hAnsi="Times"/>
+                <w:b/>
+                <w:bCs/>
+              </w:rPr>
+              <w:t>(top) and Mar 2 (bot)</w:t>
             </w:r>
           </w:p>
         </w:tc>
@@ -1726,7 +2659,7 @@
                 <w:b/>
                 <w:bCs/>
               </w:rPr>
-              <w:t>161</w:t>
+              <w:t>213</w:t>
             </w:r>
           </w:p>
         </w:tc>
@@ -1748,23 +2681,51 @@
                 <w:b/>
                 <w:bCs/>
               </w:rPr>
-              <w:t xml:space="preserve">‘poco accel.’ Is </w:t>
-            </w:r>
-            <w:r>
-              <w:rPr>
-                <w:rFonts w:ascii="Times" w:hAnsi="Times"/>
-                <w:b/>
-                <w:bCs/>
-              </w:rPr>
-              <w:t xml:space="preserve">written only </w:t>
-            </w:r>
-            <w:r>
-              <w:rPr>
-                <w:rFonts w:ascii="Times" w:hAnsi="Times"/>
-                <w:b/>
-                <w:bCs/>
-              </w:rPr>
-              <w:t xml:space="preserve">in Mar 1 until the second beat of 164. </w:t>
+              <w:t xml:space="preserve">Should the stacc. Apply for both Mar 2 (top) and Mar 2 (bot)? </w:t>
+            </w:r>
+          </w:p>
+          <w:p>
+            <w:pPr>
+              <w:rPr>
+                <w:rFonts w:ascii="Times" w:hAnsi="Times"/>
+                <w:b/>
+                <w:bCs/>
+              </w:rPr>
+            </w:pPr>
+          </w:p>
+          <w:p>
+            <w:pPr>
+              <w:rPr>
+                <w:rFonts w:ascii="Times" w:hAnsi="Times"/>
+                <w:b/>
+                <w:bCs/>
+              </w:rPr>
+            </w:pPr>
+            <w:r>
+              <w:rPr>
+                <w:rFonts w:ascii="Times" w:hAnsi="Times"/>
+                <w:b/>
+                <w:bCs/>
+              </w:rPr>
+              <w:t xml:space="preserve">It is currently only notated </w:t>
+            </w:r>
+            <w:proofErr w:type="gramStart"/>
+            <w:r>
+              <w:rPr>
+                <w:rFonts w:ascii="Times" w:hAnsi="Times"/>
+                <w:b/>
+                <w:bCs/>
+              </w:rPr>
+              <w:t>in</w:t>
+            </w:r>
+            <w:proofErr w:type="gramEnd"/>
+            <w:r>
+              <w:rPr>
+                <w:rFonts w:ascii="Times" w:hAnsi="Times"/>
+                <w:b/>
+                <w:bCs/>
+              </w:rPr>
+              <w:t xml:space="preserve"> Mar 2 (bot). </w:t>
             </w:r>
           </w:p>
         </w:tc>
@@ -1807,7 +2768,7 @@
                 <w:b/>
                 <w:bCs/>
               </w:rPr>
-              <w:t>Mar 2</w:t>
+              <w:t>Percussion</w:t>
             </w:r>
           </w:p>
         </w:tc>
@@ -1830,7 +2791,7 @@
                 <w:b/>
                 <w:bCs/>
               </w:rPr>
-              <w:t>163</w:t>
+              <w:t>158, 160</w:t>
             </w:r>
           </w:p>
         </w:tc>
@@ -1840,61 +2801,20 @@
           </w:tcPr>
           <w:p>
             <w:pPr>
-              <w:rPr>
-                <w:rFonts w:ascii="Times" w:hAnsi="Times"/>
-                <w:b/>
-                <w:bCs/>
-              </w:rPr>
-            </w:pPr>
-            <w:r>
-              <w:rPr>
-                <w:rFonts w:ascii="Times" w:hAnsi="Times"/>
-                <w:b/>
-                <w:bCs/>
-              </w:rPr>
-              <w:t>N</w:t>
-            </w:r>
-            <w:r>
-              <w:rPr>
-                <w:rFonts w:ascii="Times" w:hAnsi="Times"/>
-                <w:b/>
-                <w:bCs/>
-              </w:rPr>
-              <w:t xml:space="preserve">otated in score as "play octaves" </w:t>
-            </w:r>
-          </w:p>
-          <w:p>
-            <w:pPr>
-              <w:rPr>
-                <w:rFonts w:ascii="Times" w:hAnsi="Times"/>
-                <w:b/>
-                <w:bCs/>
-              </w:rPr>
-            </w:pPr>
-          </w:p>
-          <w:p>
-            <w:pPr>
-              <w:rPr>
-                <w:rFonts w:ascii="Times" w:hAnsi="Times"/>
-                <w:b/>
-                <w:bCs/>
-              </w:rPr>
-            </w:pPr>
-            <w:r>
-              <w:rPr>
-                <w:rFonts w:ascii="Times" w:hAnsi="Times"/>
-                <w:b/>
-                <w:bCs/>
-              </w:rPr>
-              <w:t>W</w:t>
-            </w:r>
-            <w:r>
-              <w:rPr>
-                <w:rFonts w:ascii="Times" w:hAnsi="Times"/>
-                <w:b/>
-                <w:bCs/>
-              </w:rPr>
-              <w:t xml:space="preserve">ould the composer want it to be a permanent addition to the score or was it situation based? </w:t>
+              <w:jc w:val="center"/>
+              <w:rPr>
+                <w:rFonts w:ascii="Times" w:hAnsi="Times"/>
+                <w:b/>
+                <w:bCs/>
+              </w:rPr>
+            </w:pPr>
+            <w:r>
+              <w:rPr>
+                <w:rFonts w:ascii="Times" w:hAnsi="Times"/>
+                <w:b/>
+                <w:bCs/>
+              </w:rPr>
+              <w:t xml:space="preserve">Is F natural in xylophone supposed to be F#? </w:t>
             </w:r>
           </w:p>
         </w:tc>
@@ -1916,7 +2836,7 @@
       </w:tr>
       <w:tr>
         <w:trPr>
-          <w:trHeight w:val="363"/>
+          <w:trHeight w:val="1427"/>
         </w:trPr>
         <w:tc>
           <w:tcPr>
@@ -1937,7 +2857,8 @@
                 <w:b/>
                 <w:bCs/>
               </w:rPr>
-              <w:t>Mar 1/General Tempo</w:t>
+              <w:lastRenderedPageBreak/>
+              <w:t>Percussion</w:t>
             </w:r>
           </w:p>
         </w:tc>
@@ -1960,7 +2881,7 @@
                 <w:b/>
                 <w:bCs/>
               </w:rPr>
-              <w:t>193</w:t>
+              <w:t>150 (and others)</w:t>
             </w:r>
           </w:p>
         </w:tc>
@@ -1982,1016 +2903,7 @@
                 <w:b/>
                 <w:bCs/>
               </w:rPr>
-              <w:t>‘poco a poco’ is written only in Mar 1.</w:t>
-            </w:r>
-          </w:p>
-        </w:tc>
-        <w:tc>
-          <w:tcPr>
-            <w:tcW w:w="2069" w:type="dxa"/>
-          </w:tcPr>
-          <w:p>
-            <w:pPr>
-              <w:jc w:val="center"/>
-              <w:rPr>
-                <w:rFonts w:ascii="Times" w:hAnsi="Times"/>
-                <w:b/>
-                <w:bCs/>
-              </w:rPr>
-            </w:pPr>
-          </w:p>
-        </w:tc>
-      </w:tr>
-      <w:tr>
-        <w:trPr>
-          <w:trHeight w:val="363"/>
-        </w:trPr>
-        <w:tc>
-          <w:tcPr>
-            <w:tcW w:w="2264" w:type="dxa"/>
-          </w:tcPr>
-          <w:p>
-            <w:pPr>
-              <w:jc w:val="center"/>
-              <w:rPr>
-                <w:rFonts w:ascii="Times" w:hAnsi="Times"/>
-                <w:b/>
-                <w:bCs/>
-              </w:rPr>
-            </w:pPr>
-            <w:r>
-              <w:rPr>
-                <w:rFonts w:ascii="Times" w:hAnsi="Times"/>
-                <w:b/>
-                <w:bCs/>
-              </w:rPr>
-              <w:t>Mar 1</w:t>
-            </w:r>
-          </w:p>
-        </w:tc>
-        <w:tc>
-          <w:tcPr>
-            <w:tcW w:w="1291" w:type="dxa"/>
-          </w:tcPr>
-          <w:p>
-            <w:pPr>
-              <w:jc w:val="center"/>
-              <w:rPr>
-                <w:rFonts w:ascii="Times" w:hAnsi="Times"/>
-                <w:b/>
-                <w:bCs/>
-              </w:rPr>
-            </w:pPr>
-            <w:r>
-              <w:rPr>
-                <w:rFonts w:ascii="Times" w:hAnsi="Times"/>
-                <w:b/>
-                <w:bCs/>
-              </w:rPr>
-              <w:t>202</w:t>
-            </w:r>
-          </w:p>
-        </w:tc>
-        <w:tc>
-          <w:tcPr>
-            <w:tcW w:w="3670" w:type="dxa"/>
-          </w:tcPr>
-          <w:p>
-            <w:pPr>
-              <w:rPr>
-                <w:rFonts w:ascii="Times" w:hAnsi="Times"/>
-                <w:b/>
-                <w:bCs/>
-              </w:rPr>
-            </w:pPr>
-            <w:r>
-              <w:rPr>
-                <w:rFonts w:ascii="Times" w:hAnsi="Times"/>
-                <w:b/>
-                <w:bCs/>
-              </w:rPr>
-              <w:t>U</w:t>
-            </w:r>
-            <w:r>
-              <w:rPr>
-                <w:rFonts w:ascii="Times" w:hAnsi="Times"/>
-                <w:b/>
-                <w:bCs/>
-              </w:rPr>
-              <w:t>nclear notation in mar 1, written between 202 and 208, above the subsequent tempo change, Slow and Free.</w:t>
-            </w:r>
-          </w:p>
-          <w:p>
-            <w:pPr>
-              <w:rPr>
-                <w:rFonts w:ascii="Times" w:hAnsi="Times"/>
-                <w:b/>
-                <w:bCs/>
-              </w:rPr>
-            </w:pPr>
-          </w:p>
-          <w:p>
-            <w:pPr>
-              <w:rPr>
-                <w:rFonts w:ascii="Times" w:hAnsi="Times"/>
-                <w:b/>
-                <w:bCs/>
-              </w:rPr>
-            </w:pPr>
-            <w:r>
-              <w:rPr>
-                <w:rFonts w:ascii="Times" w:hAnsi="Times"/>
-                <w:b/>
-                <w:bCs/>
-              </w:rPr>
-              <w:t>most likely attached to bar 202, C# .</w:t>
-            </w:r>
-          </w:p>
-        </w:tc>
-        <w:tc>
-          <w:tcPr>
-            <w:tcW w:w="2069" w:type="dxa"/>
-          </w:tcPr>
-          <w:p>
-            <w:pPr>
-              <w:jc w:val="center"/>
-              <w:rPr>
-                <w:rFonts w:ascii="Times" w:hAnsi="Times"/>
-                <w:b/>
-                <w:bCs/>
-              </w:rPr>
-            </w:pPr>
-          </w:p>
-        </w:tc>
-      </w:tr>
-      <w:tr>
-        <w:trPr>
-          <w:trHeight w:val="363"/>
-        </w:trPr>
-        <w:tc>
-          <w:tcPr>
-            <w:tcW w:w="2264" w:type="dxa"/>
-          </w:tcPr>
-          <w:p>
-            <w:pPr>
-              <w:jc w:val="center"/>
-              <w:rPr>
-                <w:rFonts w:ascii="Times" w:hAnsi="Times"/>
-                <w:b/>
-                <w:bCs/>
-              </w:rPr>
-            </w:pPr>
-            <w:r>
-              <w:rPr>
-                <w:rFonts w:ascii="Times" w:hAnsi="Times"/>
-                <w:b/>
-                <w:bCs/>
-              </w:rPr>
-              <w:t xml:space="preserve">Mar 2 </w:t>
-            </w:r>
-          </w:p>
-          <w:p>
-            <w:pPr>
-              <w:jc w:val="center"/>
-              <w:rPr>
-                <w:rFonts w:ascii="Times" w:hAnsi="Times"/>
-                <w:b/>
-                <w:bCs/>
-              </w:rPr>
-            </w:pPr>
-            <w:r>
-              <w:rPr>
-                <w:rFonts w:ascii="Times" w:hAnsi="Times"/>
-                <w:b/>
-                <w:bCs/>
-              </w:rPr>
-              <w:t>(top) and Mar 2 (bot)</w:t>
-            </w:r>
-          </w:p>
-        </w:tc>
-        <w:tc>
-          <w:tcPr>
-            <w:tcW w:w="1291" w:type="dxa"/>
-          </w:tcPr>
-          <w:p>
-            <w:pPr>
-              <w:jc w:val="center"/>
-              <w:rPr>
-                <w:rFonts w:ascii="Times" w:hAnsi="Times"/>
-                <w:b/>
-                <w:bCs/>
-              </w:rPr>
-            </w:pPr>
-            <w:r>
-              <w:rPr>
-                <w:rFonts w:ascii="Times" w:hAnsi="Times"/>
-                <w:b/>
-                <w:bCs/>
-              </w:rPr>
-              <w:t>213</w:t>
-            </w:r>
-          </w:p>
-        </w:tc>
-        <w:tc>
-          <w:tcPr>
-            <w:tcW w:w="3670" w:type="dxa"/>
-          </w:tcPr>
-          <w:p>
-            <w:pPr>
-              <w:rPr>
-                <w:rFonts w:ascii="Times" w:hAnsi="Times"/>
-                <w:b/>
-                <w:bCs/>
-              </w:rPr>
-            </w:pPr>
-            <w:r>
-              <w:rPr>
-                <w:rFonts w:ascii="Times" w:hAnsi="Times"/>
-                <w:b/>
-                <w:bCs/>
-              </w:rPr>
-              <w:t xml:space="preserve">Should the stacc. Apply for both Mar 2 (top) and Mar 2 (bot)? </w:t>
-            </w:r>
-          </w:p>
-          <w:p>
-            <w:pPr>
-              <w:rPr>
-                <w:rFonts w:ascii="Times" w:hAnsi="Times"/>
-                <w:b/>
-                <w:bCs/>
-              </w:rPr>
-            </w:pPr>
-          </w:p>
-          <w:p>
-            <w:pPr>
-              <w:rPr>
-                <w:rFonts w:ascii="Times" w:hAnsi="Times"/>
-                <w:b/>
-                <w:bCs/>
-              </w:rPr>
-            </w:pPr>
-            <w:r>
-              <w:rPr>
-                <w:rFonts w:ascii="Times" w:hAnsi="Times"/>
-                <w:b/>
-                <w:bCs/>
-              </w:rPr>
-              <w:t xml:space="preserve">It is currently only notated in Mar 2 (bot). </w:t>
-            </w:r>
-          </w:p>
-        </w:tc>
-        <w:tc>
-          <w:tcPr>
-            <w:tcW w:w="2069" w:type="dxa"/>
-          </w:tcPr>
-          <w:p>
-            <w:pPr>
-              <w:jc w:val="center"/>
-              <w:rPr>
-                <w:rFonts w:ascii="Times" w:hAnsi="Times"/>
-                <w:b/>
-                <w:bCs/>
-              </w:rPr>
-            </w:pPr>
-          </w:p>
-        </w:tc>
-      </w:tr>
-      <w:tr>
-        <w:trPr>
-          <w:trHeight w:val="363"/>
-        </w:trPr>
-        <w:tc>
-          <w:tcPr>
-            <w:tcW w:w="2264" w:type="dxa"/>
-          </w:tcPr>
-          <w:p>
-            <w:pPr>
-              <w:jc w:val="center"/>
-              <w:rPr>
-                <w:rFonts w:ascii="Times" w:hAnsi="Times"/>
-                <w:b/>
-                <w:bCs/>
-              </w:rPr>
-            </w:pPr>
-            <w:r>
-              <w:rPr>
-                <w:rFonts w:ascii="Times" w:hAnsi="Times"/>
-                <w:b/>
-                <w:bCs/>
-              </w:rPr>
-              <w:t>Harp/Marimba</w:t>
-            </w:r>
-          </w:p>
-        </w:tc>
-        <w:tc>
-          <w:tcPr>
-            <w:tcW w:w="1291" w:type="dxa"/>
-          </w:tcPr>
-          <w:p>
-            <w:pPr>
-              <w:jc w:val="center"/>
-              <w:rPr>
-                <w:rFonts w:ascii="Times" w:hAnsi="Times"/>
-                <w:b/>
-                <w:bCs/>
-              </w:rPr>
-            </w:pPr>
-            <w:r>
-              <w:rPr>
-                <w:rFonts w:ascii="Times" w:hAnsi="Times"/>
-                <w:b/>
-                <w:bCs/>
-              </w:rPr>
-              <w:t>30</w:t>
-            </w:r>
-          </w:p>
-        </w:tc>
-        <w:tc>
-          <w:tcPr>
-            <w:tcW w:w="3670" w:type="dxa"/>
-          </w:tcPr>
-          <w:p>
-            <w:pPr>
-              <w:rPr>
-                <w:rFonts w:ascii="Times" w:hAnsi="Times"/>
-                <w:b/>
-                <w:bCs/>
-              </w:rPr>
-            </w:pPr>
-            <w:r>
-              <w:rPr>
-                <w:rFonts w:ascii="Times" w:hAnsi="Times"/>
-                <w:b/>
-                <w:bCs/>
-              </w:rPr>
-              <w:t>Should this slur be in the piano?</w:t>
-            </w:r>
-          </w:p>
-        </w:tc>
-        <w:tc>
-          <w:tcPr>
-            <w:tcW w:w="2069" w:type="dxa"/>
-          </w:tcPr>
-          <w:p>
-            <w:pPr>
-              <w:jc w:val="center"/>
-              <w:rPr>
-                <w:rFonts w:ascii="Times" w:hAnsi="Times"/>
-                <w:b/>
-                <w:bCs/>
-              </w:rPr>
-            </w:pPr>
-          </w:p>
-        </w:tc>
-      </w:tr>
-      <w:tr>
-        <w:trPr>
-          <w:trHeight w:val="363"/>
-        </w:trPr>
-        <w:tc>
-          <w:tcPr>
-            <w:tcW w:w="2264" w:type="dxa"/>
-          </w:tcPr>
-          <w:p>
-            <w:pPr>
-              <w:jc w:val="center"/>
-              <w:rPr>
-                <w:rFonts w:ascii="Times" w:hAnsi="Times"/>
-                <w:b/>
-                <w:bCs/>
-              </w:rPr>
-            </w:pPr>
-            <w:r>
-              <w:rPr>
-                <w:rFonts w:ascii="Times" w:hAnsi="Times"/>
-                <w:b/>
-                <w:bCs/>
-              </w:rPr>
-              <w:t>Marimba 2 and Piano</w:t>
-            </w:r>
-          </w:p>
-        </w:tc>
-        <w:tc>
-          <w:tcPr>
-            <w:tcW w:w="1291" w:type="dxa"/>
-          </w:tcPr>
-          <w:p>
-            <w:pPr>
-              <w:jc w:val="center"/>
-              <w:rPr>
-                <w:rFonts w:ascii="Times" w:hAnsi="Times"/>
-                <w:b/>
-                <w:bCs/>
-              </w:rPr>
-            </w:pPr>
-            <w:r>
-              <w:rPr>
-                <w:rFonts w:ascii="Times" w:hAnsi="Times"/>
-                <w:b/>
-                <w:bCs/>
-              </w:rPr>
-              <w:t>42</w:t>
-            </w:r>
-          </w:p>
-        </w:tc>
-        <w:tc>
-          <w:tcPr>
-            <w:tcW w:w="3670" w:type="dxa"/>
-          </w:tcPr>
-          <w:p>
-            <w:pPr>
-              <w:rPr>
-                <w:rFonts w:ascii="Times" w:hAnsi="Times"/>
-                <w:b/>
-                <w:bCs/>
-              </w:rPr>
-            </w:pPr>
-            <w:r>
-              <w:rPr>
-                <w:rFonts w:ascii="Times" w:hAnsi="Times"/>
-                <w:b/>
-                <w:bCs/>
-              </w:rPr>
-              <w:t>What is end dynamic? Manuscript unclear.</w:t>
-            </w:r>
-          </w:p>
-        </w:tc>
-        <w:tc>
-          <w:tcPr>
-            <w:tcW w:w="2069" w:type="dxa"/>
-          </w:tcPr>
-          <w:p>
-            <w:pPr>
-              <w:jc w:val="center"/>
-              <w:rPr>
-                <w:rFonts w:ascii="Times" w:hAnsi="Times"/>
-                <w:b/>
-                <w:bCs/>
-              </w:rPr>
-            </w:pPr>
-          </w:p>
-        </w:tc>
-      </w:tr>
-      <w:tr>
-        <w:trPr>
-          <w:trHeight w:val="363"/>
-        </w:trPr>
-        <w:tc>
-          <w:tcPr>
-            <w:tcW w:w="2264" w:type="dxa"/>
-          </w:tcPr>
-          <w:p>
-            <w:pPr>
-              <w:jc w:val="center"/>
-              <w:rPr>
-                <w:rFonts w:ascii="Times" w:hAnsi="Times"/>
-                <w:b/>
-                <w:bCs/>
-              </w:rPr>
-            </w:pPr>
-            <w:r>
-              <w:rPr>
-                <w:rFonts w:ascii="Times" w:hAnsi="Times"/>
-                <w:b/>
-                <w:bCs/>
-              </w:rPr>
-              <w:t>Piano</w:t>
-            </w:r>
-          </w:p>
-        </w:tc>
-        <w:tc>
-          <w:tcPr>
-            <w:tcW w:w="1291" w:type="dxa"/>
-          </w:tcPr>
-          <w:p>
-            <w:pPr>
-              <w:jc w:val="center"/>
-              <w:rPr>
-                <w:rFonts w:ascii="Times" w:hAnsi="Times"/>
-                <w:b/>
-                <w:bCs/>
-              </w:rPr>
-            </w:pPr>
-            <w:r>
-              <w:rPr>
-                <w:rFonts w:ascii="Times" w:hAnsi="Times"/>
-                <w:b/>
-                <w:bCs/>
-              </w:rPr>
-              <w:t>61</w:t>
-            </w:r>
-          </w:p>
-        </w:tc>
-        <w:tc>
-          <w:tcPr>
-            <w:tcW w:w="3670" w:type="dxa"/>
-          </w:tcPr>
-          <w:p>
-            <w:pPr>
-              <w:rPr>
-                <w:rFonts w:ascii="Times" w:hAnsi="Times"/>
-                <w:b/>
-                <w:bCs/>
-              </w:rPr>
-            </w:pPr>
-            <w:r>
-              <w:rPr>
-                <w:rFonts w:ascii="Times" w:hAnsi="Times"/>
-                <w:b/>
-                <w:bCs/>
-              </w:rPr>
-              <w:t>What is start dynamic of the piano?</w:t>
-            </w:r>
-          </w:p>
-        </w:tc>
-        <w:tc>
-          <w:tcPr>
-            <w:tcW w:w="2069" w:type="dxa"/>
-          </w:tcPr>
-          <w:p>
-            <w:pPr>
-              <w:jc w:val="center"/>
-              <w:rPr>
-                <w:rFonts w:ascii="Times" w:hAnsi="Times"/>
-                <w:b/>
-                <w:bCs/>
-              </w:rPr>
-            </w:pPr>
-          </w:p>
-        </w:tc>
-      </w:tr>
-      <w:tr>
-        <w:trPr>
-          <w:trHeight w:val="363"/>
-        </w:trPr>
-        <w:tc>
-          <w:tcPr>
-            <w:tcW w:w="2264" w:type="dxa"/>
-          </w:tcPr>
-          <w:p>
-            <w:pPr>
-              <w:jc w:val="center"/>
-              <w:rPr>
-                <w:rFonts w:ascii="Times" w:hAnsi="Times"/>
-                <w:b/>
-                <w:bCs/>
-              </w:rPr>
-            </w:pPr>
-            <w:r>
-              <w:rPr>
-                <w:rFonts w:ascii="Times" w:hAnsi="Times"/>
-                <w:b/>
-                <w:bCs/>
-              </w:rPr>
-              <w:t>Marimba</w:t>
-            </w:r>
-          </w:p>
-        </w:tc>
-        <w:tc>
-          <w:tcPr>
-            <w:tcW w:w="1291" w:type="dxa"/>
-          </w:tcPr>
-          <w:p>
-            <w:pPr>
-              <w:jc w:val="center"/>
-              <w:rPr>
-                <w:rFonts w:ascii="Times" w:hAnsi="Times"/>
-                <w:b/>
-                <w:bCs/>
-              </w:rPr>
-            </w:pPr>
-            <w:r>
-              <w:rPr>
-                <w:rFonts w:ascii="Times" w:hAnsi="Times"/>
-                <w:b/>
-                <w:bCs/>
-              </w:rPr>
-              <w:t>General</w:t>
-            </w:r>
-          </w:p>
-        </w:tc>
-        <w:tc>
-          <w:tcPr>
-            <w:tcW w:w="3670" w:type="dxa"/>
-          </w:tcPr>
-          <w:p>
-            <w:pPr>
-              <w:rPr>
-                <w:rFonts w:ascii="Times" w:hAnsi="Times"/>
-                <w:b/>
-                <w:bCs/>
-              </w:rPr>
-            </w:pPr>
-            <w:r>
-              <w:rPr>
-                <w:rFonts w:ascii="Times" w:hAnsi="Times"/>
-                <w:b/>
-                <w:bCs/>
-              </w:rPr>
-              <w:t>Can the bass clef staff of Marimba 1 be hidden when not utilized?</w:t>
-            </w:r>
-          </w:p>
-        </w:tc>
-        <w:tc>
-          <w:tcPr>
-            <w:tcW w:w="2069" w:type="dxa"/>
-          </w:tcPr>
-          <w:p>
-            <w:pPr>
-              <w:jc w:val="center"/>
-              <w:rPr>
-                <w:rFonts w:ascii="Times" w:hAnsi="Times"/>
-                <w:b/>
-                <w:bCs/>
-              </w:rPr>
-            </w:pPr>
-          </w:p>
-        </w:tc>
-      </w:tr>
-      <w:tr>
-        <w:trPr>
-          <w:trHeight w:val="363"/>
-        </w:trPr>
-        <w:tc>
-          <w:tcPr>
-            <w:tcW w:w="2264" w:type="dxa"/>
-          </w:tcPr>
-          <w:p>
-            <w:pPr>
-              <w:jc w:val="center"/>
-              <w:rPr>
-                <w:rFonts w:ascii="Times" w:hAnsi="Times"/>
-                <w:b/>
-                <w:bCs/>
-              </w:rPr>
-            </w:pPr>
-            <w:r>
-              <w:rPr>
-                <w:rFonts w:ascii="Times" w:hAnsi="Times"/>
-                <w:b/>
-                <w:bCs/>
-              </w:rPr>
-              <w:t>Percussion</w:t>
-            </w:r>
-          </w:p>
-        </w:tc>
-        <w:tc>
-          <w:tcPr>
-            <w:tcW w:w="1291" w:type="dxa"/>
-          </w:tcPr>
-          <w:p>
-            <w:pPr>
-              <w:jc w:val="center"/>
-              <w:rPr>
-                <w:rFonts w:ascii="Times" w:hAnsi="Times"/>
-                <w:b/>
-                <w:bCs/>
-              </w:rPr>
-            </w:pPr>
-            <w:r>
-              <w:rPr>
-                <w:rFonts w:ascii="Times" w:hAnsi="Times"/>
-                <w:b/>
-                <w:bCs/>
-              </w:rPr>
-              <w:t>165</w:t>
-            </w:r>
-          </w:p>
-        </w:tc>
-        <w:tc>
-          <w:tcPr>
-            <w:tcW w:w="3670" w:type="dxa"/>
-          </w:tcPr>
-          <w:p>
-            <w:pPr>
-              <w:rPr>
-                <w:rFonts w:ascii="Times" w:hAnsi="Times"/>
-                <w:b/>
-                <w:bCs/>
-              </w:rPr>
-            </w:pPr>
-            <w:r>
-              <w:rPr>
-                <w:rFonts w:ascii="Times" w:hAnsi="Times"/>
-                <w:b/>
-                <w:bCs/>
-              </w:rPr>
-              <w:t xml:space="preserve">Does glissando </w:t>
-            </w:r>
-            <w:r>
-              <w:rPr>
-                <w:rFonts w:ascii="Times" w:hAnsi="Times"/>
-                <w:b/>
-                <w:bCs/>
-              </w:rPr>
-              <w:t>start from 165 (upbeat) or 166 (on downbeat)</w:t>
-            </w:r>
-          </w:p>
-        </w:tc>
-        <w:tc>
-          <w:tcPr>
-            <w:tcW w:w="2069" w:type="dxa"/>
-          </w:tcPr>
-          <w:p>
-            <w:pPr>
-              <w:jc w:val="center"/>
-              <w:rPr>
-                <w:rFonts w:ascii="Times" w:hAnsi="Times"/>
-                <w:b/>
-                <w:bCs/>
-              </w:rPr>
-            </w:pPr>
-          </w:p>
-        </w:tc>
-      </w:tr>
-      <w:tr>
-        <w:trPr>
-          <w:trHeight w:val="363"/>
-        </w:trPr>
-        <w:tc>
-          <w:tcPr>
-            <w:tcW w:w="2264" w:type="dxa"/>
-          </w:tcPr>
-          <w:p>
-            <w:pPr>
-              <w:jc w:val="center"/>
-              <w:rPr>
-                <w:rFonts w:ascii="Times" w:hAnsi="Times"/>
-                <w:b/>
-                <w:bCs/>
-              </w:rPr>
-            </w:pPr>
-            <w:r>
-              <w:rPr>
-                <w:rFonts w:ascii="Times" w:hAnsi="Times"/>
-                <w:b/>
-                <w:bCs/>
-              </w:rPr>
-              <w:t>Harp</w:t>
-            </w:r>
-          </w:p>
-        </w:tc>
-        <w:tc>
-          <w:tcPr>
-            <w:tcW w:w="1291" w:type="dxa"/>
-          </w:tcPr>
-          <w:p>
-            <w:pPr>
-              <w:jc w:val="center"/>
-              <w:rPr>
-                <w:rFonts w:ascii="Times" w:hAnsi="Times"/>
-                <w:b/>
-                <w:bCs/>
-              </w:rPr>
-            </w:pPr>
-            <w:r>
-              <w:rPr>
-                <w:rFonts w:ascii="Times" w:hAnsi="Times"/>
-                <w:b/>
-                <w:bCs/>
-              </w:rPr>
-              <w:t>166-169</w:t>
-            </w:r>
-          </w:p>
-        </w:tc>
-        <w:tc>
-          <w:tcPr>
-            <w:tcW w:w="3670" w:type="dxa"/>
-          </w:tcPr>
-          <w:p>
-            <w:pPr>
-              <w:rPr>
-                <w:rFonts w:ascii="Times" w:hAnsi="Times"/>
-                <w:b/>
-                <w:bCs/>
-              </w:rPr>
-            </w:pPr>
-            <w:r>
-              <w:rPr>
-                <w:rFonts w:ascii="Times" w:hAnsi="Times"/>
-                <w:b/>
-                <w:bCs/>
-              </w:rPr>
-              <w:t xml:space="preserve">Slurs removed as </w:t>
-            </w:r>
-            <w:r>
-              <w:rPr>
-                <w:rFonts w:ascii="Times" w:hAnsi="Times"/>
-                <w:b/>
-                <w:bCs/>
-              </w:rPr>
-              <w:t>redundant</w:t>
-            </w:r>
-          </w:p>
-        </w:tc>
-        <w:tc>
-          <w:tcPr>
-            <w:tcW w:w="2069" w:type="dxa"/>
-          </w:tcPr>
-          <w:p>
-            <w:pPr>
-              <w:jc w:val="center"/>
-              <w:rPr>
-                <w:rFonts w:ascii="Times" w:hAnsi="Times"/>
-                <w:b/>
-                <w:bCs/>
-              </w:rPr>
-            </w:pPr>
-          </w:p>
-        </w:tc>
-      </w:tr>
-      <w:tr>
-        <w:trPr>
-          <w:trHeight w:val="363"/>
-        </w:trPr>
-        <w:tc>
-          <w:tcPr>
-            <w:tcW w:w="2264" w:type="dxa"/>
-          </w:tcPr>
-          <w:p>
-            <w:pPr>
-              <w:jc w:val="center"/>
-              <w:rPr>
-                <w:rFonts w:ascii="Times" w:hAnsi="Times"/>
-                <w:b/>
-                <w:bCs/>
-              </w:rPr>
-            </w:pPr>
-            <w:r>
-              <w:rPr>
-                <w:rFonts w:ascii="Times" w:hAnsi="Times"/>
-                <w:b/>
-                <w:bCs/>
-              </w:rPr>
-              <w:t>Full Score</w:t>
-            </w:r>
-          </w:p>
-        </w:tc>
-        <w:tc>
-          <w:tcPr>
-            <w:tcW w:w="1291" w:type="dxa"/>
-          </w:tcPr>
-          <w:p>
-            <w:pPr>
-              <w:jc w:val="center"/>
-              <w:rPr>
-                <w:rFonts w:ascii="Times" w:hAnsi="Times"/>
-                <w:b/>
-                <w:bCs/>
-              </w:rPr>
-            </w:pPr>
-            <w:r>
-              <w:rPr>
-                <w:rFonts w:ascii="Times" w:hAnsi="Times"/>
-                <w:b/>
-                <w:bCs/>
-              </w:rPr>
-              <w:t>185-186</w:t>
-            </w:r>
-          </w:p>
-        </w:tc>
-        <w:tc>
-          <w:tcPr>
-            <w:tcW w:w="3670" w:type="dxa"/>
-          </w:tcPr>
-          <w:p>
-            <w:pPr>
-              <w:rPr>
-                <w:rFonts w:ascii="Times" w:hAnsi="Times"/>
-                <w:b/>
-                <w:bCs/>
-              </w:rPr>
-            </w:pPr>
-            <w:r>
-              <w:rPr>
-                <w:rFonts w:ascii="Times" w:hAnsi="Times"/>
-                <w:b/>
-                <w:bCs/>
-              </w:rPr>
-              <w:t>Is poco a poco mark a continuation of the Poco Accel before?</w:t>
-            </w:r>
-          </w:p>
-        </w:tc>
-        <w:tc>
-          <w:tcPr>
-            <w:tcW w:w="2069" w:type="dxa"/>
-          </w:tcPr>
-          <w:p>
-            <w:pPr>
-              <w:jc w:val="center"/>
-              <w:rPr>
-                <w:rFonts w:ascii="Times" w:hAnsi="Times"/>
-                <w:b/>
-                <w:bCs/>
-              </w:rPr>
-            </w:pPr>
-          </w:p>
-        </w:tc>
-      </w:tr>
-      <w:tr>
-        <w:trPr>
-          <w:trHeight w:val="363"/>
-        </w:trPr>
-        <w:tc>
-          <w:tcPr>
-            <w:tcW w:w="2264" w:type="dxa"/>
-          </w:tcPr>
-          <w:p>
-            <w:pPr>
-              <w:jc w:val="center"/>
-              <w:rPr>
-                <w:rFonts w:ascii="Times" w:hAnsi="Times"/>
-                <w:b/>
-                <w:bCs/>
-              </w:rPr>
-            </w:pPr>
-            <w:r>
-              <w:rPr>
-                <w:rFonts w:ascii="Times" w:hAnsi="Times"/>
-                <w:b/>
-                <w:bCs/>
-              </w:rPr>
-              <w:lastRenderedPageBreak/>
-              <w:t>Piano</w:t>
-            </w:r>
-          </w:p>
-        </w:tc>
-        <w:tc>
-          <w:tcPr>
-            <w:tcW w:w="1291" w:type="dxa"/>
-          </w:tcPr>
-          <w:p>
-            <w:pPr>
-              <w:jc w:val="center"/>
-              <w:rPr>
-                <w:rFonts w:ascii="Times" w:hAnsi="Times"/>
-                <w:b/>
-                <w:bCs/>
-              </w:rPr>
-            </w:pPr>
-            <w:r>
-              <w:rPr>
-                <w:rFonts w:ascii="Times" w:hAnsi="Times"/>
-                <w:b/>
-                <w:bCs/>
-              </w:rPr>
-              <w:t>210</w:t>
-            </w:r>
-          </w:p>
-        </w:tc>
-        <w:tc>
-          <w:tcPr>
-            <w:tcW w:w="3670" w:type="dxa"/>
-          </w:tcPr>
-          <w:p>
-            <w:pPr>
-              <w:rPr>
-                <w:rFonts w:ascii="Times" w:hAnsi="Times"/>
-                <w:b/>
-                <w:bCs/>
-              </w:rPr>
-            </w:pPr>
-            <w:r>
-              <w:rPr>
-                <w:rFonts w:ascii="Times" w:hAnsi="Times"/>
-                <w:b/>
-                <w:bCs/>
-              </w:rPr>
-              <w:t xml:space="preserve">What </w:t>
-            </w:r>
-            <w:r>
-              <w:rPr>
-                <w:rFonts w:ascii="Times" w:hAnsi="Times"/>
-                <w:b/>
-                <w:bCs/>
-              </w:rPr>
-              <w:t>dynamic is the piano crescendo</w:t>
-            </w:r>
-            <w:r>
-              <w:rPr>
-                <w:rFonts w:ascii="Times" w:hAnsi="Times"/>
-                <w:b/>
-                <w:bCs/>
-              </w:rPr>
-              <w:t>-</w:t>
-            </w:r>
-            <w:proofErr w:type="spellStart"/>
-            <w:r>
-              <w:rPr>
-                <w:rFonts w:ascii="Times" w:hAnsi="Times"/>
-                <w:b/>
-                <w:bCs/>
-              </w:rPr>
-              <w:t>ing</w:t>
-            </w:r>
-            <w:proofErr w:type="spellEnd"/>
-            <w:r>
-              <w:rPr>
-                <w:rFonts w:ascii="Times" w:hAnsi="Times"/>
-                <w:b/>
-                <w:bCs/>
-              </w:rPr>
-              <w:t xml:space="preserve"> to? </w:t>
+              <w:t>Note values in the xylophone idea do not tally with metrical value of the bar – musical intent is ambiguous</w:t>
             </w:r>
           </w:p>
         </w:tc>
@@ -3766,4 +3678,16 @@
     </a:ext>
   </a:extLst>
 </a:theme>
+</file>
+
+<file path=customXml/item1.xml><?xml version="1.0" encoding="utf-8"?>
+<b:Sources xmlns:b="http://schemas.openxmlformats.org/officeDocument/2006/bibliography" xmlns="http://schemas.openxmlformats.org/officeDocument/2006/bibliography" SelectedStyle="\APASixthEditionOfficeOnline.xsl" StyleName="APA" Version="6"/>
+</file>
+
+<file path=customXml/itemProps1.xml><?xml version="1.0" encoding="utf-8"?>
+<ds:datastoreItem xmlns:ds="http://schemas.openxmlformats.org/officeDocument/2006/customXml" ds:itemID="{B226CBAD-A90A-4F4B-9B8F-3BDBE32AE452}">
+  <ds:schemaRefs>
+    <ds:schemaRef ds:uri="http://schemas.openxmlformats.org/officeDocument/2006/bibliography"/>
+  </ds:schemaRefs>
+</ds:datastoreItem>
 </file>
</xml_diff>

<commit_message>
V25: cleaned up for Mar, Piano and some harp parts.
</commit_message>
<xml_diff>
--- a/2 Proof Reading and Review/CAHN In Ancient Temple Gardens - Errata List.docx
+++ b/2 Proof Reading and Review/CAHN In Ancient Temple Gardens - Errata List.docx
@@ -463,7 +463,7 @@
       </w:tr>
       <w:tr>
         <w:trPr>
-          <w:trHeight w:val="363"/>
+          <w:trHeight w:val="1415"/>
         </w:trPr>
         <w:tc>
           <w:tcPr>
@@ -484,7 +484,7 @@
                 <w:b/>
                 <w:bCs/>
               </w:rPr>
-              <w:t>Harp/Marimba</w:t>
+              <w:t>Mar. 2</w:t>
             </w:r>
           </w:p>
         </w:tc>
@@ -507,7 +507,7 @@
                 <w:b/>
                 <w:bCs/>
               </w:rPr>
-              <w:t>30</w:t>
+              <w:t>26</w:t>
             </w:r>
           </w:p>
         </w:tc>
@@ -529,7 +529,24 @@
                 <w:b/>
                 <w:bCs/>
               </w:rPr>
-              <w:t>Should this slur be in the piano?</w:t>
+              <w:t xml:space="preserve">Should there be a tie between the tremolo in mm. 26-27? </w:t>
+            </w:r>
+          </w:p>
+          <w:p>
+            <w:pPr>
+              <w:rPr>
+                <w:rFonts w:ascii="Times" w:hAnsi="Times"/>
+                <w:b/>
+                <w:bCs/>
+              </w:rPr>
+            </w:pPr>
+            <w:r>
+              <w:rPr>
+                <w:rFonts w:ascii="Times" w:hAnsi="Times"/>
+                <w:b/>
+                <w:bCs/>
+              </w:rPr>
+              <w:t>(As seen from the preceding similar passages.)</w:t>
             </w:r>
           </w:p>
         </w:tc>
@@ -572,7 +589,7 @@
                 <w:b/>
                 <w:bCs/>
               </w:rPr>
-              <w:t>Piano</w:t>
+              <w:t>Harp/Marimba</w:t>
             </w:r>
           </w:p>
         </w:tc>
@@ -595,7 +612,7 @@
                 <w:b/>
                 <w:bCs/>
               </w:rPr>
-              <w:t>31-32</w:t>
+              <w:t>30</w:t>
             </w:r>
           </w:p>
         </w:tc>
@@ -617,7 +634,7 @@
                 <w:b/>
                 <w:bCs/>
               </w:rPr>
-              <w:t>Only one set of dynamics needed for both staves, since the material is in near-rhythmic unison, and doubled in octaves?</w:t>
+              <w:t>Should this slur be in the piano?</w:t>
             </w:r>
           </w:p>
         </w:tc>
@@ -683,7 +700,7 @@
                 <w:b/>
                 <w:bCs/>
               </w:rPr>
-              <w:t>32</w:t>
+              <w:t>31-32</w:t>
             </w:r>
           </w:p>
         </w:tc>
@@ -705,7 +722,7 @@
                 <w:b/>
                 <w:bCs/>
               </w:rPr>
-              <w:t>Quaver stems should go down(?) since they are in bottom voice</w:t>
+              <w:t>Only one set of dynamics needed for both staves, since the material is in near-rhythmic unison, and doubled in octaves?</w:t>
             </w:r>
           </w:p>
         </w:tc>
@@ -748,7 +765,7 @@
                 <w:b/>
                 <w:bCs/>
               </w:rPr>
-              <w:t>Mar 2/General Tempo</w:t>
+              <w:t>Piano</w:t>
             </w:r>
           </w:p>
         </w:tc>
@@ -771,7 +788,7 @@
                 <w:b/>
                 <w:bCs/>
               </w:rPr>
-              <w:t>37</w:t>
+              <w:t>32</w:t>
             </w:r>
           </w:p>
         </w:tc>
@@ -793,42 +810,7 @@
                 <w:b/>
                 <w:bCs/>
               </w:rPr>
-              <w:t>“Broadly” is written on the 3</w:t>
-            </w:r>
-            <w:r>
-              <w:rPr>
-                <w:rFonts w:ascii="Times" w:hAnsi="Times"/>
-                <w:b/>
-                <w:bCs/>
-                <w:vertAlign w:val="superscript"/>
-              </w:rPr>
-              <w:t>rd</w:t>
-            </w:r>
-            <w:r>
-              <w:rPr>
-                <w:rFonts w:ascii="Times" w:hAnsi="Times"/>
-                <w:b/>
-                <w:bCs/>
-              </w:rPr>
-              <w:t xml:space="preserve"> beat of Mar 2 part. (</w:t>
-            </w:r>
-            <w:proofErr w:type="gramStart"/>
-            <w:r>
-              <w:rPr>
-                <w:rFonts w:ascii="Times" w:hAnsi="Times"/>
-                <w:b/>
-                <w:bCs/>
-              </w:rPr>
-              <w:t>different</w:t>
-            </w:r>
-            <w:proofErr w:type="gramEnd"/>
-            <w:r>
-              <w:rPr>
-                <w:rFonts w:ascii="Times" w:hAnsi="Times"/>
-                <w:b/>
-                <w:bCs/>
-              </w:rPr>
-              <w:t xml:space="preserve"> from the others) </w:t>
+              <w:t>Quaver stems should go down(?) since they are in bottom voice</w:t>
             </w:r>
           </w:p>
         </w:tc>
@@ -871,7 +853,7 @@
                 <w:b/>
                 <w:bCs/>
               </w:rPr>
-              <w:t>Marimba 2 and Piano</w:t>
+              <w:t>Mar 2/General Tempo</w:t>
             </w:r>
           </w:p>
         </w:tc>
@@ -894,7 +876,7 @@
                 <w:b/>
                 <w:bCs/>
               </w:rPr>
-              <w:t>42</w:t>
+              <w:t>37</w:t>
             </w:r>
           </w:p>
         </w:tc>
@@ -916,7 +898,42 @@
                 <w:b/>
                 <w:bCs/>
               </w:rPr>
-              <w:t>What is end dynamic? Manuscript unclear.</w:t>
+              <w:t>“Broadly” is written on the 3</w:t>
+            </w:r>
+            <w:r>
+              <w:rPr>
+                <w:rFonts w:ascii="Times" w:hAnsi="Times"/>
+                <w:b/>
+                <w:bCs/>
+                <w:vertAlign w:val="superscript"/>
+              </w:rPr>
+              <w:t>rd</w:t>
+            </w:r>
+            <w:r>
+              <w:rPr>
+                <w:rFonts w:ascii="Times" w:hAnsi="Times"/>
+                <w:b/>
+                <w:bCs/>
+              </w:rPr>
+              <w:t xml:space="preserve"> beat of Mar 2 part. (</w:t>
+            </w:r>
+            <w:proofErr w:type="gramStart"/>
+            <w:r>
+              <w:rPr>
+                <w:rFonts w:ascii="Times" w:hAnsi="Times"/>
+                <w:b/>
+                <w:bCs/>
+              </w:rPr>
+              <w:t>different</w:t>
+            </w:r>
+            <w:proofErr w:type="gramEnd"/>
+            <w:r>
+              <w:rPr>
+                <w:rFonts w:ascii="Times" w:hAnsi="Times"/>
+                <w:b/>
+                <w:bCs/>
+              </w:rPr>
+              <w:t xml:space="preserve"> from the others) </w:t>
             </w:r>
           </w:p>
         </w:tc>
@@ -959,7 +976,7 @@
                 <w:b/>
                 <w:bCs/>
               </w:rPr>
-              <w:t>Piano</w:t>
+              <w:t>Marimba 2 and Piano</w:t>
             </w:r>
           </w:p>
         </w:tc>
@@ -982,7 +999,7 @@
                 <w:b/>
                 <w:bCs/>
               </w:rPr>
-              <w:t>45</w:t>
+              <w:t>42</w:t>
             </w:r>
           </w:p>
         </w:tc>
@@ -1004,7 +1021,7 @@
                 <w:b/>
                 <w:bCs/>
               </w:rPr>
-              <w:t>Dynamic level (not in part) marked as pianissimo; inferred from reference to other parts; clarify with composer</w:t>
+              <w:t>What is end dynamic? Manuscript unclear.</w:t>
             </w:r>
           </w:p>
         </w:tc>
@@ -1047,7 +1064,7 @@
                 <w:b/>
                 <w:bCs/>
               </w:rPr>
-              <w:t>Mar 1/General Tempo</w:t>
+              <w:t>Piano</w:t>
             </w:r>
           </w:p>
         </w:tc>
@@ -1070,7 +1087,7 @@
                 <w:b/>
                 <w:bCs/>
               </w:rPr>
-              <w:t>53</w:t>
+              <w:t>45</w:t>
             </w:r>
           </w:p>
         </w:tc>
@@ -1092,25 +1109,7 @@
                 <w:b/>
                 <w:bCs/>
               </w:rPr>
-              <w:t>‘</w:t>
-            </w:r>
-            <w:proofErr w:type="spellStart"/>
-            <w:r>
-              <w:rPr>
-                <w:rFonts w:ascii="Times" w:hAnsi="Times"/>
-                <w:b/>
-                <w:bCs/>
-              </w:rPr>
-              <w:t>rit</w:t>
-            </w:r>
-            <w:proofErr w:type="spellEnd"/>
-            <w:r>
-              <w:rPr>
-                <w:rFonts w:ascii="Times" w:hAnsi="Times"/>
-                <w:b/>
-                <w:bCs/>
-              </w:rPr>
-              <w:t>’ written only in the Mar 1.</w:t>
+              <w:t>Dynamic level (not in part) marked as pianissimo; inferred from reference to other parts; clarify with composer</w:t>
             </w:r>
           </w:p>
         </w:tc>
@@ -1153,7 +1152,7 @@
                 <w:b/>
                 <w:bCs/>
               </w:rPr>
-              <w:t>Piano</w:t>
+              <w:t>Mar 1/General Tempo</w:t>
             </w:r>
           </w:p>
         </w:tc>
@@ -1176,7 +1175,7 @@
                 <w:b/>
                 <w:bCs/>
               </w:rPr>
-              <w:t>61</w:t>
+              <w:t>53</w:t>
             </w:r>
           </w:p>
         </w:tc>
@@ -1198,7 +1197,25 @@
                 <w:b/>
                 <w:bCs/>
               </w:rPr>
-              <w:t>What is start dynamic of the piano?</w:t>
+              <w:t>‘</w:t>
+            </w:r>
+            <w:proofErr w:type="spellStart"/>
+            <w:r>
+              <w:rPr>
+                <w:rFonts w:ascii="Times" w:hAnsi="Times"/>
+                <w:b/>
+                <w:bCs/>
+              </w:rPr>
+              <w:t>rit</w:t>
+            </w:r>
+            <w:proofErr w:type="spellEnd"/>
+            <w:r>
+              <w:rPr>
+                <w:rFonts w:ascii="Times" w:hAnsi="Times"/>
+                <w:b/>
+                <w:bCs/>
+              </w:rPr>
+              <w:t>’ written only in the Mar 1.</w:t>
             </w:r>
           </w:p>
         </w:tc>
@@ -1241,7 +1258,7 @@
                 <w:b/>
                 <w:bCs/>
               </w:rPr>
-              <w:t>Mar 2/General Tempo</w:t>
+              <w:t>Piano</w:t>
             </w:r>
           </w:p>
         </w:tc>
@@ -1264,7 +1281,7 @@
                 <w:b/>
                 <w:bCs/>
               </w:rPr>
-              <w:t>75</w:t>
+              <w:t>61</w:t>
             </w:r>
           </w:p>
         </w:tc>
@@ -1286,25 +1303,7 @@
                 <w:b/>
                 <w:bCs/>
               </w:rPr>
-              <w:t>‘</w:t>
-            </w:r>
-            <w:proofErr w:type="spellStart"/>
-            <w:r>
-              <w:rPr>
-                <w:rFonts w:ascii="Times" w:hAnsi="Times"/>
-                <w:b/>
-                <w:bCs/>
-              </w:rPr>
-              <w:t>rit</w:t>
-            </w:r>
-            <w:proofErr w:type="spellEnd"/>
-            <w:r>
-              <w:rPr>
-                <w:rFonts w:ascii="Times" w:hAnsi="Times"/>
-                <w:b/>
-                <w:bCs/>
-              </w:rPr>
-              <w:t>’ is written only in the Mar 2.</w:t>
+              <w:t>What is start dynamic of the piano?</w:t>
             </w:r>
           </w:p>
         </w:tc>
@@ -1347,18 +1346,8 @@
                 <w:b/>
                 <w:bCs/>
               </w:rPr>
-              <w:t>Piano</w:t>
-            </w:r>
-          </w:p>
-          <w:p>
-            <w:pPr>
-              <w:jc w:val="center"/>
-              <w:rPr>
-                <w:rFonts w:ascii="Times" w:hAnsi="Times"/>
-                <w:b/>
-                <w:bCs/>
-              </w:rPr>
-            </w:pPr>
+              <w:t>Mar 2/General Tempo</w:t>
+            </w:r>
           </w:p>
         </w:tc>
         <w:tc>
@@ -1380,7 +1369,7 @@
                 <w:b/>
                 <w:bCs/>
               </w:rPr>
-              <w:t xml:space="preserve">81  </w:t>
+              <w:t>75</w:t>
             </w:r>
           </w:p>
         </w:tc>
@@ -1402,25 +1391,25 @@
                 <w:b/>
                 <w:bCs/>
               </w:rPr>
-              <w:t>Since Marimba and Piano are doubling virtually the exact same notes, should the dynamic contour of the piano match that of the marimba? (</w:t>
-            </w:r>
-            <w:proofErr w:type="gramStart"/>
-            <w:r>
-              <w:rPr>
-                <w:rFonts w:ascii="Times" w:hAnsi="Times"/>
-                <w:b/>
-                <w:bCs/>
-              </w:rPr>
-              <w:t>at</w:t>
-            </w:r>
-            <w:proofErr w:type="gramEnd"/>
-            <w:r>
-              <w:rPr>
-                <w:rFonts w:ascii="Times" w:hAnsi="Times"/>
-                <w:b/>
-                <w:bCs/>
-              </w:rPr>
-              <w:t xml:space="preserve"> the moment their dynamic markings are different) Clarify with composer?</w:t>
+              <w:t>‘</w:t>
+            </w:r>
+            <w:proofErr w:type="spellStart"/>
+            <w:r>
+              <w:rPr>
+                <w:rFonts w:ascii="Times" w:hAnsi="Times"/>
+                <w:b/>
+                <w:bCs/>
+              </w:rPr>
+              <w:t>rit</w:t>
+            </w:r>
+            <w:proofErr w:type="spellEnd"/>
+            <w:r>
+              <w:rPr>
+                <w:rFonts w:ascii="Times" w:hAnsi="Times"/>
+                <w:b/>
+                <w:bCs/>
+              </w:rPr>
+              <w:t>’ is written only in the Mar 2.</w:t>
             </w:r>
           </w:p>
         </w:tc>
@@ -1463,6 +1452,131 @@
                 <w:b/>
                 <w:bCs/>
               </w:rPr>
+              <w:t>Piano</w:t>
+            </w:r>
+          </w:p>
+          <w:p>
+            <w:pPr>
+              <w:jc w:val="center"/>
+              <w:rPr>
+                <w:rFonts w:ascii="Times" w:hAnsi="Times"/>
+                <w:b/>
+                <w:bCs/>
+              </w:rPr>
+            </w:pPr>
+          </w:p>
+        </w:tc>
+        <w:tc>
+          <w:tcPr>
+            <w:tcW w:w="1291" w:type="dxa"/>
+          </w:tcPr>
+          <w:p>
+            <w:pPr>
+              <w:jc w:val="center"/>
+              <w:rPr>
+                <w:rFonts w:ascii="Times" w:hAnsi="Times"/>
+                <w:b/>
+                <w:bCs/>
+              </w:rPr>
+            </w:pPr>
+            <w:r>
+              <w:rPr>
+                <w:rFonts w:ascii="Times" w:hAnsi="Times"/>
+                <w:b/>
+                <w:bCs/>
+              </w:rPr>
+              <w:t xml:space="preserve">81  </w:t>
+            </w:r>
+          </w:p>
+        </w:tc>
+        <w:tc>
+          <w:tcPr>
+            <w:tcW w:w="3670" w:type="dxa"/>
+          </w:tcPr>
+          <w:p>
+            <w:pPr>
+              <w:rPr>
+                <w:rFonts w:ascii="Times" w:hAnsi="Times"/>
+                <w:b/>
+                <w:bCs/>
+              </w:rPr>
+            </w:pPr>
+            <w:r>
+              <w:rPr>
+                <w:rFonts w:ascii="Times" w:hAnsi="Times"/>
+                <w:b/>
+                <w:bCs/>
+              </w:rPr>
+              <w:t>Since Marimba and Piano are doubling virtually the exact same notes, should the dynamic contour of the piano match that of the marimba? (</w:t>
+            </w:r>
+            <w:proofErr w:type="gramStart"/>
+            <w:r>
+              <w:rPr>
+                <w:rFonts w:ascii="Times" w:hAnsi="Times"/>
+                <w:b/>
+                <w:bCs/>
+              </w:rPr>
+              <w:t>at</w:t>
+            </w:r>
+            <w:proofErr w:type="gramEnd"/>
+            <w:r>
+              <w:rPr>
+                <w:rFonts w:ascii="Times" w:hAnsi="Times"/>
+                <w:b/>
+                <w:bCs/>
+              </w:rPr>
+              <w:t xml:space="preserve"> the moment </w:t>
+            </w:r>
+            <w:r>
+              <w:rPr>
+                <w:rFonts w:ascii="Times" w:hAnsi="Times"/>
+                <w:b/>
+                <w:bCs/>
+              </w:rPr>
+              <w:lastRenderedPageBreak/>
+              <w:t>their dynamic markings are different) Clarify with composer?</w:t>
+            </w:r>
+          </w:p>
+        </w:tc>
+        <w:tc>
+          <w:tcPr>
+            <w:tcW w:w="2069" w:type="dxa"/>
+          </w:tcPr>
+          <w:p>
+            <w:pPr>
+              <w:jc w:val="center"/>
+              <w:rPr>
+                <w:rFonts w:ascii="Times" w:hAnsi="Times"/>
+                <w:b/>
+                <w:bCs/>
+              </w:rPr>
+            </w:pPr>
+          </w:p>
+        </w:tc>
+      </w:tr>
+      <w:tr>
+        <w:trPr>
+          <w:trHeight w:val="363"/>
+        </w:trPr>
+        <w:tc>
+          <w:tcPr>
+            <w:tcW w:w="2264" w:type="dxa"/>
+          </w:tcPr>
+          <w:p>
+            <w:pPr>
+              <w:jc w:val="center"/>
+              <w:rPr>
+                <w:rFonts w:ascii="Times" w:hAnsi="Times"/>
+                <w:b/>
+                <w:bCs/>
+              </w:rPr>
+            </w:pPr>
+            <w:r>
+              <w:rPr>
+                <w:rFonts w:ascii="Times" w:hAnsi="Times"/>
+                <w:b/>
+                <w:bCs/>
+              </w:rPr>
               <w:t>Percussion and Harp</w:t>
             </w:r>
           </w:p>
@@ -1508,16 +1622,7 @@
                 <w:b/>
                 <w:bCs/>
               </w:rPr>
-              <w:t xml:space="preserve">During this section, where only harp and percussion are playing, is it alright to hide all the other </w:t>
-            </w:r>
-            <w:r>
-              <w:rPr>
-                <w:rFonts w:ascii="Times" w:hAnsi="Times"/>
-                <w:b/>
-                <w:bCs/>
-              </w:rPr>
-              <w:lastRenderedPageBreak/>
-              <w:t>instrumental parts? Can squeeze more systems per page that way</w:t>
+              <w:t>During this section, where only harp and percussion are playing, is it alright to hide all the other instrumental parts? Can squeeze more systems per page that way</w:t>
             </w:r>
           </w:p>
         </w:tc>
@@ -2803,6 +2908,7 @@
                 <w:b/>
                 <w:bCs/>
               </w:rPr>
+              <w:lastRenderedPageBreak/>
               <w:t xml:space="preserve">It is currently only notated </w:t>
             </w:r>
             <w:proofErr w:type="gramStart"/>
@@ -2953,7 +3059,6 @@
                 <w:b/>
                 <w:bCs/>
               </w:rPr>
-              <w:lastRenderedPageBreak/>
               <w:t>Percussion</w:t>
             </w:r>
           </w:p>

</xml_diff>